<commit_message>
update diary and todo
</commit_message>
<xml_diff>
--- a/diary/diary_2020.docx
+++ b/diary/diary_2020.docx
@@ -1752,32 +1752,134 @@
       <w:pPr>
         <w:pStyle w:val="Normal"/>
         <w:spacing w:before="0" w:after="0"/>
-        <w:rPr>
-          <w:rFonts w:ascii="Times New Roman" w:hAnsi="Times New Roman" w:cs="Times New Roman"/>
-          <w:sz w:val="32"/>
-          <w:szCs w:val="32"/>
-          <w:lang w:val="ky-KG"/>
-        </w:rPr>
-      </w:pPr>
-      <w:r>
-        <w:rPr>
-          <w:rFonts w:cs="Times New Roman" w:ascii="Times New Roman" w:hAnsi="Times New Roman"/>
-          <w:sz w:val="32"/>
-          <w:szCs w:val="32"/>
-          <w:lang w:val="ky-KG"/>
-        </w:rPr>
-        <w:t>________________________________________________________________________________________________________________________________________________________________________________________________________________________________________________________________________________________________________________________________________________________________________________________________________________________________________________________________________________________________</w:t>
+        <w:jc w:val="both"/>
+        <w:rPr>
+          <w:rFonts w:ascii="Times New Roman" w:hAnsi="Times New Roman" w:cs="Times New Roman"/>
+          <w:sz w:val="32"/>
+          <w:szCs w:val="32"/>
+        </w:rPr>
+      </w:pPr>
+      <w:r>
+        <w:rPr>
+          <w:rFonts w:cs="Times New Roman" w:ascii="Times New Roman" w:hAnsi="Times New Roman"/>
+          <w:sz w:val="32"/>
+          <w:szCs w:val="32"/>
+          <w:lang w:val="ky-KG"/>
+        </w:rPr>
+        <w:t xml:space="preserve">1) Ознакомление с веб-ресурсами, обеспечивающими доступ к данным </w:t>
+      </w:r>
+      <w:r>
+        <w:rPr>
+          <w:rFonts w:cs="Times New Roman" w:ascii="Times New Roman" w:hAnsi="Times New Roman"/>
+          <w:sz w:val="32"/>
+          <w:szCs w:val="32"/>
+          <w:lang w:val="en-US"/>
+        </w:rPr>
+        <w:t>NASA</w:t>
+      </w:r>
+      <w:r>
+        <w:rPr>
+          <w:rFonts w:cs="Times New Roman" w:ascii="Times New Roman" w:hAnsi="Times New Roman"/>
+          <w:sz w:val="32"/>
+          <w:szCs w:val="32"/>
+        </w:rPr>
+        <w:t xml:space="preserve"> по дистанционному зондированию Земли;</w:t>
       </w:r>
     </w:p>
     <w:p>
       <w:pPr>
         <w:pStyle w:val="Normal"/>
         <w:spacing w:before="0" w:after="0"/>
-        <w:rPr>
-          <w:rFonts w:ascii="Times New Roman" w:hAnsi="Times New Roman" w:cs="Times New Roman"/>
-          <w:sz w:val="32"/>
-          <w:szCs w:val="32"/>
-          <w:lang w:val="ky-KG"/>
+        <w:jc w:val="both"/>
+        <w:rPr>
+          <w:rFonts w:ascii="Times New Roman" w:hAnsi="Times New Roman" w:cs="Times New Roman"/>
+          <w:sz w:val="32"/>
+          <w:szCs w:val="32"/>
+        </w:rPr>
+      </w:pPr>
+      <w:r>
+        <w:rPr>
+          <w:rFonts w:cs="Times New Roman" w:ascii="Times New Roman" w:hAnsi="Times New Roman"/>
+          <w:sz w:val="32"/>
+          <w:szCs w:val="32"/>
+        </w:rPr>
+        <w:t xml:space="preserve">2) Ознакомление с форматом </w:t>
+      </w:r>
+      <w:r>
+        <w:rPr>
+          <w:rFonts w:cs="Times New Roman" w:ascii="Times New Roman" w:hAnsi="Times New Roman"/>
+          <w:sz w:val="32"/>
+          <w:szCs w:val="32"/>
+          <w:lang w:val="en-US"/>
+        </w:rPr>
+        <w:t>NetCDF</w:t>
+      </w:r>
+      <w:r>
+        <w:rPr>
+          <w:rFonts w:cs="Times New Roman" w:ascii="Times New Roman" w:hAnsi="Times New Roman"/>
+          <w:sz w:val="32"/>
+          <w:szCs w:val="32"/>
+        </w:rPr>
+        <w:t>, предназначенным для хранения научных данных</w:t>
+      </w:r>
+    </w:p>
+    <w:p>
+      <w:pPr>
+        <w:pStyle w:val="Normal"/>
+        <w:spacing w:before="0" w:after="0"/>
+        <w:jc w:val="both"/>
+        <w:rPr>
+          <w:rFonts w:ascii="Times New Roman" w:hAnsi="Times New Roman" w:cs="Times New Roman"/>
+          <w:sz w:val="32"/>
+          <w:szCs w:val="32"/>
+        </w:rPr>
+      </w:pPr>
+      <w:r>
+        <w:rPr>
+          <w:rFonts w:cs="Times New Roman" w:ascii="Times New Roman" w:hAnsi="Times New Roman"/>
+          <w:sz w:val="32"/>
+          <w:szCs w:val="32"/>
+          <w:lang w:val="en-US"/>
+        </w:rPr>
+        <w:t xml:space="preserve">3) </w:t>
+      </w:r>
+      <w:r>
+        <w:rPr>
+          <w:rFonts w:cs="Times New Roman" w:ascii="Times New Roman" w:hAnsi="Times New Roman"/>
+          <w:sz w:val="32"/>
+          <w:szCs w:val="32"/>
+          <w:lang w:val="ky-KG"/>
+        </w:rPr>
+        <w:t xml:space="preserve">Изучение библиотек работы с форматом </w:t>
+      </w:r>
+      <w:r>
+        <w:rPr>
+          <w:rFonts w:cs="Times New Roman" w:ascii="Times New Roman" w:hAnsi="Times New Roman"/>
+          <w:sz w:val="32"/>
+          <w:szCs w:val="32"/>
+          <w:lang w:val="en-US"/>
+        </w:rPr>
+        <w:t>NetCDF</w:t>
+      </w:r>
+      <w:r>
+        <w:rPr>
+          <w:rFonts w:cs="Times New Roman" w:ascii="Times New Roman" w:hAnsi="Times New Roman"/>
+          <w:sz w:val="32"/>
+          <w:szCs w:val="32"/>
+          <w:lang w:val="ky-KG"/>
+        </w:rPr>
+        <w:t>, в различных вычислительных средах</w:t>
+      </w:r>
+    </w:p>
+    <w:p>
+      <w:pPr>
+        <w:pStyle w:val="Normal"/>
+        <w:spacing w:before="0" w:after="0"/>
+        <w:jc w:val="both"/>
+        <w:rPr>
+          <w:rFonts w:ascii="Times New Roman" w:hAnsi="Times New Roman" w:cs="Times New Roman"/>
+          <w:sz w:val="32"/>
+          <w:szCs w:val="32"/>
         </w:rPr>
       </w:pPr>
       <w:r>
@@ -1837,21 +1939,133 @@
       <w:pPr>
         <w:pStyle w:val="Normal"/>
         <w:spacing w:before="0" w:after="0"/>
-        <w:rPr>
-          <w:rFonts w:ascii="Times New Roman" w:hAnsi="Times New Roman" w:cs="Times New Roman"/>
-          <w:sz w:val="32"/>
-          <w:szCs w:val="32"/>
-          <w:lang w:val="ky-KG"/>
-        </w:rPr>
-      </w:pPr>
-      <w:r>
-        <w:rPr>
-          <w:rFonts w:cs="Times New Roman" w:ascii="Times New Roman" w:hAnsi="Times New Roman"/>
-          <w:sz w:val="32"/>
-          <w:szCs w:val="32"/>
-          <w:lang w:val="ky-KG"/>
-        </w:rPr>
-        <w:t>________________________________________________________________________________________________________________________________________________________________________________________________________________________________________________________________________________________________________________________________________________________________________________________________________________________________________________________________________________________________</w:t>
+        <w:jc w:val="both"/>
+        <w:rPr>
+          <w:rFonts w:ascii="Times New Roman" w:hAnsi="Times New Roman" w:cs="Times New Roman"/>
+          <w:sz w:val="32"/>
+          <w:szCs w:val="32"/>
+          <w:lang w:val="ky-KG"/>
+        </w:rPr>
+      </w:pPr>
+      <w:r>
+        <w:rPr>
+          <w:rFonts w:cs="Times New Roman" w:ascii="Times New Roman" w:hAnsi="Times New Roman"/>
+          <w:sz w:val="32"/>
+          <w:szCs w:val="32"/>
+          <w:lang w:val="ky-KG"/>
+        </w:rPr>
+        <w:t xml:space="preserve">1) Регистрация на платформе </w:t>
+      </w:r>
+      <w:r>
+        <w:rPr>
+          <w:rFonts w:cs="Times New Roman" w:ascii="Times New Roman" w:hAnsi="Times New Roman"/>
+          <w:sz w:val="32"/>
+          <w:szCs w:val="32"/>
+          <w:lang w:val="en-US"/>
+        </w:rPr>
+        <w:t xml:space="preserve">NASA Earthdata </w:t>
+      </w:r>
+      <w:r>
+        <w:rPr>
+          <w:rFonts w:cs="Times New Roman" w:ascii="Times New Roman" w:hAnsi="Times New Roman"/>
+          <w:sz w:val="32"/>
+          <w:szCs w:val="32"/>
+        </w:rPr>
+        <w:t>для доступа к спутниковым данными;</w:t>
+      </w:r>
+    </w:p>
+    <w:p>
+      <w:pPr>
+        <w:pStyle w:val="Normal"/>
+        <w:spacing w:before="0" w:after="0"/>
+        <w:jc w:val="both"/>
+        <w:rPr>
+          <w:rFonts w:ascii="Times New Roman" w:hAnsi="Times New Roman" w:cs="Times New Roman"/>
+          <w:sz w:val="32"/>
+          <w:szCs w:val="32"/>
+        </w:rPr>
+      </w:pPr>
+      <w:r>
+        <w:rPr>
+          <w:rFonts w:cs="Times New Roman" w:ascii="Times New Roman" w:hAnsi="Times New Roman"/>
+          <w:sz w:val="32"/>
+          <w:szCs w:val="32"/>
+          <w:lang w:val="ky-KG"/>
+        </w:rPr>
+        <w:t xml:space="preserve">2) Практическое освоение библиотеки работы с форматом </w:t>
+      </w:r>
+      <w:r>
+        <w:rPr>
+          <w:rFonts w:cs="Times New Roman" w:ascii="Times New Roman" w:hAnsi="Times New Roman"/>
+          <w:sz w:val="32"/>
+          <w:szCs w:val="32"/>
+          <w:lang w:val="en-US"/>
+        </w:rPr>
+        <w:t xml:space="preserve">NetCDF </w:t>
+      </w:r>
+      <w:r>
+        <w:rPr>
+          <w:rFonts w:cs="Times New Roman" w:ascii="Times New Roman" w:hAnsi="Times New Roman"/>
+          <w:sz w:val="32"/>
+          <w:szCs w:val="32"/>
+        </w:rPr>
+        <w:t xml:space="preserve">в среде </w:t>
+      </w:r>
+      <w:r>
+        <w:rPr>
+          <w:rFonts w:cs="Times New Roman" w:ascii="Times New Roman" w:hAnsi="Times New Roman"/>
+          <w:sz w:val="32"/>
+          <w:szCs w:val="32"/>
+          <w:lang w:val="en-US"/>
+        </w:rPr>
+        <w:t>Python</w:t>
+      </w:r>
+      <w:r>
+        <w:rPr>
+          <w:rFonts w:cs="Times New Roman" w:ascii="Times New Roman" w:hAnsi="Times New Roman"/>
+          <w:sz w:val="32"/>
+          <w:szCs w:val="32"/>
+        </w:rPr>
+        <w:t xml:space="preserve"> на примере спутниковых данных</w:t>
+      </w:r>
+    </w:p>
+    <w:p>
+      <w:pPr>
+        <w:pStyle w:val="Normal"/>
+        <w:spacing w:before="0" w:after="0"/>
+        <w:jc w:val="both"/>
+        <w:rPr>
+          <w:rFonts w:ascii="Times New Roman" w:hAnsi="Times New Roman" w:cs="Times New Roman"/>
+          <w:sz w:val="32"/>
+          <w:szCs w:val="32"/>
+        </w:rPr>
+      </w:pPr>
+      <w:r>
+        <w:rPr>
+          <w:rFonts w:cs="Times New Roman" w:ascii="Times New Roman" w:hAnsi="Times New Roman"/>
+          <w:sz w:val="32"/>
+          <w:szCs w:val="32"/>
+          <w:lang w:val="en-US"/>
+        </w:rPr>
+        <w:t xml:space="preserve">3) </w:t>
+      </w:r>
+      <w:r>
+        <w:rPr>
+          <w:rFonts w:cs="Times New Roman" w:ascii="Times New Roman" w:hAnsi="Times New Roman"/>
+          <w:sz w:val="32"/>
+          <w:szCs w:val="32"/>
+          <w:lang w:val="ky-KG"/>
+        </w:rPr>
+        <w:t xml:space="preserve">Разработка компьютерного приложения для визуализации данных реанализа спутниковых данных </w:t>
+      </w:r>
+      <w:r>
+        <w:rPr>
+          <w:rFonts w:cs="Times New Roman" w:ascii="Times New Roman" w:hAnsi="Times New Roman"/>
+          <w:sz w:val="32"/>
+          <w:szCs w:val="32"/>
+          <w:lang w:val="en-US"/>
+        </w:rPr>
+        <w:t>NASA MERRA2</w:t>
       </w:r>
     </w:p>
     <w:p>
@@ -2073,8 +2287,8 @@
       </w:tblPr>
       <w:tblGrid>
         <w:gridCol w:w="1704"/>
-        <w:gridCol w:w="5407"/>
-        <w:gridCol w:w="2557"/>
+        <w:gridCol w:w="5406"/>
+        <w:gridCol w:w="2558"/>
       </w:tblGrid>
       <w:tr>
         <w:trPr>
@@ -2131,7 +2345,7 @@
         </w:tc>
         <w:tc>
           <w:tcPr>
-            <w:tcW w:w="5407" w:type="dxa"/>
+            <w:tcW w:w="5406" w:type="dxa"/>
             <w:tcBorders/>
           </w:tcPr>
           <w:p>
@@ -2202,7 +2416,7 @@
         </w:tc>
         <w:tc>
           <w:tcPr>
-            <w:tcW w:w="2557" w:type="dxa"/>
+            <w:tcW w:w="2558" w:type="dxa"/>
             <w:tcBorders/>
           </w:tcPr>
           <w:p>
@@ -2263,7 +2477,7 @@
         </w:tc>
         <w:tc>
           <w:tcPr>
-            <w:tcW w:w="5407" w:type="dxa"/>
+            <w:tcW w:w="5406" w:type="dxa"/>
             <w:tcBorders/>
           </w:tcPr>
           <w:p>
@@ -2291,7 +2505,7 @@
         </w:tc>
         <w:tc>
           <w:tcPr>
-            <w:tcW w:w="2557" w:type="dxa"/>
+            <w:tcW w:w="2558" w:type="dxa"/>
             <w:tcBorders/>
           </w:tcPr>
           <w:p>
@@ -2350,7 +2564,7 @@
         </w:tc>
         <w:tc>
           <w:tcPr>
-            <w:tcW w:w="5407" w:type="dxa"/>
+            <w:tcW w:w="5406" w:type="dxa"/>
             <w:tcBorders/>
           </w:tcPr>
           <w:p>
@@ -2377,7 +2591,7 @@
         </w:tc>
         <w:tc>
           <w:tcPr>
-            <w:tcW w:w="2557" w:type="dxa"/>
+            <w:tcW w:w="2558" w:type="dxa"/>
             <w:tcBorders/>
           </w:tcPr>
           <w:p>
@@ -2436,7 +2650,7 @@
         </w:tc>
         <w:tc>
           <w:tcPr>
-            <w:tcW w:w="5407" w:type="dxa"/>
+            <w:tcW w:w="5406" w:type="dxa"/>
             <w:tcBorders/>
           </w:tcPr>
           <w:p>
@@ -2463,7 +2677,7 @@
         </w:tc>
         <w:tc>
           <w:tcPr>
-            <w:tcW w:w="2557" w:type="dxa"/>
+            <w:tcW w:w="2558" w:type="dxa"/>
             <w:tcBorders/>
           </w:tcPr>
           <w:p>
@@ -2522,7 +2736,7 @@
         </w:tc>
         <w:tc>
           <w:tcPr>
-            <w:tcW w:w="5407" w:type="dxa"/>
+            <w:tcW w:w="5406" w:type="dxa"/>
             <w:tcBorders/>
           </w:tcPr>
           <w:p>
@@ -2549,7 +2763,7 @@
         </w:tc>
         <w:tc>
           <w:tcPr>
-            <w:tcW w:w="2557" w:type="dxa"/>
+            <w:tcW w:w="2558" w:type="dxa"/>
             <w:tcBorders/>
           </w:tcPr>
           <w:p>
@@ -2608,7 +2822,7 @@
         </w:tc>
         <w:tc>
           <w:tcPr>
-            <w:tcW w:w="5407" w:type="dxa"/>
+            <w:tcW w:w="5406" w:type="dxa"/>
             <w:tcBorders/>
           </w:tcPr>
           <w:p>
@@ -2635,7 +2849,7 @@
         </w:tc>
         <w:tc>
           <w:tcPr>
-            <w:tcW w:w="2557" w:type="dxa"/>
+            <w:tcW w:w="2558" w:type="dxa"/>
             <w:tcBorders/>
           </w:tcPr>
           <w:p>
@@ -2694,7 +2908,7 @@
         </w:tc>
         <w:tc>
           <w:tcPr>
-            <w:tcW w:w="5407" w:type="dxa"/>
+            <w:tcW w:w="5406" w:type="dxa"/>
             <w:tcBorders/>
           </w:tcPr>
           <w:p>
@@ -2721,7 +2935,7 @@
         </w:tc>
         <w:tc>
           <w:tcPr>
-            <w:tcW w:w="2557" w:type="dxa"/>
+            <w:tcW w:w="2558" w:type="dxa"/>
             <w:tcBorders/>
           </w:tcPr>
           <w:p>
@@ -2780,7 +2994,7 @@
         </w:tc>
         <w:tc>
           <w:tcPr>
-            <w:tcW w:w="5407" w:type="dxa"/>
+            <w:tcW w:w="5406" w:type="dxa"/>
             <w:tcBorders/>
           </w:tcPr>
           <w:p>
@@ -2807,7 +3021,7 @@
         </w:tc>
         <w:tc>
           <w:tcPr>
-            <w:tcW w:w="2557" w:type="dxa"/>
+            <w:tcW w:w="2558" w:type="dxa"/>
             <w:tcBorders/>
           </w:tcPr>
           <w:p>
@@ -2866,7 +3080,7 @@
         </w:tc>
         <w:tc>
           <w:tcPr>
-            <w:tcW w:w="5407" w:type="dxa"/>
+            <w:tcW w:w="5406" w:type="dxa"/>
             <w:tcBorders/>
           </w:tcPr>
           <w:p>
@@ -2893,7 +3107,7 @@
         </w:tc>
         <w:tc>
           <w:tcPr>
-            <w:tcW w:w="2557" w:type="dxa"/>
+            <w:tcW w:w="2558" w:type="dxa"/>
             <w:tcBorders/>
           </w:tcPr>
           <w:p>
@@ -2952,7 +3166,7 @@
         </w:tc>
         <w:tc>
           <w:tcPr>
-            <w:tcW w:w="5407" w:type="dxa"/>
+            <w:tcW w:w="5406" w:type="dxa"/>
             <w:tcBorders/>
           </w:tcPr>
           <w:p>
@@ -2979,7 +3193,7 @@
         </w:tc>
         <w:tc>
           <w:tcPr>
-            <w:tcW w:w="2557" w:type="dxa"/>
+            <w:tcW w:w="2558" w:type="dxa"/>
             <w:tcBorders/>
           </w:tcPr>
           <w:p>
@@ -3038,7 +3252,7 @@
         </w:tc>
         <w:tc>
           <w:tcPr>
-            <w:tcW w:w="5407" w:type="dxa"/>
+            <w:tcW w:w="5406" w:type="dxa"/>
             <w:tcBorders/>
           </w:tcPr>
           <w:p>
@@ -3065,7 +3279,7 @@
         </w:tc>
         <w:tc>
           <w:tcPr>
-            <w:tcW w:w="2557" w:type="dxa"/>
+            <w:tcW w:w="2558" w:type="dxa"/>
             <w:tcBorders/>
           </w:tcPr>
           <w:p>
@@ -3124,7 +3338,7 @@
         </w:tc>
         <w:tc>
           <w:tcPr>
-            <w:tcW w:w="5407" w:type="dxa"/>
+            <w:tcW w:w="5406" w:type="dxa"/>
             <w:tcBorders/>
           </w:tcPr>
           <w:p>
@@ -3151,7 +3365,7 @@
         </w:tc>
         <w:tc>
           <w:tcPr>
-            <w:tcW w:w="2557" w:type="dxa"/>
+            <w:tcW w:w="2558" w:type="dxa"/>
             <w:tcBorders/>
           </w:tcPr>
           <w:p>
@@ -3210,7 +3424,7 @@
         </w:tc>
         <w:tc>
           <w:tcPr>
-            <w:tcW w:w="5407" w:type="dxa"/>
+            <w:tcW w:w="5406" w:type="dxa"/>
             <w:tcBorders/>
           </w:tcPr>
           <w:p>
@@ -3237,7 +3451,7 @@
         </w:tc>
         <w:tc>
           <w:tcPr>
-            <w:tcW w:w="2557" w:type="dxa"/>
+            <w:tcW w:w="2558" w:type="dxa"/>
             <w:tcBorders/>
           </w:tcPr>
           <w:p>
@@ -3296,7 +3510,7 @@
         </w:tc>
         <w:tc>
           <w:tcPr>
-            <w:tcW w:w="5407" w:type="dxa"/>
+            <w:tcW w:w="5406" w:type="dxa"/>
             <w:tcBorders/>
           </w:tcPr>
           <w:p>
@@ -3323,7 +3537,7 @@
         </w:tc>
         <w:tc>
           <w:tcPr>
-            <w:tcW w:w="2557" w:type="dxa"/>
+            <w:tcW w:w="2558" w:type="dxa"/>
             <w:tcBorders/>
           </w:tcPr>
           <w:p>
@@ -3382,7 +3596,7 @@
         </w:tc>
         <w:tc>
           <w:tcPr>
-            <w:tcW w:w="5407" w:type="dxa"/>
+            <w:tcW w:w="5406" w:type="dxa"/>
             <w:tcBorders/>
           </w:tcPr>
           <w:p>
@@ -3409,7 +3623,7 @@
         </w:tc>
         <w:tc>
           <w:tcPr>
-            <w:tcW w:w="2557" w:type="dxa"/>
+            <w:tcW w:w="2558" w:type="dxa"/>
             <w:tcBorders/>
           </w:tcPr>
           <w:p>
@@ -3468,7 +3682,7 @@
         </w:tc>
         <w:tc>
           <w:tcPr>
-            <w:tcW w:w="5407" w:type="dxa"/>
+            <w:tcW w:w="5406" w:type="dxa"/>
             <w:tcBorders/>
           </w:tcPr>
           <w:p>
@@ -3495,7 +3709,7 @@
         </w:tc>
         <w:tc>
           <w:tcPr>
-            <w:tcW w:w="2557" w:type="dxa"/>
+            <w:tcW w:w="2558" w:type="dxa"/>
             <w:tcBorders/>
           </w:tcPr>
           <w:p>
@@ -3554,7 +3768,7 @@
         </w:tc>
         <w:tc>
           <w:tcPr>
-            <w:tcW w:w="5407" w:type="dxa"/>
+            <w:tcW w:w="5406" w:type="dxa"/>
             <w:tcBorders/>
           </w:tcPr>
           <w:p>
@@ -3581,7 +3795,7 @@
         </w:tc>
         <w:tc>
           <w:tcPr>
-            <w:tcW w:w="2557" w:type="dxa"/>
+            <w:tcW w:w="2558" w:type="dxa"/>
             <w:tcBorders/>
           </w:tcPr>
           <w:p>
@@ -3640,7 +3854,7 @@
         </w:tc>
         <w:tc>
           <w:tcPr>
-            <w:tcW w:w="5407" w:type="dxa"/>
+            <w:tcW w:w="5406" w:type="dxa"/>
             <w:tcBorders/>
           </w:tcPr>
           <w:p>
@@ -3667,7 +3881,7 @@
         </w:tc>
         <w:tc>
           <w:tcPr>
-            <w:tcW w:w="2557" w:type="dxa"/>
+            <w:tcW w:w="2558" w:type="dxa"/>
             <w:tcBorders/>
           </w:tcPr>
           <w:p>
@@ -3726,7 +3940,7 @@
         </w:tc>
         <w:tc>
           <w:tcPr>
-            <w:tcW w:w="5407" w:type="dxa"/>
+            <w:tcW w:w="5406" w:type="dxa"/>
             <w:tcBorders/>
           </w:tcPr>
           <w:p>
@@ -3753,7 +3967,7 @@
         </w:tc>
         <w:tc>
           <w:tcPr>
-            <w:tcW w:w="2557" w:type="dxa"/>
+            <w:tcW w:w="2558" w:type="dxa"/>
             <w:tcBorders/>
           </w:tcPr>
           <w:p>
@@ -3812,7 +4026,7 @@
         </w:tc>
         <w:tc>
           <w:tcPr>
-            <w:tcW w:w="5407" w:type="dxa"/>
+            <w:tcW w:w="5406" w:type="dxa"/>
             <w:tcBorders/>
           </w:tcPr>
           <w:p>
@@ -3839,7 +4053,7 @@
         </w:tc>
         <w:tc>
           <w:tcPr>
-            <w:tcW w:w="2557" w:type="dxa"/>
+            <w:tcW w:w="2558" w:type="dxa"/>
             <w:tcBorders/>
           </w:tcPr>
           <w:p>
@@ -3898,7 +4112,7 @@
         </w:tc>
         <w:tc>
           <w:tcPr>
-            <w:tcW w:w="5407" w:type="dxa"/>
+            <w:tcW w:w="5406" w:type="dxa"/>
             <w:tcBorders/>
           </w:tcPr>
           <w:p>
@@ -3925,7 +4139,7 @@
         </w:tc>
         <w:tc>
           <w:tcPr>
-            <w:tcW w:w="2557" w:type="dxa"/>
+            <w:tcW w:w="2558" w:type="dxa"/>
             <w:tcBorders/>
           </w:tcPr>
           <w:p>
@@ -3984,7 +4198,7 @@
         </w:tc>
         <w:tc>
           <w:tcPr>
-            <w:tcW w:w="5407" w:type="dxa"/>
+            <w:tcW w:w="5406" w:type="dxa"/>
             <w:tcBorders/>
           </w:tcPr>
           <w:p>
@@ -4011,7 +4225,7 @@
         </w:tc>
         <w:tc>
           <w:tcPr>
-            <w:tcW w:w="2557" w:type="dxa"/>
+            <w:tcW w:w="2558" w:type="dxa"/>
             <w:tcBorders/>
           </w:tcPr>
           <w:p>
@@ -4070,7 +4284,7 @@
         </w:tc>
         <w:tc>
           <w:tcPr>
-            <w:tcW w:w="5407" w:type="dxa"/>
+            <w:tcW w:w="5406" w:type="dxa"/>
             <w:tcBorders/>
           </w:tcPr>
           <w:p>
@@ -4097,7 +4311,7 @@
         </w:tc>
         <w:tc>
           <w:tcPr>
-            <w:tcW w:w="2557" w:type="dxa"/>
+            <w:tcW w:w="2558" w:type="dxa"/>
             <w:tcBorders/>
           </w:tcPr>
           <w:p>
@@ -4156,7 +4370,7 @@
         </w:tc>
         <w:tc>
           <w:tcPr>
-            <w:tcW w:w="5407" w:type="dxa"/>
+            <w:tcW w:w="5406" w:type="dxa"/>
             <w:tcBorders/>
           </w:tcPr>
           <w:p>
@@ -4183,7 +4397,7 @@
         </w:tc>
         <w:tc>
           <w:tcPr>
-            <w:tcW w:w="2557" w:type="dxa"/>
+            <w:tcW w:w="2558" w:type="dxa"/>
             <w:tcBorders/>
           </w:tcPr>
           <w:p>
@@ -4242,7 +4456,7 @@
         </w:tc>
         <w:tc>
           <w:tcPr>
-            <w:tcW w:w="5407" w:type="dxa"/>
+            <w:tcW w:w="5406" w:type="dxa"/>
             <w:tcBorders/>
           </w:tcPr>
           <w:p>
@@ -4269,7 +4483,7 @@
         </w:tc>
         <w:tc>
           <w:tcPr>
-            <w:tcW w:w="2557" w:type="dxa"/>
+            <w:tcW w:w="2558" w:type="dxa"/>
             <w:tcBorders/>
           </w:tcPr>
           <w:p>
@@ -4328,7 +4542,7 @@
         </w:tc>
         <w:tc>
           <w:tcPr>
-            <w:tcW w:w="5407" w:type="dxa"/>
+            <w:tcW w:w="5406" w:type="dxa"/>
             <w:tcBorders/>
           </w:tcPr>
           <w:p>
@@ -4355,7 +4569,7 @@
         </w:tc>
         <w:tc>
           <w:tcPr>
-            <w:tcW w:w="2557" w:type="dxa"/>
+            <w:tcW w:w="2558" w:type="dxa"/>
             <w:tcBorders/>
           </w:tcPr>
           <w:p>
@@ -4414,7 +4628,7 @@
         </w:tc>
         <w:tc>
           <w:tcPr>
-            <w:tcW w:w="5407" w:type="dxa"/>
+            <w:tcW w:w="5406" w:type="dxa"/>
             <w:tcBorders/>
           </w:tcPr>
           <w:p>
@@ -4441,7 +4655,7 @@
         </w:tc>
         <w:tc>
           <w:tcPr>
-            <w:tcW w:w="2557" w:type="dxa"/>
+            <w:tcW w:w="2558" w:type="dxa"/>
             <w:tcBorders/>
           </w:tcPr>
           <w:p>
@@ -4500,7 +4714,7 @@
         </w:tc>
         <w:tc>
           <w:tcPr>
-            <w:tcW w:w="5407" w:type="dxa"/>
+            <w:tcW w:w="5406" w:type="dxa"/>
             <w:tcBorders/>
           </w:tcPr>
           <w:p>
@@ -4527,7 +4741,7 @@
         </w:tc>
         <w:tc>
           <w:tcPr>
-            <w:tcW w:w="2557" w:type="dxa"/>
+            <w:tcW w:w="2558" w:type="dxa"/>
             <w:tcBorders/>
           </w:tcPr>
           <w:p>
@@ -4586,7 +4800,7 @@
         </w:tc>
         <w:tc>
           <w:tcPr>
-            <w:tcW w:w="5407" w:type="dxa"/>
+            <w:tcW w:w="5406" w:type="dxa"/>
             <w:tcBorders/>
           </w:tcPr>
           <w:p>
@@ -4613,7 +4827,7 @@
         </w:tc>
         <w:tc>
           <w:tcPr>
-            <w:tcW w:w="2557" w:type="dxa"/>
+            <w:tcW w:w="2558" w:type="dxa"/>
             <w:tcBorders/>
           </w:tcPr>
           <w:p>
@@ -4672,7 +4886,7 @@
         </w:tc>
         <w:tc>
           <w:tcPr>
-            <w:tcW w:w="5407" w:type="dxa"/>
+            <w:tcW w:w="5406" w:type="dxa"/>
             <w:tcBorders/>
           </w:tcPr>
           <w:p>
@@ -4699,7 +4913,7 @@
         </w:tc>
         <w:tc>
           <w:tcPr>
-            <w:tcW w:w="2557" w:type="dxa"/>
+            <w:tcW w:w="2558" w:type="dxa"/>
             <w:tcBorders/>
           </w:tcPr>
           <w:p>
@@ -4758,7 +4972,7 @@
         </w:tc>
         <w:tc>
           <w:tcPr>
-            <w:tcW w:w="5407" w:type="dxa"/>
+            <w:tcW w:w="5406" w:type="dxa"/>
             <w:tcBorders/>
           </w:tcPr>
           <w:p>
@@ -4785,7 +4999,7 @@
         </w:tc>
         <w:tc>
           <w:tcPr>
-            <w:tcW w:w="2557" w:type="dxa"/>
+            <w:tcW w:w="2558" w:type="dxa"/>
             <w:tcBorders/>
           </w:tcPr>
           <w:p>
@@ -4844,7 +5058,7 @@
         </w:tc>
         <w:tc>
           <w:tcPr>
-            <w:tcW w:w="5407" w:type="dxa"/>
+            <w:tcW w:w="5406" w:type="dxa"/>
             <w:tcBorders/>
           </w:tcPr>
           <w:p>
@@ -4871,7 +5085,7 @@
         </w:tc>
         <w:tc>
           <w:tcPr>
-            <w:tcW w:w="2557" w:type="dxa"/>
+            <w:tcW w:w="2558" w:type="dxa"/>
             <w:tcBorders/>
           </w:tcPr>
           <w:p>
@@ -6285,7 +6499,7 @@
             </w:pPr>
             <w:r>
               <w:rPr>
-                <w:rFonts w:eastAsia="Calibri" w:cs="Times New Roman" w:eastAsiaTheme="minorHAnsi" w:ascii="Times New Roman" w:hAnsi="Times New Roman"/>
+                <w:rFonts w:eastAsia="Calibri" w:cs="Times New Roman" w:ascii="Times New Roman" w:hAnsi="Times New Roman" w:eastAsiaTheme="minorHAnsi"/>
                 <w:color w:val="auto"/>
                 <w:kern w:val="0"/>
                 <w:sz w:val="32"/>
@@ -6320,7 +6534,7 @@
             </w:pPr>
             <w:r>
               <w:rPr>
-                <w:rFonts w:eastAsia="Calibri" w:cs="Times New Roman" w:eastAsiaTheme="minorHAnsi" w:ascii="Times New Roman" w:hAnsi="Times New Roman"/>
+                <w:rFonts w:eastAsia="Calibri" w:cs="Times New Roman" w:ascii="Times New Roman" w:hAnsi="Times New Roman" w:eastAsiaTheme="minorHAnsi"/>
                 <w:color w:val="auto"/>
                 <w:kern w:val="0"/>
                 <w:sz w:val="32"/>
@@ -6354,7 +6568,7 @@
             </w:pPr>
             <w:r>
               <w:rPr>
-                <w:rFonts w:eastAsia="Calibri" w:cs="Times New Roman" w:eastAsiaTheme="minorHAnsi" w:ascii="Times New Roman" w:hAnsi="Times New Roman"/>
+                <w:rFonts w:eastAsia="Calibri" w:cs="Times New Roman" w:ascii="Times New Roman" w:hAnsi="Times New Roman" w:eastAsiaTheme="minorHAnsi"/>
                 <w:color w:val="auto"/>
                 <w:kern w:val="0"/>
                 <w:sz w:val="32"/>
@@ -6393,7 +6607,7 @@
             </w:pPr>
             <w:r>
               <w:rPr>
-                <w:rFonts w:eastAsia="Calibri" w:cs="Times New Roman" w:eastAsiaTheme="minorHAnsi" w:ascii="Times New Roman" w:hAnsi="Times New Roman"/>
+                <w:rFonts w:eastAsia="Calibri" w:cs="Times New Roman" w:ascii="Times New Roman" w:hAnsi="Times New Roman" w:eastAsiaTheme="minorHAnsi"/>
                 <w:color w:val="auto"/>
                 <w:kern w:val="0"/>
                 <w:sz w:val="24"/>
@@ -6437,7 +6651,7 @@
             </w:pPr>
             <w:r>
               <w:rPr>
-                <w:rFonts w:eastAsia="Calibri" w:cs="Times New Roman" w:eastAsiaTheme="minorHAnsi" w:ascii="Times New Roman" w:hAnsi="Times New Roman"/>
+                <w:rFonts w:eastAsia="Calibri" w:cs="Times New Roman" w:ascii="Times New Roman" w:hAnsi="Times New Roman" w:eastAsiaTheme="minorHAnsi"/>
                 <w:color w:val="auto"/>
                 <w:kern w:val="0"/>
                 <w:sz w:val="24"/>
@@ -6471,7 +6685,7 @@
             </w:pPr>
             <w:r>
               <w:rPr>
-                <w:rFonts w:eastAsia="Calibri" w:cs="Times New Roman" w:eastAsiaTheme="minorHAnsi" w:ascii="Times New Roman" w:hAnsi="Times New Roman"/>
+                <w:rFonts w:eastAsia="Calibri" w:cs="Times New Roman" w:ascii="Times New Roman" w:hAnsi="Times New Roman" w:eastAsiaTheme="minorHAnsi"/>
                 <w:color w:val="auto"/>
                 <w:kern w:val="0"/>
                 <w:sz w:val="24"/>
@@ -6505,7 +6719,7 @@
             </w:pPr>
             <w:r>
               <w:rPr>
-                <w:rFonts w:eastAsia="Calibri" w:cs="Times New Roman" w:eastAsiaTheme="minorHAnsi" w:ascii="Times New Roman" w:hAnsi="Times New Roman"/>
+                <w:rFonts w:eastAsia="Calibri" w:cs="Times New Roman" w:ascii="Times New Roman" w:hAnsi="Times New Roman" w:eastAsiaTheme="minorHAnsi"/>
                 <w:color w:val="auto"/>
                 <w:kern w:val="0"/>
                 <w:sz w:val="24"/>
@@ -6539,7 +6753,7 @@
             </w:pPr>
             <w:r>
               <w:rPr>
-                <w:rFonts w:eastAsia="Calibri" w:cs="Times New Roman" w:eastAsiaTheme="minorHAnsi" w:ascii="Times New Roman" w:hAnsi="Times New Roman"/>
+                <w:rFonts w:eastAsia="Calibri" w:cs="Times New Roman" w:ascii="Times New Roman" w:hAnsi="Times New Roman" w:eastAsiaTheme="minorHAnsi"/>
                 <w:color w:val="auto"/>
                 <w:kern w:val="0"/>
                 <w:sz w:val="24"/>
@@ -6573,7 +6787,7 @@
             </w:pPr>
             <w:r>
               <w:rPr>
-                <w:rFonts w:eastAsia="Calibri" w:cs="Times New Roman" w:eastAsiaTheme="minorHAnsi" w:ascii="Times New Roman" w:hAnsi="Times New Roman"/>
+                <w:rFonts w:eastAsia="Calibri" w:cs="Times New Roman" w:ascii="Times New Roman" w:hAnsi="Times New Roman" w:eastAsiaTheme="minorHAnsi"/>
                 <w:color w:val="auto"/>
                 <w:kern w:val="0"/>
                 <w:sz w:val="24"/>
@@ -6646,7 +6860,7 @@
             </w:pPr>
             <w:r>
               <w:rPr>
-                <w:rFonts w:eastAsia="Calibri" w:cs="Times New Roman" w:eastAsiaTheme="minorHAnsi" w:ascii="Times New Roman" w:hAnsi="Times New Roman"/>
+                <w:rFonts w:eastAsia="Calibri" w:cs="Times New Roman" w:ascii="Times New Roman" w:hAnsi="Times New Roman" w:eastAsiaTheme="minorHAnsi"/>
                 <w:color w:val="auto"/>
                 <w:kern w:val="0"/>
                 <w:sz w:val="24"/>
@@ -6725,7 +6939,7 @@
             </w:pPr>
             <w:r>
               <w:rPr>
-                <w:rFonts w:eastAsia="Calibri" w:cs="Times New Roman" w:eastAsiaTheme="minorHAnsi" w:ascii="Times New Roman" w:hAnsi="Times New Roman"/>
+                <w:rFonts w:eastAsia="Calibri" w:cs="Times New Roman" w:ascii="Times New Roman" w:hAnsi="Times New Roman" w:eastAsiaTheme="minorHAnsi"/>
                 <w:b w:val="false"/>
                 <w:i w:val="false"/>
                 <w:color w:val="auto"/>
@@ -6800,36 +7014,14 @@
             </w:pPr>
             <w:r>
               <w:rPr>
-                <w:rFonts w:eastAsia="Calibri" w:cs="Times New Roman" w:eastAsiaTheme="minorHAnsi" w:ascii="Times New Roman" w:hAnsi="Times New Roman"/>
-                <w:color w:val="auto"/>
-                <w:kern w:val="0"/>
-                <w:sz w:val="24"/>
-                <w:szCs w:val="24"/>
-                <w:lang w:val="ky-KG" w:eastAsia="en-US" w:bidi="ar-SA"/>
-              </w:rPr>
-              <w:t>1</w:t>
-            </w:r>
-            <w:r>
-              <w:rPr>
-                <w:rFonts w:eastAsia="Calibri" w:cs="Times New Roman" w:eastAsiaTheme="minorHAnsi" w:ascii="Times New Roman" w:hAnsi="Times New Roman"/>
-                <w:color w:val="auto"/>
-                <w:kern w:val="0"/>
-                <w:sz w:val="24"/>
-                <w:szCs w:val="24"/>
-                <w:lang w:val="ky-KG" w:eastAsia="en-US" w:bidi="ar-SA"/>
-              </w:rPr>
-              <w:t>2</w:t>
-            </w:r>
-            <w:r>
-              <w:rPr>
-                <w:rFonts w:eastAsia="Calibri" w:cs="Times New Roman" w:eastAsiaTheme="minorHAnsi" w:ascii="Times New Roman" w:hAnsi="Times New Roman"/>
-                <w:color w:val="auto"/>
-                <w:kern w:val="0"/>
-                <w:sz w:val="24"/>
-                <w:szCs w:val="24"/>
-                <w:lang w:val="ky-KG" w:eastAsia="en-US" w:bidi="ar-SA"/>
-              </w:rPr>
-              <w:t>.09.2020</w:t>
+                <w:rFonts w:eastAsia="Calibri" w:cs="Times New Roman" w:ascii="Times New Roman" w:hAnsi="Times New Roman" w:eastAsiaTheme="minorHAnsi"/>
+                <w:color w:val="auto"/>
+                <w:kern w:val="0"/>
+                <w:sz w:val="24"/>
+                <w:szCs w:val="24"/>
+                <w:lang w:val="ky-KG" w:eastAsia="en-US" w:bidi="ar-SA"/>
+              </w:rPr>
+              <w:t>12.09.2020</w:t>
             </w:r>
           </w:p>
         </w:tc>
@@ -6849,7 +7041,7 @@
                 <w:ilvl w:val="0"/>
                 <w:numId w:val="3"/>
               </w:numPr>
-              <w:spacing w:before="0" w:after="200"/>
+              <w:spacing w:before="0" w:after="0"/>
               <w:jc w:val="left"/>
               <w:rPr>
                 <w:rFonts w:ascii="Times New Roman" w:hAnsi="Times New Roman" w:eastAsia="Calibri" w:cs="Times New Roman" w:eastAsiaTheme="minorHAnsi"/>
@@ -6862,7 +7054,7 @@
             </w:pPr>
             <w:r>
               <w:rPr>
-                <w:rFonts w:eastAsia="Calibri" w:cs="Times New Roman" w:eastAsiaTheme="minorHAnsi" w:ascii="Times New Roman" w:hAnsi="Times New Roman"/>
+                <w:rFonts w:eastAsia="Calibri" w:cs="Times New Roman" w:ascii="Times New Roman" w:hAnsi="Times New Roman" w:eastAsiaTheme="minorHAnsi"/>
                 <w:color w:val="auto"/>
                 <w:kern w:val="0"/>
                 <w:sz w:val="24"/>
@@ -6942,6 +7134,7 @@
                 <w:szCs w:val="24"/>
                 <w:lang w:val="ky-KG" w:eastAsia="en-US" w:bidi="ar-SA"/>
               </w:rPr>
+              <w:t>15.09.2020</w:t>
             </w:r>
           </w:p>
         </w:tc>
@@ -6957,8 +7150,12 @@
           <w:p>
             <w:pPr>
               <w:pStyle w:val="Normal"/>
-              <w:spacing w:before="0" w:after="200"/>
-              <w:jc w:val="center"/>
+              <w:numPr>
+                <w:ilvl w:val="0"/>
+                <w:numId w:val="4"/>
+              </w:numPr>
+              <w:spacing w:before="0" w:after="0"/>
+              <w:jc w:val="left"/>
               <w:rPr>
                 <w:rFonts w:ascii="Times New Roman" w:hAnsi="Times New Roman" w:eastAsia="Calibri" w:cs="Times New Roman" w:eastAsiaTheme="minorHAnsi"/>
                 <w:color w:val="auto"/>
@@ -6977,6 +7174,37 @@
                 <w:szCs w:val="24"/>
                 <w:lang w:val="ky-KG" w:eastAsia="en-US" w:bidi="ar-SA"/>
               </w:rPr>
+              <w:t>Finish documentation of download program and write instructions for use</w:t>
+            </w:r>
+          </w:p>
+          <w:p>
+            <w:pPr>
+              <w:pStyle w:val="Normal"/>
+              <w:numPr>
+                <w:ilvl w:val="0"/>
+                <w:numId w:val="4"/>
+              </w:numPr>
+              <w:spacing w:before="0" w:after="0"/>
+              <w:jc w:val="left"/>
+              <w:rPr>
+                <w:rFonts w:ascii="Times New Roman" w:hAnsi="Times New Roman" w:eastAsia="Calibri" w:cs="Times New Roman" w:eastAsiaTheme="minorHAnsi"/>
+                <w:color w:val="auto"/>
+                <w:kern w:val="0"/>
+                <w:sz w:val="24"/>
+                <w:szCs w:val="24"/>
+                <w:lang w:val="ky-KG" w:eastAsia="en-US" w:bidi="ar-SA"/>
+              </w:rPr>
+            </w:pPr>
+            <w:r>
+              <w:rPr>
+                <w:rFonts w:eastAsia="Calibri" w:cs="Times New Roman" w:eastAsiaTheme="minorHAnsi" w:ascii="Times New Roman" w:hAnsi="Times New Roman"/>
+                <w:color w:val="auto"/>
+                <w:kern w:val="0"/>
+                <w:sz w:val="24"/>
+                <w:szCs w:val="24"/>
+                <w:lang w:val="ky-KG" w:eastAsia="en-US" w:bidi="ar-SA"/>
+              </w:rPr>
+              <w:t>write program to list all the available variables in a netcdf file</w:t>
             </w:r>
           </w:p>
         </w:tc>
@@ -8576,7 +8804,7 @@
             </w:pPr>
             <w:r>
               <w:rPr>
-                <w:rFonts w:eastAsia="Calibri" w:cs="Times New Roman" w:eastAsiaTheme="minorHAnsi" w:ascii="Times New Roman" w:hAnsi="Times New Roman"/>
+                <w:rFonts w:eastAsia="Calibri" w:cs="Times New Roman" w:ascii="Times New Roman" w:hAnsi="Times New Roman" w:eastAsiaTheme="minorHAnsi"/>
                 <w:color w:val="auto"/>
                 <w:kern w:val="0"/>
                 <w:sz w:val="32"/>
@@ -8612,7 +8840,7 @@
             </w:pPr>
             <w:r>
               <w:rPr>
-                <w:rFonts w:eastAsia="Calibri" w:cs="Times New Roman" w:eastAsiaTheme="minorHAnsi" w:ascii="Times New Roman" w:hAnsi="Times New Roman"/>
+                <w:rFonts w:eastAsia="Calibri" w:cs="Times New Roman" w:ascii="Times New Roman" w:hAnsi="Times New Roman" w:eastAsiaTheme="minorHAnsi"/>
                 <w:color w:val="auto"/>
                 <w:kern w:val="0"/>
                 <w:sz w:val="32"/>
@@ -8647,7 +8875,7 @@
             </w:pPr>
             <w:r>
               <w:rPr>
-                <w:rFonts w:eastAsia="Calibri" w:cs="Times New Roman" w:eastAsiaTheme="minorHAnsi" w:ascii="Times New Roman" w:hAnsi="Times New Roman"/>
+                <w:rFonts w:eastAsia="Calibri" w:cs="Times New Roman" w:ascii="Times New Roman" w:hAnsi="Times New Roman" w:eastAsiaTheme="minorHAnsi"/>
                 <w:color w:val="auto"/>
                 <w:kern w:val="0"/>
                 <w:sz w:val="32"/>
@@ -11297,6 +11525,143 @@
   <w:abstractNum w:abstractNumId="4">
     <w:lvl w:ilvl="0">
       <w:start w:val="1"/>
+      <w:numFmt w:val="bullet"/>
+      <w:lvlText w:val=""/>
+      <w:lvlJc w:val="left"/>
+      <w:pPr>
+        <w:tabs>
+          <w:tab w:val="num" w:pos="720"/>
+        </w:tabs>
+        <w:ind w:left="720" w:hanging="360"/>
+      </w:pPr>
+      <w:rPr>
+        <w:rFonts w:ascii="Symbol" w:hAnsi="Symbol" w:cs="Symbol" w:hint="default"/>
+      </w:rPr>
+    </w:lvl>
+    <w:lvl w:ilvl="1">
+      <w:start w:val="1"/>
+      <w:numFmt w:val="bullet"/>
+      <w:lvlText w:val="◦"/>
+      <w:lvlJc w:val="left"/>
+      <w:pPr>
+        <w:tabs>
+          <w:tab w:val="num" w:pos="1080"/>
+        </w:tabs>
+        <w:ind w:left="1080" w:hanging="360"/>
+      </w:pPr>
+      <w:rPr>
+        <w:rFonts w:ascii="OpenSymbol" w:hAnsi="OpenSymbol" w:cs="OpenSymbol" w:hint="default"/>
+      </w:rPr>
+    </w:lvl>
+    <w:lvl w:ilvl="2">
+      <w:start w:val="1"/>
+      <w:numFmt w:val="bullet"/>
+      <w:lvlText w:val="▪"/>
+      <w:lvlJc w:val="left"/>
+      <w:pPr>
+        <w:tabs>
+          <w:tab w:val="num" w:pos="1440"/>
+        </w:tabs>
+        <w:ind w:left="1440" w:hanging="360"/>
+      </w:pPr>
+      <w:rPr>
+        <w:rFonts w:ascii="OpenSymbol" w:hAnsi="OpenSymbol" w:cs="OpenSymbol" w:hint="default"/>
+      </w:rPr>
+    </w:lvl>
+    <w:lvl w:ilvl="3">
+      <w:start w:val="1"/>
+      <w:numFmt w:val="bullet"/>
+      <w:lvlText w:val=""/>
+      <w:lvlJc w:val="left"/>
+      <w:pPr>
+        <w:tabs>
+          <w:tab w:val="num" w:pos="1800"/>
+        </w:tabs>
+        <w:ind w:left="1800" w:hanging="360"/>
+      </w:pPr>
+      <w:rPr>
+        <w:rFonts w:ascii="Symbol" w:hAnsi="Symbol" w:cs="Symbol" w:hint="default"/>
+      </w:rPr>
+    </w:lvl>
+    <w:lvl w:ilvl="4">
+      <w:start w:val="1"/>
+      <w:numFmt w:val="bullet"/>
+      <w:lvlText w:val="◦"/>
+      <w:lvlJc w:val="left"/>
+      <w:pPr>
+        <w:tabs>
+          <w:tab w:val="num" w:pos="2160"/>
+        </w:tabs>
+        <w:ind w:left="2160" w:hanging="360"/>
+      </w:pPr>
+      <w:rPr>
+        <w:rFonts w:ascii="OpenSymbol" w:hAnsi="OpenSymbol" w:cs="OpenSymbol" w:hint="default"/>
+      </w:rPr>
+    </w:lvl>
+    <w:lvl w:ilvl="5">
+      <w:start w:val="1"/>
+      <w:numFmt w:val="bullet"/>
+      <w:lvlText w:val="▪"/>
+      <w:lvlJc w:val="left"/>
+      <w:pPr>
+        <w:tabs>
+          <w:tab w:val="num" w:pos="2520"/>
+        </w:tabs>
+        <w:ind w:left="2520" w:hanging="360"/>
+      </w:pPr>
+      <w:rPr>
+        <w:rFonts w:ascii="OpenSymbol" w:hAnsi="OpenSymbol" w:cs="OpenSymbol" w:hint="default"/>
+      </w:rPr>
+    </w:lvl>
+    <w:lvl w:ilvl="6">
+      <w:start w:val="1"/>
+      <w:numFmt w:val="bullet"/>
+      <w:lvlText w:val=""/>
+      <w:lvlJc w:val="left"/>
+      <w:pPr>
+        <w:tabs>
+          <w:tab w:val="num" w:pos="2880"/>
+        </w:tabs>
+        <w:ind w:left="2880" w:hanging="360"/>
+      </w:pPr>
+      <w:rPr>
+        <w:rFonts w:ascii="Symbol" w:hAnsi="Symbol" w:cs="Symbol" w:hint="default"/>
+      </w:rPr>
+    </w:lvl>
+    <w:lvl w:ilvl="7">
+      <w:start w:val="1"/>
+      <w:numFmt w:val="bullet"/>
+      <w:lvlText w:val="◦"/>
+      <w:lvlJc w:val="left"/>
+      <w:pPr>
+        <w:tabs>
+          <w:tab w:val="num" w:pos="3240"/>
+        </w:tabs>
+        <w:ind w:left="3240" w:hanging="360"/>
+      </w:pPr>
+      <w:rPr>
+        <w:rFonts w:ascii="OpenSymbol" w:hAnsi="OpenSymbol" w:cs="OpenSymbol" w:hint="default"/>
+      </w:rPr>
+    </w:lvl>
+    <w:lvl w:ilvl="8">
+      <w:start w:val="1"/>
+      <w:numFmt w:val="bullet"/>
+      <w:lvlText w:val="▪"/>
+      <w:lvlJc w:val="left"/>
+      <w:pPr>
+        <w:tabs>
+          <w:tab w:val="num" w:pos="3600"/>
+        </w:tabs>
+        <w:ind w:left="3600" w:hanging="360"/>
+      </w:pPr>
+      <w:rPr>
+        <w:rFonts w:ascii="OpenSymbol" w:hAnsi="OpenSymbol" w:cs="OpenSymbol" w:hint="default"/>
+      </w:rPr>
+    </w:lvl>
+  </w:abstractNum>
+  <w:abstractNum w:abstractNumId="5">
+    <w:lvl w:ilvl="0">
+      <w:start w:val="1"/>
       <w:numFmt w:val="none"/>
       <w:suff w:val="nothing"/>
       <w:lvlText w:val=""/>
@@ -11424,6 +11789,9 @@
   </w:num>
   <w:num w:numId="4">
     <w:abstractNumId w:val="4"/>
+  </w:num>
+  <w:num w:numId="5">
+    <w:abstractNumId w:val="5"/>
   </w:num>
 </w:numbering>
 </file>

</xml_diff>

<commit_message>
update diary; plot first maps of KG
</commit_message>
<xml_diff>
--- a/diary/diary_2020.docx
+++ b/diary/diary_2020.docx
@@ -1887,7 +1887,6 @@
           <w:rFonts w:cs="Times New Roman" w:ascii="Times New Roman" w:hAnsi="Times New Roman"/>
           <w:sz w:val="32"/>
           <w:szCs w:val="32"/>
-          <w:lang w:val="ky-KG"/>
         </w:rPr>
       </w:r>
     </w:p>
@@ -2287,8 +2286,8 @@
       </w:tblPr>
       <w:tblGrid>
         <w:gridCol w:w="1704"/>
-        <w:gridCol w:w="5406"/>
-        <w:gridCol w:w="2558"/>
+        <w:gridCol w:w="5404"/>
+        <w:gridCol w:w="2560"/>
       </w:tblGrid>
       <w:tr>
         <w:trPr>
@@ -2345,7 +2344,7 @@
         </w:tc>
         <w:tc>
           <w:tcPr>
-            <w:tcW w:w="5406" w:type="dxa"/>
+            <w:tcW w:w="5404" w:type="dxa"/>
             <w:tcBorders/>
           </w:tcPr>
           <w:p>
@@ -2416,7 +2415,7 @@
         </w:tc>
         <w:tc>
           <w:tcPr>
-            <w:tcW w:w="2558" w:type="dxa"/>
+            <w:tcW w:w="2560" w:type="dxa"/>
             <w:tcBorders/>
           </w:tcPr>
           <w:p>
@@ -2477,7 +2476,7 @@
         </w:tc>
         <w:tc>
           <w:tcPr>
-            <w:tcW w:w="5406" w:type="dxa"/>
+            <w:tcW w:w="5404" w:type="dxa"/>
             <w:tcBorders/>
           </w:tcPr>
           <w:p>
@@ -2505,7 +2504,7 @@
         </w:tc>
         <w:tc>
           <w:tcPr>
-            <w:tcW w:w="2558" w:type="dxa"/>
+            <w:tcW w:w="2560" w:type="dxa"/>
             <w:tcBorders/>
           </w:tcPr>
           <w:p>
@@ -2559,12 +2558,13 @@
                 <w:szCs w:val="32"/>
                 <w:lang w:val="ky-KG"/>
               </w:rPr>
-            </w:r>
-          </w:p>
-        </w:tc>
-        <w:tc>
-          <w:tcPr>
-            <w:tcW w:w="5406" w:type="dxa"/>
+              <w:t>16.09.2020</w:t>
+            </w:r>
+          </w:p>
+        </w:tc>
+        <w:tc>
+          <w:tcPr>
+            <w:tcW w:w="5404" w:type="dxa"/>
             <w:tcBorders/>
           </w:tcPr>
           <w:p>
@@ -2586,12 +2586,13 @@
                 <w:szCs w:val="32"/>
                 <w:lang w:val="ky-KG"/>
               </w:rPr>
-            </w:r>
-          </w:p>
-        </w:tc>
-        <w:tc>
-          <w:tcPr>
-            <w:tcW w:w="2558" w:type="dxa"/>
+              <w:t xml:space="preserve">Meeting with Imashev </w:t>
+            </w:r>
+          </w:p>
+        </w:tc>
+        <w:tc>
+          <w:tcPr>
+            <w:tcW w:w="2560" w:type="dxa"/>
             <w:tcBorders/>
           </w:tcPr>
           <w:p>
@@ -2650,7 +2651,7 @@
         </w:tc>
         <w:tc>
           <w:tcPr>
-            <w:tcW w:w="5406" w:type="dxa"/>
+            <w:tcW w:w="5404" w:type="dxa"/>
             <w:tcBorders/>
           </w:tcPr>
           <w:p>
@@ -2677,7 +2678,7 @@
         </w:tc>
         <w:tc>
           <w:tcPr>
-            <w:tcW w:w="2558" w:type="dxa"/>
+            <w:tcW w:w="2560" w:type="dxa"/>
             <w:tcBorders/>
           </w:tcPr>
           <w:p>
@@ -2736,7 +2737,7 @@
         </w:tc>
         <w:tc>
           <w:tcPr>
-            <w:tcW w:w="5406" w:type="dxa"/>
+            <w:tcW w:w="5404" w:type="dxa"/>
             <w:tcBorders/>
           </w:tcPr>
           <w:p>
@@ -2763,7 +2764,7 @@
         </w:tc>
         <w:tc>
           <w:tcPr>
-            <w:tcW w:w="2558" w:type="dxa"/>
+            <w:tcW w:w="2560" w:type="dxa"/>
             <w:tcBorders/>
           </w:tcPr>
           <w:p>
@@ -2822,7 +2823,7 @@
         </w:tc>
         <w:tc>
           <w:tcPr>
-            <w:tcW w:w="5406" w:type="dxa"/>
+            <w:tcW w:w="5404" w:type="dxa"/>
             <w:tcBorders/>
           </w:tcPr>
           <w:p>
@@ -2849,7 +2850,7 @@
         </w:tc>
         <w:tc>
           <w:tcPr>
-            <w:tcW w:w="2558" w:type="dxa"/>
+            <w:tcW w:w="2560" w:type="dxa"/>
             <w:tcBorders/>
           </w:tcPr>
           <w:p>
@@ -2908,7 +2909,7 @@
         </w:tc>
         <w:tc>
           <w:tcPr>
-            <w:tcW w:w="5406" w:type="dxa"/>
+            <w:tcW w:w="5404" w:type="dxa"/>
             <w:tcBorders/>
           </w:tcPr>
           <w:p>
@@ -2935,7 +2936,7 @@
         </w:tc>
         <w:tc>
           <w:tcPr>
-            <w:tcW w:w="2558" w:type="dxa"/>
+            <w:tcW w:w="2560" w:type="dxa"/>
             <w:tcBorders/>
           </w:tcPr>
           <w:p>
@@ -2994,7 +2995,7 @@
         </w:tc>
         <w:tc>
           <w:tcPr>
-            <w:tcW w:w="5406" w:type="dxa"/>
+            <w:tcW w:w="5404" w:type="dxa"/>
             <w:tcBorders/>
           </w:tcPr>
           <w:p>
@@ -3021,7 +3022,7 @@
         </w:tc>
         <w:tc>
           <w:tcPr>
-            <w:tcW w:w="2558" w:type="dxa"/>
+            <w:tcW w:w="2560" w:type="dxa"/>
             <w:tcBorders/>
           </w:tcPr>
           <w:p>
@@ -3080,7 +3081,7 @@
         </w:tc>
         <w:tc>
           <w:tcPr>
-            <w:tcW w:w="5406" w:type="dxa"/>
+            <w:tcW w:w="5404" w:type="dxa"/>
             <w:tcBorders/>
           </w:tcPr>
           <w:p>
@@ -3107,7 +3108,7 @@
         </w:tc>
         <w:tc>
           <w:tcPr>
-            <w:tcW w:w="2558" w:type="dxa"/>
+            <w:tcW w:w="2560" w:type="dxa"/>
             <w:tcBorders/>
           </w:tcPr>
           <w:p>
@@ -3166,7 +3167,7 @@
         </w:tc>
         <w:tc>
           <w:tcPr>
-            <w:tcW w:w="5406" w:type="dxa"/>
+            <w:tcW w:w="5404" w:type="dxa"/>
             <w:tcBorders/>
           </w:tcPr>
           <w:p>
@@ -3193,7 +3194,7 @@
         </w:tc>
         <w:tc>
           <w:tcPr>
-            <w:tcW w:w="2558" w:type="dxa"/>
+            <w:tcW w:w="2560" w:type="dxa"/>
             <w:tcBorders/>
           </w:tcPr>
           <w:p>
@@ -3252,7 +3253,7 @@
         </w:tc>
         <w:tc>
           <w:tcPr>
-            <w:tcW w:w="5406" w:type="dxa"/>
+            <w:tcW w:w="5404" w:type="dxa"/>
             <w:tcBorders/>
           </w:tcPr>
           <w:p>
@@ -3279,7 +3280,7 @@
         </w:tc>
         <w:tc>
           <w:tcPr>
-            <w:tcW w:w="2558" w:type="dxa"/>
+            <w:tcW w:w="2560" w:type="dxa"/>
             <w:tcBorders/>
           </w:tcPr>
           <w:p>
@@ -3338,7 +3339,7 @@
         </w:tc>
         <w:tc>
           <w:tcPr>
-            <w:tcW w:w="5406" w:type="dxa"/>
+            <w:tcW w:w="5404" w:type="dxa"/>
             <w:tcBorders/>
           </w:tcPr>
           <w:p>
@@ -3365,7 +3366,7 @@
         </w:tc>
         <w:tc>
           <w:tcPr>
-            <w:tcW w:w="2558" w:type="dxa"/>
+            <w:tcW w:w="2560" w:type="dxa"/>
             <w:tcBorders/>
           </w:tcPr>
           <w:p>
@@ -3424,7 +3425,7 @@
         </w:tc>
         <w:tc>
           <w:tcPr>
-            <w:tcW w:w="5406" w:type="dxa"/>
+            <w:tcW w:w="5404" w:type="dxa"/>
             <w:tcBorders/>
           </w:tcPr>
           <w:p>
@@ -3451,7 +3452,7 @@
         </w:tc>
         <w:tc>
           <w:tcPr>
-            <w:tcW w:w="2558" w:type="dxa"/>
+            <w:tcW w:w="2560" w:type="dxa"/>
             <w:tcBorders/>
           </w:tcPr>
           <w:p>
@@ -3510,7 +3511,7 @@
         </w:tc>
         <w:tc>
           <w:tcPr>
-            <w:tcW w:w="5406" w:type="dxa"/>
+            <w:tcW w:w="5404" w:type="dxa"/>
             <w:tcBorders/>
           </w:tcPr>
           <w:p>
@@ -3537,7 +3538,7 @@
         </w:tc>
         <w:tc>
           <w:tcPr>
-            <w:tcW w:w="2558" w:type="dxa"/>
+            <w:tcW w:w="2560" w:type="dxa"/>
             <w:tcBorders/>
           </w:tcPr>
           <w:p>
@@ -3596,7 +3597,7 @@
         </w:tc>
         <w:tc>
           <w:tcPr>
-            <w:tcW w:w="5406" w:type="dxa"/>
+            <w:tcW w:w="5404" w:type="dxa"/>
             <w:tcBorders/>
           </w:tcPr>
           <w:p>
@@ -3623,7 +3624,7 @@
         </w:tc>
         <w:tc>
           <w:tcPr>
-            <w:tcW w:w="2558" w:type="dxa"/>
+            <w:tcW w:w="2560" w:type="dxa"/>
             <w:tcBorders/>
           </w:tcPr>
           <w:p>
@@ -3682,7 +3683,7 @@
         </w:tc>
         <w:tc>
           <w:tcPr>
-            <w:tcW w:w="5406" w:type="dxa"/>
+            <w:tcW w:w="5404" w:type="dxa"/>
             <w:tcBorders/>
           </w:tcPr>
           <w:p>
@@ -3709,7 +3710,7 @@
         </w:tc>
         <w:tc>
           <w:tcPr>
-            <w:tcW w:w="2558" w:type="dxa"/>
+            <w:tcW w:w="2560" w:type="dxa"/>
             <w:tcBorders/>
           </w:tcPr>
           <w:p>
@@ -3768,7 +3769,7 @@
         </w:tc>
         <w:tc>
           <w:tcPr>
-            <w:tcW w:w="5406" w:type="dxa"/>
+            <w:tcW w:w="5404" w:type="dxa"/>
             <w:tcBorders/>
           </w:tcPr>
           <w:p>
@@ -3795,7 +3796,7 @@
         </w:tc>
         <w:tc>
           <w:tcPr>
-            <w:tcW w:w="2558" w:type="dxa"/>
+            <w:tcW w:w="2560" w:type="dxa"/>
             <w:tcBorders/>
           </w:tcPr>
           <w:p>
@@ -3854,7 +3855,7 @@
         </w:tc>
         <w:tc>
           <w:tcPr>
-            <w:tcW w:w="5406" w:type="dxa"/>
+            <w:tcW w:w="5404" w:type="dxa"/>
             <w:tcBorders/>
           </w:tcPr>
           <w:p>
@@ -3881,7 +3882,7 @@
         </w:tc>
         <w:tc>
           <w:tcPr>
-            <w:tcW w:w="2558" w:type="dxa"/>
+            <w:tcW w:w="2560" w:type="dxa"/>
             <w:tcBorders/>
           </w:tcPr>
           <w:p>
@@ -3940,7 +3941,7 @@
         </w:tc>
         <w:tc>
           <w:tcPr>
-            <w:tcW w:w="5406" w:type="dxa"/>
+            <w:tcW w:w="5404" w:type="dxa"/>
             <w:tcBorders/>
           </w:tcPr>
           <w:p>
@@ -3967,7 +3968,7 @@
         </w:tc>
         <w:tc>
           <w:tcPr>
-            <w:tcW w:w="2558" w:type="dxa"/>
+            <w:tcW w:w="2560" w:type="dxa"/>
             <w:tcBorders/>
           </w:tcPr>
           <w:p>
@@ -4026,7 +4027,7 @@
         </w:tc>
         <w:tc>
           <w:tcPr>
-            <w:tcW w:w="5406" w:type="dxa"/>
+            <w:tcW w:w="5404" w:type="dxa"/>
             <w:tcBorders/>
           </w:tcPr>
           <w:p>
@@ -4053,7 +4054,7 @@
         </w:tc>
         <w:tc>
           <w:tcPr>
-            <w:tcW w:w="2558" w:type="dxa"/>
+            <w:tcW w:w="2560" w:type="dxa"/>
             <w:tcBorders/>
           </w:tcPr>
           <w:p>
@@ -4112,7 +4113,7 @@
         </w:tc>
         <w:tc>
           <w:tcPr>
-            <w:tcW w:w="5406" w:type="dxa"/>
+            <w:tcW w:w="5404" w:type="dxa"/>
             <w:tcBorders/>
           </w:tcPr>
           <w:p>
@@ -4139,7 +4140,7 @@
         </w:tc>
         <w:tc>
           <w:tcPr>
-            <w:tcW w:w="2558" w:type="dxa"/>
+            <w:tcW w:w="2560" w:type="dxa"/>
             <w:tcBorders/>
           </w:tcPr>
           <w:p>
@@ -4198,7 +4199,7 @@
         </w:tc>
         <w:tc>
           <w:tcPr>
-            <w:tcW w:w="5406" w:type="dxa"/>
+            <w:tcW w:w="5404" w:type="dxa"/>
             <w:tcBorders/>
           </w:tcPr>
           <w:p>
@@ -4225,7 +4226,7 @@
         </w:tc>
         <w:tc>
           <w:tcPr>
-            <w:tcW w:w="2558" w:type="dxa"/>
+            <w:tcW w:w="2560" w:type="dxa"/>
             <w:tcBorders/>
           </w:tcPr>
           <w:p>
@@ -4284,7 +4285,7 @@
         </w:tc>
         <w:tc>
           <w:tcPr>
-            <w:tcW w:w="5406" w:type="dxa"/>
+            <w:tcW w:w="5404" w:type="dxa"/>
             <w:tcBorders/>
           </w:tcPr>
           <w:p>
@@ -4311,7 +4312,7 @@
         </w:tc>
         <w:tc>
           <w:tcPr>
-            <w:tcW w:w="2558" w:type="dxa"/>
+            <w:tcW w:w="2560" w:type="dxa"/>
             <w:tcBorders/>
           </w:tcPr>
           <w:p>
@@ -4370,7 +4371,7 @@
         </w:tc>
         <w:tc>
           <w:tcPr>
-            <w:tcW w:w="5406" w:type="dxa"/>
+            <w:tcW w:w="5404" w:type="dxa"/>
             <w:tcBorders/>
           </w:tcPr>
           <w:p>
@@ -4397,7 +4398,7 @@
         </w:tc>
         <w:tc>
           <w:tcPr>
-            <w:tcW w:w="2558" w:type="dxa"/>
+            <w:tcW w:w="2560" w:type="dxa"/>
             <w:tcBorders/>
           </w:tcPr>
           <w:p>
@@ -4456,7 +4457,7 @@
         </w:tc>
         <w:tc>
           <w:tcPr>
-            <w:tcW w:w="5406" w:type="dxa"/>
+            <w:tcW w:w="5404" w:type="dxa"/>
             <w:tcBorders/>
           </w:tcPr>
           <w:p>
@@ -4483,7 +4484,7 @@
         </w:tc>
         <w:tc>
           <w:tcPr>
-            <w:tcW w:w="2558" w:type="dxa"/>
+            <w:tcW w:w="2560" w:type="dxa"/>
             <w:tcBorders/>
           </w:tcPr>
           <w:p>
@@ -4542,7 +4543,7 @@
         </w:tc>
         <w:tc>
           <w:tcPr>
-            <w:tcW w:w="5406" w:type="dxa"/>
+            <w:tcW w:w="5404" w:type="dxa"/>
             <w:tcBorders/>
           </w:tcPr>
           <w:p>
@@ -4569,7 +4570,7 @@
         </w:tc>
         <w:tc>
           <w:tcPr>
-            <w:tcW w:w="2558" w:type="dxa"/>
+            <w:tcW w:w="2560" w:type="dxa"/>
             <w:tcBorders/>
           </w:tcPr>
           <w:p>
@@ -4628,7 +4629,7 @@
         </w:tc>
         <w:tc>
           <w:tcPr>
-            <w:tcW w:w="5406" w:type="dxa"/>
+            <w:tcW w:w="5404" w:type="dxa"/>
             <w:tcBorders/>
           </w:tcPr>
           <w:p>
@@ -4655,7 +4656,7 @@
         </w:tc>
         <w:tc>
           <w:tcPr>
-            <w:tcW w:w="2558" w:type="dxa"/>
+            <w:tcW w:w="2560" w:type="dxa"/>
             <w:tcBorders/>
           </w:tcPr>
           <w:p>
@@ -4714,7 +4715,7 @@
         </w:tc>
         <w:tc>
           <w:tcPr>
-            <w:tcW w:w="5406" w:type="dxa"/>
+            <w:tcW w:w="5404" w:type="dxa"/>
             <w:tcBorders/>
           </w:tcPr>
           <w:p>
@@ -4741,7 +4742,7 @@
         </w:tc>
         <w:tc>
           <w:tcPr>
-            <w:tcW w:w="2558" w:type="dxa"/>
+            <w:tcW w:w="2560" w:type="dxa"/>
             <w:tcBorders/>
           </w:tcPr>
           <w:p>
@@ -4800,7 +4801,7 @@
         </w:tc>
         <w:tc>
           <w:tcPr>
-            <w:tcW w:w="5406" w:type="dxa"/>
+            <w:tcW w:w="5404" w:type="dxa"/>
             <w:tcBorders/>
           </w:tcPr>
           <w:p>
@@ -4827,7 +4828,7 @@
         </w:tc>
         <w:tc>
           <w:tcPr>
-            <w:tcW w:w="2558" w:type="dxa"/>
+            <w:tcW w:w="2560" w:type="dxa"/>
             <w:tcBorders/>
           </w:tcPr>
           <w:p>
@@ -4886,7 +4887,7 @@
         </w:tc>
         <w:tc>
           <w:tcPr>
-            <w:tcW w:w="5406" w:type="dxa"/>
+            <w:tcW w:w="5404" w:type="dxa"/>
             <w:tcBorders/>
           </w:tcPr>
           <w:p>
@@ -4913,7 +4914,7 @@
         </w:tc>
         <w:tc>
           <w:tcPr>
-            <w:tcW w:w="2558" w:type="dxa"/>
+            <w:tcW w:w="2560" w:type="dxa"/>
             <w:tcBorders/>
           </w:tcPr>
           <w:p>
@@ -4972,7 +4973,7 @@
         </w:tc>
         <w:tc>
           <w:tcPr>
-            <w:tcW w:w="5406" w:type="dxa"/>
+            <w:tcW w:w="5404" w:type="dxa"/>
             <w:tcBorders/>
           </w:tcPr>
           <w:p>
@@ -4999,7 +5000,7 @@
         </w:tc>
         <w:tc>
           <w:tcPr>
-            <w:tcW w:w="2558" w:type="dxa"/>
+            <w:tcW w:w="2560" w:type="dxa"/>
             <w:tcBorders/>
           </w:tcPr>
           <w:p>
@@ -5058,7 +5059,7 @@
         </w:tc>
         <w:tc>
           <w:tcPr>
-            <w:tcW w:w="5406" w:type="dxa"/>
+            <w:tcW w:w="5404" w:type="dxa"/>
             <w:tcBorders/>
           </w:tcPr>
           <w:p>
@@ -5085,7 +5086,7 @@
         </w:tc>
         <w:tc>
           <w:tcPr>
-            <w:tcW w:w="2558" w:type="dxa"/>
+            <w:tcW w:w="2560" w:type="dxa"/>
             <w:tcBorders/>
           </w:tcPr>
           <w:p>
@@ -7127,7 +7128,7 @@
             </w:pPr>
             <w:r>
               <w:rPr>
-                <w:rFonts w:eastAsia="Calibri" w:cs="Times New Roman" w:eastAsiaTheme="minorHAnsi" w:ascii="Times New Roman" w:hAnsi="Times New Roman"/>
+                <w:rFonts w:eastAsia="Calibri" w:cs="Times New Roman" w:ascii="Times New Roman" w:hAnsi="Times New Roman" w:eastAsiaTheme="minorHAnsi"/>
                 <w:color w:val="auto"/>
                 <w:kern w:val="0"/>
                 <w:sz w:val="24"/>
@@ -7167,7 +7168,7 @@
             </w:pPr>
             <w:r>
               <w:rPr>
-                <w:rFonts w:eastAsia="Calibri" w:cs="Times New Roman" w:eastAsiaTheme="minorHAnsi" w:ascii="Times New Roman" w:hAnsi="Times New Roman"/>
+                <w:rFonts w:eastAsia="Calibri" w:cs="Times New Roman" w:ascii="Times New Roman" w:hAnsi="Times New Roman" w:eastAsiaTheme="minorHAnsi"/>
                 <w:color w:val="auto"/>
                 <w:kern w:val="0"/>
                 <w:sz w:val="24"/>
@@ -7197,7 +7198,7 @@
             </w:pPr>
             <w:r>
               <w:rPr>
-                <w:rFonts w:eastAsia="Calibri" w:cs="Times New Roman" w:eastAsiaTheme="minorHAnsi" w:ascii="Times New Roman" w:hAnsi="Times New Roman"/>
+                <w:rFonts w:eastAsia="Calibri" w:cs="Times New Roman" w:ascii="Times New Roman" w:hAnsi="Times New Roman" w:eastAsiaTheme="minorHAnsi"/>
                 <w:color w:val="auto"/>
                 <w:kern w:val="0"/>
                 <w:sz w:val="24"/>
@@ -7270,13 +7271,14 @@
             </w:pPr>
             <w:r>
               <w:rPr>
-                <w:rFonts w:eastAsia="Calibri" w:cs="Times New Roman" w:eastAsiaTheme="minorHAnsi" w:ascii="Times New Roman" w:hAnsi="Times New Roman"/>
-                <w:color w:val="auto"/>
-                <w:kern w:val="0"/>
-                <w:sz w:val="24"/>
-                <w:szCs w:val="24"/>
-                <w:lang w:val="ky-KG" w:eastAsia="en-US" w:bidi="ar-SA"/>
-              </w:rPr>
+                <w:rFonts w:eastAsia="Calibri" w:cs="Times New Roman" w:ascii="Times New Roman" w:hAnsi="Times New Roman" w:eastAsiaTheme="minorHAnsi"/>
+                <w:color w:val="auto"/>
+                <w:kern w:val="0"/>
+                <w:sz w:val="24"/>
+                <w:szCs w:val="24"/>
+                <w:lang w:val="ky-KG" w:eastAsia="en-US" w:bidi="ar-SA"/>
+              </w:rPr>
+              <w:t>16.09.2020</w:t>
             </w:r>
           </w:p>
         </w:tc>
@@ -7292,8 +7294,12 @@
           <w:p>
             <w:pPr>
               <w:pStyle w:val="Normal"/>
-              <w:spacing w:before="0" w:after="200"/>
-              <w:jc w:val="center"/>
+              <w:numPr>
+                <w:ilvl w:val="0"/>
+                <w:numId w:val="5"/>
+              </w:numPr>
+              <w:spacing w:before="0" w:after="0"/>
+              <w:jc w:val="left"/>
               <w:rPr>
                 <w:rFonts w:ascii="Times New Roman" w:hAnsi="Times New Roman" w:eastAsia="Calibri" w:cs="Times New Roman" w:eastAsiaTheme="minorHAnsi"/>
                 <w:color w:val="auto"/>
@@ -7305,13 +7311,74 @@
             </w:pPr>
             <w:r>
               <w:rPr>
-                <w:rFonts w:eastAsia="Calibri" w:cs="Times New Roman" w:eastAsiaTheme="minorHAnsi" w:ascii="Times New Roman" w:hAnsi="Times New Roman"/>
-                <w:color w:val="auto"/>
-                <w:kern w:val="0"/>
-                <w:sz w:val="24"/>
-                <w:szCs w:val="24"/>
-                <w:lang w:val="ky-KG" w:eastAsia="en-US" w:bidi="ar-SA"/>
-              </w:rPr>
+                <w:rFonts w:eastAsia="Calibri" w:cs="Times New Roman" w:ascii="Times New Roman" w:hAnsi="Times New Roman" w:eastAsiaTheme="minorHAnsi"/>
+                <w:color w:val="auto"/>
+                <w:kern w:val="0"/>
+                <w:sz w:val="24"/>
+                <w:szCs w:val="24"/>
+                <w:lang w:val="ky-KG" w:eastAsia="en-US" w:bidi="ar-SA"/>
+              </w:rPr>
+              <w:t>Improve plotter program</w:t>
+            </w:r>
+          </w:p>
+          <w:p>
+            <w:pPr>
+              <w:pStyle w:val="Normal"/>
+              <w:numPr>
+                <w:ilvl w:val="0"/>
+                <w:numId w:val="5"/>
+              </w:numPr>
+              <w:spacing w:before="0" w:after="0"/>
+              <w:jc w:val="left"/>
+              <w:rPr>
+                <w:rFonts w:ascii="Times New Roman" w:hAnsi="Times New Roman" w:eastAsia="Calibri" w:cs="Times New Roman" w:eastAsiaTheme="minorHAnsi"/>
+                <w:color w:val="auto"/>
+                <w:kern w:val="0"/>
+                <w:sz w:val="24"/>
+                <w:szCs w:val="24"/>
+                <w:lang w:val="ky-KG" w:eastAsia="en-US" w:bidi="ar-SA"/>
+              </w:rPr>
+            </w:pPr>
+            <w:r>
+              <w:rPr>
+                <w:rFonts w:eastAsia="Calibri" w:cs="Times New Roman" w:ascii="Times New Roman" w:hAnsi="Times New Roman" w:eastAsiaTheme="minorHAnsi"/>
+                <w:color w:val="auto"/>
+                <w:kern w:val="0"/>
+                <w:sz w:val="24"/>
+                <w:szCs w:val="24"/>
+                <w:lang w:val="ky-KG" w:eastAsia="en-US" w:bidi="ar-SA"/>
+              </w:rPr>
+              <w:t>plot first map of surface pressures</w:t>
+            </w:r>
+          </w:p>
+          <w:p>
+            <w:pPr>
+              <w:pStyle w:val="Normal"/>
+              <w:numPr>
+                <w:ilvl w:val="0"/>
+                <w:numId w:val="5"/>
+              </w:numPr>
+              <w:spacing w:before="0" w:after="0"/>
+              <w:jc w:val="left"/>
+              <w:rPr>
+                <w:rFonts w:ascii="Times New Roman" w:hAnsi="Times New Roman" w:eastAsia="Calibri" w:cs="Times New Roman" w:eastAsiaTheme="minorHAnsi"/>
+                <w:color w:val="auto"/>
+                <w:kern w:val="0"/>
+                <w:sz w:val="24"/>
+                <w:szCs w:val="24"/>
+                <w:lang w:val="ky-KG" w:eastAsia="en-US" w:bidi="ar-SA"/>
+              </w:rPr>
+            </w:pPr>
+            <w:r>
+              <w:rPr>
+                <w:rFonts w:eastAsia="Calibri" w:cs="Times New Roman" w:ascii="Times New Roman" w:hAnsi="Times New Roman" w:eastAsiaTheme="minorHAnsi"/>
+                <w:color w:val="auto"/>
+                <w:kern w:val="0"/>
+                <w:sz w:val="24"/>
+                <w:szCs w:val="24"/>
+                <w:lang w:val="ky-KG" w:eastAsia="en-US" w:bidi="ar-SA"/>
+              </w:rPr>
+              <w:t>plot map of KG with surface pressure and phis</w:t>
             </w:r>
           </w:p>
         </w:tc>
@@ -11662,6 +11729,143 @@
   <w:abstractNum w:abstractNumId="5">
     <w:lvl w:ilvl="0">
       <w:start w:val="1"/>
+      <w:numFmt w:val="bullet"/>
+      <w:lvlText w:val=""/>
+      <w:lvlJc w:val="left"/>
+      <w:pPr>
+        <w:tabs>
+          <w:tab w:val="num" w:pos="720"/>
+        </w:tabs>
+        <w:ind w:left="720" w:hanging="360"/>
+      </w:pPr>
+      <w:rPr>
+        <w:rFonts w:ascii="Symbol" w:hAnsi="Symbol" w:cs="Symbol" w:hint="default"/>
+      </w:rPr>
+    </w:lvl>
+    <w:lvl w:ilvl="1">
+      <w:start w:val="1"/>
+      <w:numFmt w:val="bullet"/>
+      <w:lvlText w:val="◦"/>
+      <w:lvlJc w:val="left"/>
+      <w:pPr>
+        <w:tabs>
+          <w:tab w:val="num" w:pos="1080"/>
+        </w:tabs>
+        <w:ind w:left="1080" w:hanging="360"/>
+      </w:pPr>
+      <w:rPr>
+        <w:rFonts w:ascii="OpenSymbol" w:hAnsi="OpenSymbol" w:cs="OpenSymbol" w:hint="default"/>
+      </w:rPr>
+    </w:lvl>
+    <w:lvl w:ilvl="2">
+      <w:start w:val="1"/>
+      <w:numFmt w:val="bullet"/>
+      <w:lvlText w:val="▪"/>
+      <w:lvlJc w:val="left"/>
+      <w:pPr>
+        <w:tabs>
+          <w:tab w:val="num" w:pos="1440"/>
+        </w:tabs>
+        <w:ind w:left="1440" w:hanging="360"/>
+      </w:pPr>
+      <w:rPr>
+        <w:rFonts w:ascii="OpenSymbol" w:hAnsi="OpenSymbol" w:cs="OpenSymbol" w:hint="default"/>
+      </w:rPr>
+    </w:lvl>
+    <w:lvl w:ilvl="3">
+      <w:start w:val="1"/>
+      <w:numFmt w:val="bullet"/>
+      <w:lvlText w:val=""/>
+      <w:lvlJc w:val="left"/>
+      <w:pPr>
+        <w:tabs>
+          <w:tab w:val="num" w:pos="1800"/>
+        </w:tabs>
+        <w:ind w:left="1800" w:hanging="360"/>
+      </w:pPr>
+      <w:rPr>
+        <w:rFonts w:ascii="Symbol" w:hAnsi="Symbol" w:cs="Symbol" w:hint="default"/>
+      </w:rPr>
+    </w:lvl>
+    <w:lvl w:ilvl="4">
+      <w:start w:val="1"/>
+      <w:numFmt w:val="bullet"/>
+      <w:lvlText w:val="◦"/>
+      <w:lvlJc w:val="left"/>
+      <w:pPr>
+        <w:tabs>
+          <w:tab w:val="num" w:pos="2160"/>
+        </w:tabs>
+        <w:ind w:left="2160" w:hanging="360"/>
+      </w:pPr>
+      <w:rPr>
+        <w:rFonts w:ascii="OpenSymbol" w:hAnsi="OpenSymbol" w:cs="OpenSymbol" w:hint="default"/>
+      </w:rPr>
+    </w:lvl>
+    <w:lvl w:ilvl="5">
+      <w:start w:val="1"/>
+      <w:numFmt w:val="bullet"/>
+      <w:lvlText w:val="▪"/>
+      <w:lvlJc w:val="left"/>
+      <w:pPr>
+        <w:tabs>
+          <w:tab w:val="num" w:pos="2520"/>
+        </w:tabs>
+        <w:ind w:left="2520" w:hanging="360"/>
+      </w:pPr>
+      <w:rPr>
+        <w:rFonts w:ascii="OpenSymbol" w:hAnsi="OpenSymbol" w:cs="OpenSymbol" w:hint="default"/>
+      </w:rPr>
+    </w:lvl>
+    <w:lvl w:ilvl="6">
+      <w:start w:val="1"/>
+      <w:numFmt w:val="bullet"/>
+      <w:lvlText w:val=""/>
+      <w:lvlJc w:val="left"/>
+      <w:pPr>
+        <w:tabs>
+          <w:tab w:val="num" w:pos="2880"/>
+        </w:tabs>
+        <w:ind w:left="2880" w:hanging="360"/>
+      </w:pPr>
+      <w:rPr>
+        <w:rFonts w:ascii="Symbol" w:hAnsi="Symbol" w:cs="Symbol" w:hint="default"/>
+      </w:rPr>
+    </w:lvl>
+    <w:lvl w:ilvl="7">
+      <w:start w:val="1"/>
+      <w:numFmt w:val="bullet"/>
+      <w:lvlText w:val="◦"/>
+      <w:lvlJc w:val="left"/>
+      <w:pPr>
+        <w:tabs>
+          <w:tab w:val="num" w:pos="3240"/>
+        </w:tabs>
+        <w:ind w:left="3240" w:hanging="360"/>
+      </w:pPr>
+      <w:rPr>
+        <w:rFonts w:ascii="OpenSymbol" w:hAnsi="OpenSymbol" w:cs="OpenSymbol" w:hint="default"/>
+      </w:rPr>
+    </w:lvl>
+    <w:lvl w:ilvl="8">
+      <w:start w:val="1"/>
+      <w:numFmt w:val="bullet"/>
+      <w:lvlText w:val="▪"/>
+      <w:lvlJc w:val="left"/>
+      <w:pPr>
+        <w:tabs>
+          <w:tab w:val="num" w:pos="3600"/>
+        </w:tabs>
+        <w:ind w:left="3600" w:hanging="360"/>
+      </w:pPr>
+      <w:rPr>
+        <w:rFonts w:ascii="OpenSymbol" w:hAnsi="OpenSymbol" w:cs="OpenSymbol" w:hint="default"/>
+      </w:rPr>
+    </w:lvl>
+  </w:abstractNum>
+  <w:abstractNum w:abstractNumId="6">
+    <w:lvl w:ilvl="0">
+      <w:start w:val="1"/>
       <w:numFmt w:val="none"/>
       <w:suff w:val="nothing"/>
       <w:lvlText w:val=""/>
@@ -11792,6 +11996,9 @@
   </w:num>
   <w:num w:numId="5">
     <w:abstractNumId w:val="5"/>
+  </w:num>
+  <w:num w:numId="6">
+    <w:abstractNumId w:val="6"/>
   </w:num>
 </w:numbering>
 </file>

</xml_diff>

<commit_message>
update diary, todo, plotter
</commit_message>
<xml_diff>
--- a/diary/diary_2020.docx
+++ b/diary/diary_2020.docx
@@ -2286,8 +2286,8 @@
       </w:tblPr>
       <w:tblGrid>
         <w:gridCol w:w="1704"/>
-        <w:gridCol w:w="5404"/>
-        <w:gridCol w:w="2560"/>
+        <w:gridCol w:w="5403"/>
+        <w:gridCol w:w="2561"/>
       </w:tblGrid>
       <w:tr>
         <w:trPr>
@@ -2344,7 +2344,7 @@
         </w:tc>
         <w:tc>
           <w:tcPr>
-            <w:tcW w:w="5404" w:type="dxa"/>
+            <w:tcW w:w="5403" w:type="dxa"/>
             <w:tcBorders/>
           </w:tcPr>
           <w:p>
@@ -2415,7 +2415,7 @@
         </w:tc>
         <w:tc>
           <w:tcPr>
-            <w:tcW w:w="2560" w:type="dxa"/>
+            <w:tcW w:w="2561" w:type="dxa"/>
             <w:tcBorders/>
           </w:tcPr>
           <w:p>
@@ -2476,7 +2476,7 @@
         </w:tc>
         <w:tc>
           <w:tcPr>
-            <w:tcW w:w="5404" w:type="dxa"/>
+            <w:tcW w:w="5403" w:type="dxa"/>
             <w:tcBorders/>
           </w:tcPr>
           <w:p>
@@ -2504,7 +2504,7 @@
         </w:tc>
         <w:tc>
           <w:tcPr>
-            <w:tcW w:w="2560" w:type="dxa"/>
+            <w:tcW w:w="2561" w:type="dxa"/>
             <w:tcBorders/>
           </w:tcPr>
           <w:p>
@@ -2564,7 +2564,7 @@
         </w:tc>
         <w:tc>
           <w:tcPr>
-            <w:tcW w:w="5404" w:type="dxa"/>
+            <w:tcW w:w="5403" w:type="dxa"/>
             <w:tcBorders/>
           </w:tcPr>
           <w:p>
@@ -2586,13 +2586,31 @@
                 <w:szCs w:val="32"/>
                 <w:lang w:val="ky-KG"/>
               </w:rPr>
-              <w:t xml:space="preserve">Meeting with Imashev </w:t>
-            </w:r>
-          </w:p>
-        </w:tc>
-        <w:tc>
-          <w:tcPr>
-            <w:tcW w:w="2560" w:type="dxa"/>
+              <w:t>Meeting with Imashev  -</w:t>
+            </w:r>
+            <w:r>
+              <w:rPr>
+                <w:rFonts w:cs="Times New Roman" w:ascii="Times New Roman" w:hAnsi="Times New Roman"/>
+                <w:sz w:val="32"/>
+                <w:szCs w:val="32"/>
+                <w:lang w:val="ky-KG"/>
+              </w:rPr>
+              <w:t>- agree on next steps for projects: create a UI for downloading and plotting – Use  Balsamiq to make a sketch</w:t>
+            </w:r>
+            <w:r>
+              <w:rPr>
+                <w:rFonts w:cs="Times New Roman" w:ascii="Times New Roman" w:hAnsi="Times New Roman"/>
+                <w:sz w:val="32"/>
+                <w:szCs w:val="32"/>
+                <w:lang w:val="ky-KG"/>
+              </w:rPr>
+              <w:t xml:space="preserve"> of it</w:t>
+            </w:r>
+          </w:p>
+        </w:tc>
+        <w:tc>
+          <w:tcPr>
+            <w:tcW w:w="2561" w:type="dxa"/>
             <w:tcBorders/>
           </w:tcPr>
           <w:p>
@@ -2651,7 +2669,7 @@
         </w:tc>
         <w:tc>
           <w:tcPr>
-            <w:tcW w:w="5404" w:type="dxa"/>
+            <w:tcW w:w="5403" w:type="dxa"/>
             <w:tcBorders/>
           </w:tcPr>
           <w:p>
@@ -2678,7 +2696,7 @@
         </w:tc>
         <w:tc>
           <w:tcPr>
-            <w:tcW w:w="2560" w:type="dxa"/>
+            <w:tcW w:w="2561" w:type="dxa"/>
             <w:tcBorders/>
           </w:tcPr>
           <w:p>
@@ -2737,7 +2755,7 @@
         </w:tc>
         <w:tc>
           <w:tcPr>
-            <w:tcW w:w="5404" w:type="dxa"/>
+            <w:tcW w:w="5403" w:type="dxa"/>
             <w:tcBorders/>
           </w:tcPr>
           <w:p>
@@ -2764,7 +2782,7 @@
         </w:tc>
         <w:tc>
           <w:tcPr>
-            <w:tcW w:w="2560" w:type="dxa"/>
+            <w:tcW w:w="2561" w:type="dxa"/>
             <w:tcBorders/>
           </w:tcPr>
           <w:p>
@@ -2823,7 +2841,7 @@
         </w:tc>
         <w:tc>
           <w:tcPr>
-            <w:tcW w:w="5404" w:type="dxa"/>
+            <w:tcW w:w="5403" w:type="dxa"/>
             <w:tcBorders/>
           </w:tcPr>
           <w:p>
@@ -2850,7 +2868,7 @@
         </w:tc>
         <w:tc>
           <w:tcPr>
-            <w:tcW w:w="2560" w:type="dxa"/>
+            <w:tcW w:w="2561" w:type="dxa"/>
             <w:tcBorders/>
           </w:tcPr>
           <w:p>
@@ -2909,7 +2927,7 @@
         </w:tc>
         <w:tc>
           <w:tcPr>
-            <w:tcW w:w="5404" w:type="dxa"/>
+            <w:tcW w:w="5403" w:type="dxa"/>
             <w:tcBorders/>
           </w:tcPr>
           <w:p>
@@ -2936,7 +2954,7 @@
         </w:tc>
         <w:tc>
           <w:tcPr>
-            <w:tcW w:w="2560" w:type="dxa"/>
+            <w:tcW w:w="2561" w:type="dxa"/>
             <w:tcBorders/>
           </w:tcPr>
           <w:p>
@@ -2995,7 +3013,7 @@
         </w:tc>
         <w:tc>
           <w:tcPr>
-            <w:tcW w:w="5404" w:type="dxa"/>
+            <w:tcW w:w="5403" w:type="dxa"/>
             <w:tcBorders/>
           </w:tcPr>
           <w:p>
@@ -3022,7 +3040,7 @@
         </w:tc>
         <w:tc>
           <w:tcPr>
-            <w:tcW w:w="2560" w:type="dxa"/>
+            <w:tcW w:w="2561" w:type="dxa"/>
             <w:tcBorders/>
           </w:tcPr>
           <w:p>
@@ -3081,7 +3099,7 @@
         </w:tc>
         <w:tc>
           <w:tcPr>
-            <w:tcW w:w="5404" w:type="dxa"/>
+            <w:tcW w:w="5403" w:type="dxa"/>
             <w:tcBorders/>
           </w:tcPr>
           <w:p>
@@ -3108,7 +3126,7 @@
         </w:tc>
         <w:tc>
           <w:tcPr>
-            <w:tcW w:w="2560" w:type="dxa"/>
+            <w:tcW w:w="2561" w:type="dxa"/>
             <w:tcBorders/>
           </w:tcPr>
           <w:p>
@@ -3167,7 +3185,7 @@
         </w:tc>
         <w:tc>
           <w:tcPr>
-            <w:tcW w:w="5404" w:type="dxa"/>
+            <w:tcW w:w="5403" w:type="dxa"/>
             <w:tcBorders/>
           </w:tcPr>
           <w:p>
@@ -3194,7 +3212,7 @@
         </w:tc>
         <w:tc>
           <w:tcPr>
-            <w:tcW w:w="2560" w:type="dxa"/>
+            <w:tcW w:w="2561" w:type="dxa"/>
             <w:tcBorders/>
           </w:tcPr>
           <w:p>
@@ -3253,7 +3271,7 @@
         </w:tc>
         <w:tc>
           <w:tcPr>
-            <w:tcW w:w="5404" w:type="dxa"/>
+            <w:tcW w:w="5403" w:type="dxa"/>
             <w:tcBorders/>
           </w:tcPr>
           <w:p>
@@ -3280,7 +3298,7 @@
         </w:tc>
         <w:tc>
           <w:tcPr>
-            <w:tcW w:w="2560" w:type="dxa"/>
+            <w:tcW w:w="2561" w:type="dxa"/>
             <w:tcBorders/>
           </w:tcPr>
           <w:p>
@@ -3339,7 +3357,7 @@
         </w:tc>
         <w:tc>
           <w:tcPr>
-            <w:tcW w:w="5404" w:type="dxa"/>
+            <w:tcW w:w="5403" w:type="dxa"/>
             <w:tcBorders/>
           </w:tcPr>
           <w:p>
@@ -3366,7 +3384,7 @@
         </w:tc>
         <w:tc>
           <w:tcPr>
-            <w:tcW w:w="2560" w:type="dxa"/>
+            <w:tcW w:w="2561" w:type="dxa"/>
             <w:tcBorders/>
           </w:tcPr>
           <w:p>
@@ -3425,7 +3443,7 @@
         </w:tc>
         <w:tc>
           <w:tcPr>
-            <w:tcW w:w="5404" w:type="dxa"/>
+            <w:tcW w:w="5403" w:type="dxa"/>
             <w:tcBorders/>
           </w:tcPr>
           <w:p>
@@ -3452,7 +3470,7 @@
         </w:tc>
         <w:tc>
           <w:tcPr>
-            <w:tcW w:w="2560" w:type="dxa"/>
+            <w:tcW w:w="2561" w:type="dxa"/>
             <w:tcBorders/>
           </w:tcPr>
           <w:p>
@@ -3511,7 +3529,7 @@
         </w:tc>
         <w:tc>
           <w:tcPr>
-            <w:tcW w:w="5404" w:type="dxa"/>
+            <w:tcW w:w="5403" w:type="dxa"/>
             <w:tcBorders/>
           </w:tcPr>
           <w:p>
@@ -3538,7 +3556,7 @@
         </w:tc>
         <w:tc>
           <w:tcPr>
-            <w:tcW w:w="2560" w:type="dxa"/>
+            <w:tcW w:w="2561" w:type="dxa"/>
             <w:tcBorders/>
           </w:tcPr>
           <w:p>
@@ -3597,7 +3615,7 @@
         </w:tc>
         <w:tc>
           <w:tcPr>
-            <w:tcW w:w="5404" w:type="dxa"/>
+            <w:tcW w:w="5403" w:type="dxa"/>
             <w:tcBorders/>
           </w:tcPr>
           <w:p>
@@ -3624,7 +3642,7 @@
         </w:tc>
         <w:tc>
           <w:tcPr>
-            <w:tcW w:w="2560" w:type="dxa"/>
+            <w:tcW w:w="2561" w:type="dxa"/>
             <w:tcBorders/>
           </w:tcPr>
           <w:p>
@@ -3683,7 +3701,7 @@
         </w:tc>
         <w:tc>
           <w:tcPr>
-            <w:tcW w:w="5404" w:type="dxa"/>
+            <w:tcW w:w="5403" w:type="dxa"/>
             <w:tcBorders/>
           </w:tcPr>
           <w:p>
@@ -3710,7 +3728,7 @@
         </w:tc>
         <w:tc>
           <w:tcPr>
-            <w:tcW w:w="2560" w:type="dxa"/>
+            <w:tcW w:w="2561" w:type="dxa"/>
             <w:tcBorders/>
           </w:tcPr>
           <w:p>
@@ -3769,7 +3787,7 @@
         </w:tc>
         <w:tc>
           <w:tcPr>
-            <w:tcW w:w="5404" w:type="dxa"/>
+            <w:tcW w:w="5403" w:type="dxa"/>
             <w:tcBorders/>
           </w:tcPr>
           <w:p>
@@ -3796,7 +3814,7 @@
         </w:tc>
         <w:tc>
           <w:tcPr>
-            <w:tcW w:w="2560" w:type="dxa"/>
+            <w:tcW w:w="2561" w:type="dxa"/>
             <w:tcBorders/>
           </w:tcPr>
           <w:p>
@@ -3855,7 +3873,7 @@
         </w:tc>
         <w:tc>
           <w:tcPr>
-            <w:tcW w:w="5404" w:type="dxa"/>
+            <w:tcW w:w="5403" w:type="dxa"/>
             <w:tcBorders/>
           </w:tcPr>
           <w:p>
@@ -3882,7 +3900,7 @@
         </w:tc>
         <w:tc>
           <w:tcPr>
-            <w:tcW w:w="2560" w:type="dxa"/>
+            <w:tcW w:w="2561" w:type="dxa"/>
             <w:tcBorders/>
           </w:tcPr>
           <w:p>
@@ -3941,7 +3959,7 @@
         </w:tc>
         <w:tc>
           <w:tcPr>
-            <w:tcW w:w="5404" w:type="dxa"/>
+            <w:tcW w:w="5403" w:type="dxa"/>
             <w:tcBorders/>
           </w:tcPr>
           <w:p>
@@ -3968,7 +3986,7 @@
         </w:tc>
         <w:tc>
           <w:tcPr>
-            <w:tcW w:w="2560" w:type="dxa"/>
+            <w:tcW w:w="2561" w:type="dxa"/>
             <w:tcBorders/>
           </w:tcPr>
           <w:p>
@@ -4027,7 +4045,7 @@
         </w:tc>
         <w:tc>
           <w:tcPr>
-            <w:tcW w:w="5404" w:type="dxa"/>
+            <w:tcW w:w="5403" w:type="dxa"/>
             <w:tcBorders/>
           </w:tcPr>
           <w:p>
@@ -4054,7 +4072,7 @@
         </w:tc>
         <w:tc>
           <w:tcPr>
-            <w:tcW w:w="2560" w:type="dxa"/>
+            <w:tcW w:w="2561" w:type="dxa"/>
             <w:tcBorders/>
           </w:tcPr>
           <w:p>
@@ -4113,7 +4131,7 @@
         </w:tc>
         <w:tc>
           <w:tcPr>
-            <w:tcW w:w="5404" w:type="dxa"/>
+            <w:tcW w:w="5403" w:type="dxa"/>
             <w:tcBorders/>
           </w:tcPr>
           <w:p>
@@ -4140,7 +4158,7 @@
         </w:tc>
         <w:tc>
           <w:tcPr>
-            <w:tcW w:w="2560" w:type="dxa"/>
+            <w:tcW w:w="2561" w:type="dxa"/>
             <w:tcBorders/>
           </w:tcPr>
           <w:p>
@@ -4199,7 +4217,7 @@
         </w:tc>
         <w:tc>
           <w:tcPr>
-            <w:tcW w:w="5404" w:type="dxa"/>
+            <w:tcW w:w="5403" w:type="dxa"/>
             <w:tcBorders/>
           </w:tcPr>
           <w:p>
@@ -4226,7 +4244,7 @@
         </w:tc>
         <w:tc>
           <w:tcPr>
-            <w:tcW w:w="2560" w:type="dxa"/>
+            <w:tcW w:w="2561" w:type="dxa"/>
             <w:tcBorders/>
           </w:tcPr>
           <w:p>
@@ -4285,7 +4303,7 @@
         </w:tc>
         <w:tc>
           <w:tcPr>
-            <w:tcW w:w="5404" w:type="dxa"/>
+            <w:tcW w:w="5403" w:type="dxa"/>
             <w:tcBorders/>
           </w:tcPr>
           <w:p>
@@ -4312,7 +4330,7 @@
         </w:tc>
         <w:tc>
           <w:tcPr>
-            <w:tcW w:w="2560" w:type="dxa"/>
+            <w:tcW w:w="2561" w:type="dxa"/>
             <w:tcBorders/>
           </w:tcPr>
           <w:p>
@@ -4371,7 +4389,7 @@
         </w:tc>
         <w:tc>
           <w:tcPr>
-            <w:tcW w:w="5404" w:type="dxa"/>
+            <w:tcW w:w="5403" w:type="dxa"/>
             <w:tcBorders/>
           </w:tcPr>
           <w:p>
@@ -4398,7 +4416,7 @@
         </w:tc>
         <w:tc>
           <w:tcPr>
-            <w:tcW w:w="2560" w:type="dxa"/>
+            <w:tcW w:w="2561" w:type="dxa"/>
             <w:tcBorders/>
           </w:tcPr>
           <w:p>
@@ -4457,7 +4475,7 @@
         </w:tc>
         <w:tc>
           <w:tcPr>
-            <w:tcW w:w="5404" w:type="dxa"/>
+            <w:tcW w:w="5403" w:type="dxa"/>
             <w:tcBorders/>
           </w:tcPr>
           <w:p>
@@ -4484,7 +4502,7 @@
         </w:tc>
         <w:tc>
           <w:tcPr>
-            <w:tcW w:w="2560" w:type="dxa"/>
+            <w:tcW w:w="2561" w:type="dxa"/>
             <w:tcBorders/>
           </w:tcPr>
           <w:p>
@@ -4543,7 +4561,7 @@
         </w:tc>
         <w:tc>
           <w:tcPr>
-            <w:tcW w:w="5404" w:type="dxa"/>
+            <w:tcW w:w="5403" w:type="dxa"/>
             <w:tcBorders/>
           </w:tcPr>
           <w:p>
@@ -4570,7 +4588,7 @@
         </w:tc>
         <w:tc>
           <w:tcPr>
-            <w:tcW w:w="2560" w:type="dxa"/>
+            <w:tcW w:w="2561" w:type="dxa"/>
             <w:tcBorders/>
           </w:tcPr>
           <w:p>
@@ -4629,7 +4647,7 @@
         </w:tc>
         <w:tc>
           <w:tcPr>
-            <w:tcW w:w="5404" w:type="dxa"/>
+            <w:tcW w:w="5403" w:type="dxa"/>
             <w:tcBorders/>
           </w:tcPr>
           <w:p>
@@ -4656,7 +4674,7 @@
         </w:tc>
         <w:tc>
           <w:tcPr>
-            <w:tcW w:w="2560" w:type="dxa"/>
+            <w:tcW w:w="2561" w:type="dxa"/>
             <w:tcBorders/>
           </w:tcPr>
           <w:p>
@@ -4715,7 +4733,7 @@
         </w:tc>
         <w:tc>
           <w:tcPr>
-            <w:tcW w:w="5404" w:type="dxa"/>
+            <w:tcW w:w="5403" w:type="dxa"/>
             <w:tcBorders/>
           </w:tcPr>
           <w:p>
@@ -4742,7 +4760,7 @@
         </w:tc>
         <w:tc>
           <w:tcPr>
-            <w:tcW w:w="2560" w:type="dxa"/>
+            <w:tcW w:w="2561" w:type="dxa"/>
             <w:tcBorders/>
           </w:tcPr>
           <w:p>
@@ -4801,7 +4819,7 @@
         </w:tc>
         <w:tc>
           <w:tcPr>
-            <w:tcW w:w="5404" w:type="dxa"/>
+            <w:tcW w:w="5403" w:type="dxa"/>
             <w:tcBorders/>
           </w:tcPr>
           <w:p>
@@ -4828,7 +4846,7 @@
         </w:tc>
         <w:tc>
           <w:tcPr>
-            <w:tcW w:w="2560" w:type="dxa"/>
+            <w:tcW w:w="2561" w:type="dxa"/>
             <w:tcBorders/>
           </w:tcPr>
           <w:p>
@@ -4887,7 +4905,7 @@
         </w:tc>
         <w:tc>
           <w:tcPr>
-            <w:tcW w:w="5404" w:type="dxa"/>
+            <w:tcW w:w="5403" w:type="dxa"/>
             <w:tcBorders/>
           </w:tcPr>
           <w:p>
@@ -4914,7 +4932,7 @@
         </w:tc>
         <w:tc>
           <w:tcPr>
-            <w:tcW w:w="2560" w:type="dxa"/>
+            <w:tcW w:w="2561" w:type="dxa"/>
             <w:tcBorders/>
           </w:tcPr>
           <w:p>
@@ -4973,7 +4991,7 @@
         </w:tc>
         <w:tc>
           <w:tcPr>
-            <w:tcW w:w="5404" w:type="dxa"/>
+            <w:tcW w:w="5403" w:type="dxa"/>
             <w:tcBorders/>
           </w:tcPr>
           <w:p>
@@ -5000,7 +5018,7 @@
         </w:tc>
         <w:tc>
           <w:tcPr>
-            <w:tcW w:w="2560" w:type="dxa"/>
+            <w:tcW w:w="2561" w:type="dxa"/>
             <w:tcBorders/>
           </w:tcPr>
           <w:p>
@@ -5059,7 +5077,7 @@
         </w:tc>
         <w:tc>
           <w:tcPr>
-            <w:tcW w:w="5404" w:type="dxa"/>
+            <w:tcW w:w="5403" w:type="dxa"/>
             <w:tcBorders/>
           </w:tcPr>
           <w:p>
@@ -5086,7 +5104,7 @@
         </w:tc>
         <w:tc>
           <w:tcPr>
-            <w:tcW w:w="2560" w:type="dxa"/>
+            <w:tcW w:w="2561" w:type="dxa"/>
             <w:tcBorders/>
           </w:tcPr>
           <w:p>

</xml_diff>

<commit_message>
update diary, todo, coordination plan
</commit_message>
<xml_diff>
--- a/diary/diary_2020.docx
+++ b/diary/diary_2020.docx
@@ -2286,8 +2286,8 @@
       </w:tblPr>
       <w:tblGrid>
         <w:gridCol w:w="1704"/>
-        <w:gridCol w:w="5403"/>
-        <w:gridCol w:w="2561"/>
+        <w:gridCol w:w="5402"/>
+        <w:gridCol w:w="2562"/>
       </w:tblGrid>
       <w:tr>
         <w:trPr>
@@ -2344,7 +2344,7 @@
         </w:tc>
         <w:tc>
           <w:tcPr>
-            <w:tcW w:w="5403" w:type="dxa"/>
+            <w:tcW w:w="5402" w:type="dxa"/>
             <w:tcBorders/>
           </w:tcPr>
           <w:p>
@@ -2415,7 +2415,7 @@
         </w:tc>
         <w:tc>
           <w:tcPr>
-            <w:tcW w:w="2561" w:type="dxa"/>
+            <w:tcW w:w="2562" w:type="dxa"/>
             <w:tcBorders/>
           </w:tcPr>
           <w:p>
@@ -2476,7 +2476,7 @@
         </w:tc>
         <w:tc>
           <w:tcPr>
-            <w:tcW w:w="5403" w:type="dxa"/>
+            <w:tcW w:w="5402" w:type="dxa"/>
             <w:tcBorders/>
           </w:tcPr>
           <w:p>
@@ -2504,7 +2504,7 @@
         </w:tc>
         <w:tc>
           <w:tcPr>
-            <w:tcW w:w="2561" w:type="dxa"/>
+            <w:tcW w:w="2562" w:type="dxa"/>
             <w:tcBorders/>
           </w:tcPr>
           <w:p>
@@ -2564,7 +2564,7 @@
         </w:tc>
         <w:tc>
           <w:tcPr>
-            <w:tcW w:w="5403" w:type="dxa"/>
+            <w:tcW w:w="5402" w:type="dxa"/>
             <w:tcBorders/>
           </w:tcPr>
           <w:p>
@@ -2586,31 +2586,13 @@
                 <w:szCs w:val="32"/>
                 <w:lang w:val="ky-KG"/>
               </w:rPr>
-              <w:t>Meeting with Imashev  -</w:t>
-            </w:r>
-            <w:r>
-              <w:rPr>
-                <w:rFonts w:cs="Times New Roman" w:ascii="Times New Roman" w:hAnsi="Times New Roman"/>
-                <w:sz w:val="32"/>
-                <w:szCs w:val="32"/>
-                <w:lang w:val="ky-KG"/>
-              </w:rPr>
-              <w:t>- agree on next steps for projects: create a UI for downloading and plotting – Use  Balsamiq to make a sketch</w:t>
-            </w:r>
-            <w:r>
-              <w:rPr>
-                <w:rFonts w:cs="Times New Roman" w:ascii="Times New Roman" w:hAnsi="Times New Roman"/>
-                <w:sz w:val="32"/>
-                <w:szCs w:val="32"/>
-                <w:lang w:val="ky-KG"/>
-              </w:rPr>
-              <w:t xml:space="preserve"> of it</w:t>
-            </w:r>
-          </w:p>
-        </w:tc>
-        <w:tc>
-          <w:tcPr>
-            <w:tcW w:w="2561" w:type="dxa"/>
+              <w:t>Meeting with Imashev  -- agree on next steps for projects: create a UI for downloading and plotting – Use  Balsamiq to make a sketch of it</w:t>
+            </w:r>
+          </w:p>
+        </w:tc>
+        <w:tc>
+          <w:tcPr>
+            <w:tcW w:w="2562" w:type="dxa"/>
             <w:tcBorders/>
           </w:tcPr>
           <w:p>
@@ -2669,7 +2651,7 @@
         </w:tc>
         <w:tc>
           <w:tcPr>
-            <w:tcW w:w="5403" w:type="dxa"/>
+            <w:tcW w:w="5402" w:type="dxa"/>
             <w:tcBorders/>
           </w:tcPr>
           <w:p>
@@ -2696,7 +2678,7 @@
         </w:tc>
         <w:tc>
           <w:tcPr>
-            <w:tcW w:w="2561" w:type="dxa"/>
+            <w:tcW w:w="2562" w:type="dxa"/>
             <w:tcBorders/>
           </w:tcPr>
           <w:p>
@@ -2755,7 +2737,7 @@
         </w:tc>
         <w:tc>
           <w:tcPr>
-            <w:tcW w:w="5403" w:type="dxa"/>
+            <w:tcW w:w="5402" w:type="dxa"/>
             <w:tcBorders/>
           </w:tcPr>
           <w:p>
@@ -2782,7 +2764,7 @@
         </w:tc>
         <w:tc>
           <w:tcPr>
-            <w:tcW w:w="2561" w:type="dxa"/>
+            <w:tcW w:w="2562" w:type="dxa"/>
             <w:tcBorders/>
           </w:tcPr>
           <w:p>
@@ -2841,7 +2823,7 @@
         </w:tc>
         <w:tc>
           <w:tcPr>
-            <w:tcW w:w="5403" w:type="dxa"/>
+            <w:tcW w:w="5402" w:type="dxa"/>
             <w:tcBorders/>
           </w:tcPr>
           <w:p>
@@ -2868,7 +2850,7 @@
         </w:tc>
         <w:tc>
           <w:tcPr>
-            <w:tcW w:w="2561" w:type="dxa"/>
+            <w:tcW w:w="2562" w:type="dxa"/>
             <w:tcBorders/>
           </w:tcPr>
           <w:p>
@@ -2927,7 +2909,7 @@
         </w:tc>
         <w:tc>
           <w:tcPr>
-            <w:tcW w:w="5403" w:type="dxa"/>
+            <w:tcW w:w="5402" w:type="dxa"/>
             <w:tcBorders/>
           </w:tcPr>
           <w:p>
@@ -2954,7 +2936,7 @@
         </w:tc>
         <w:tc>
           <w:tcPr>
-            <w:tcW w:w="2561" w:type="dxa"/>
+            <w:tcW w:w="2562" w:type="dxa"/>
             <w:tcBorders/>
           </w:tcPr>
           <w:p>
@@ -3013,7 +2995,7 @@
         </w:tc>
         <w:tc>
           <w:tcPr>
-            <w:tcW w:w="5403" w:type="dxa"/>
+            <w:tcW w:w="5402" w:type="dxa"/>
             <w:tcBorders/>
           </w:tcPr>
           <w:p>
@@ -3040,7 +3022,7 @@
         </w:tc>
         <w:tc>
           <w:tcPr>
-            <w:tcW w:w="2561" w:type="dxa"/>
+            <w:tcW w:w="2562" w:type="dxa"/>
             <w:tcBorders/>
           </w:tcPr>
           <w:p>
@@ -3099,7 +3081,7 @@
         </w:tc>
         <w:tc>
           <w:tcPr>
-            <w:tcW w:w="5403" w:type="dxa"/>
+            <w:tcW w:w="5402" w:type="dxa"/>
             <w:tcBorders/>
           </w:tcPr>
           <w:p>
@@ -3126,7 +3108,7 @@
         </w:tc>
         <w:tc>
           <w:tcPr>
-            <w:tcW w:w="2561" w:type="dxa"/>
+            <w:tcW w:w="2562" w:type="dxa"/>
             <w:tcBorders/>
           </w:tcPr>
           <w:p>
@@ -3185,7 +3167,7 @@
         </w:tc>
         <w:tc>
           <w:tcPr>
-            <w:tcW w:w="5403" w:type="dxa"/>
+            <w:tcW w:w="5402" w:type="dxa"/>
             <w:tcBorders/>
           </w:tcPr>
           <w:p>
@@ -3212,7 +3194,7 @@
         </w:tc>
         <w:tc>
           <w:tcPr>
-            <w:tcW w:w="2561" w:type="dxa"/>
+            <w:tcW w:w="2562" w:type="dxa"/>
             <w:tcBorders/>
           </w:tcPr>
           <w:p>
@@ -3271,7 +3253,7 @@
         </w:tc>
         <w:tc>
           <w:tcPr>
-            <w:tcW w:w="5403" w:type="dxa"/>
+            <w:tcW w:w="5402" w:type="dxa"/>
             <w:tcBorders/>
           </w:tcPr>
           <w:p>
@@ -3298,7 +3280,7 @@
         </w:tc>
         <w:tc>
           <w:tcPr>
-            <w:tcW w:w="2561" w:type="dxa"/>
+            <w:tcW w:w="2562" w:type="dxa"/>
             <w:tcBorders/>
           </w:tcPr>
           <w:p>
@@ -3357,7 +3339,7 @@
         </w:tc>
         <w:tc>
           <w:tcPr>
-            <w:tcW w:w="5403" w:type="dxa"/>
+            <w:tcW w:w="5402" w:type="dxa"/>
             <w:tcBorders/>
           </w:tcPr>
           <w:p>
@@ -3384,7 +3366,7 @@
         </w:tc>
         <w:tc>
           <w:tcPr>
-            <w:tcW w:w="2561" w:type="dxa"/>
+            <w:tcW w:w="2562" w:type="dxa"/>
             <w:tcBorders/>
           </w:tcPr>
           <w:p>
@@ -3443,7 +3425,7 @@
         </w:tc>
         <w:tc>
           <w:tcPr>
-            <w:tcW w:w="5403" w:type="dxa"/>
+            <w:tcW w:w="5402" w:type="dxa"/>
             <w:tcBorders/>
           </w:tcPr>
           <w:p>
@@ -3470,7 +3452,7 @@
         </w:tc>
         <w:tc>
           <w:tcPr>
-            <w:tcW w:w="2561" w:type="dxa"/>
+            <w:tcW w:w="2562" w:type="dxa"/>
             <w:tcBorders/>
           </w:tcPr>
           <w:p>
@@ -3529,7 +3511,7 @@
         </w:tc>
         <w:tc>
           <w:tcPr>
-            <w:tcW w:w="5403" w:type="dxa"/>
+            <w:tcW w:w="5402" w:type="dxa"/>
             <w:tcBorders/>
           </w:tcPr>
           <w:p>
@@ -3556,7 +3538,7 @@
         </w:tc>
         <w:tc>
           <w:tcPr>
-            <w:tcW w:w="2561" w:type="dxa"/>
+            <w:tcW w:w="2562" w:type="dxa"/>
             <w:tcBorders/>
           </w:tcPr>
           <w:p>
@@ -3615,7 +3597,7 @@
         </w:tc>
         <w:tc>
           <w:tcPr>
-            <w:tcW w:w="5403" w:type="dxa"/>
+            <w:tcW w:w="5402" w:type="dxa"/>
             <w:tcBorders/>
           </w:tcPr>
           <w:p>
@@ -3642,7 +3624,7 @@
         </w:tc>
         <w:tc>
           <w:tcPr>
-            <w:tcW w:w="2561" w:type="dxa"/>
+            <w:tcW w:w="2562" w:type="dxa"/>
             <w:tcBorders/>
           </w:tcPr>
           <w:p>
@@ -3701,7 +3683,7 @@
         </w:tc>
         <w:tc>
           <w:tcPr>
-            <w:tcW w:w="5403" w:type="dxa"/>
+            <w:tcW w:w="5402" w:type="dxa"/>
             <w:tcBorders/>
           </w:tcPr>
           <w:p>
@@ -3728,7 +3710,7 @@
         </w:tc>
         <w:tc>
           <w:tcPr>
-            <w:tcW w:w="2561" w:type="dxa"/>
+            <w:tcW w:w="2562" w:type="dxa"/>
             <w:tcBorders/>
           </w:tcPr>
           <w:p>
@@ -3787,7 +3769,7 @@
         </w:tc>
         <w:tc>
           <w:tcPr>
-            <w:tcW w:w="5403" w:type="dxa"/>
+            <w:tcW w:w="5402" w:type="dxa"/>
             <w:tcBorders/>
           </w:tcPr>
           <w:p>
@@ -3814,7 +3796,7 @@
         </w:tc>
         <w:tc>
           <w:tcPr>
-            <w:tcW w:w="2561" w:type="dxa"/>
+            <w:tcW w:w="2562" w:type="dxa"/>
             <w:tcBorders/>
           </w:tcPr>
           <w:p>
@@ -3873,7 +3855,7 @@
         </w:tc>
         <w:tc>
           <w:tcPr>
-            <w:tcW w:w="5403" w:type="dxa"/>
+            <w:tcW w:w="5402" w:type="dxa"/>
             <w:tcBorders/>
           </w:tcPr>
           <w:p>
@@ -3900,7 +3882,7 @@
         </w:tc>
         <w:tc>
           <w:tcPr>
-            <w:tcW w:w="2561" w:type="dxa"/>
+            <w:tcW w:w="2562" w:type="dxa"/>
             <w:tcBorders/>
           </w:tcPr>
           <w:p>
@@ -3959,7 +3941,7 @@
         </w:tc>
         <w:tc>
           <w:tcPr>
-            <w:tcW w:w="5403" w:type="dxa"/>
+            <w:tcW w:w="5402" w:type="dxa"/>
             <w:tcBorders/>
           </w:tcPr>
           <w:p>
@@ -3986,7 +3968,7 @@
         </w:tc>
         <w:tc>
           <w:tcPr>
-            <w:tcW w:w="2561" w:type="dxa"/>
+            <w:tcW w:w="2562" w:type="dxa"/>
             <w:tcBorders/>
           </w:tcPr>
           <w:p>
@@ -4045,7 +4027,7 @@
         </w:tc>
         <w:tc>
           <w:tcPr>
-            <w:tcW w:w="5403" w:type="dxa"/>
+            <w:tcW w:w="5402" w:type="dxa"/>
             <w:tcBorders/>
           </w:tcPr>
           <w:p>
@@ -4072,7 +4054,7 @@
         </w:tc>
         <w:tc>
           <w:tcPr>
-            <w:tcW w:w="2561" w:type="dxa"/>
+            <w:tcW w:w="2562" w:type="dxa"/>
             <w:tcBorders/>
           </w:tcPr>
           <w:p>
@@ -4131,7 +4113,7 @@
         </w:tc>
         <w:tc>
           <w:tcPr>
-            <w:tcW w:w="5403" w:type="dxa"/>
+            <w:tcW w:w="5402" w:type="dxa"/>
             <w:tcBorders/>
           </w:tcPr>
           <w:p>
@@ -4158,7 +4140,7 @@
         </w:tc>
         <w:tc>
           <w:tcPr>
-            <w:tcW w:w="2561" w:type="dxa"/>
+            <w:tcW w:w="2562" w:type="dxa"/>
             <w:tcBorders/>
           </w:tcPr>
           <w:p>
@@ -4217,7 +4199,7 @@
         </w:tc>
         <w:tc>
           <w:tcPr>
-            <w:tcW w:w="5403" w:type="dxa"/>
+            <w:tcW w:w="5402" w:type="dxa"/>
             <w:tcBorders/>
           </w:tcPr>
           <w:p>
@@ -4244,7 +4226,7 @@
         </w:tc>
         <w:tc>
           <w:tcPr>
-            <w:tcW w:w="2561" w:type="dxa"/>
+            <w:tcW w:w="2562" w:type="dxa"/>
             <w:tcBorders/>
           </w:tcPr>
           <w:p>
@@ -4303,7 +4285,7 @@
         </w:tc>
         <w:tc>
           <w:tcPr>
-            <w:tcW w:w="5403" w:type="dxa"/>
+            <w:tcW w:w="5402" w:type="dxa"/>
             <w:tcBorders/>
           </w:tcPr>
           <w:p>
@@ -4330,7 +4312,7 @@
         </w:tc>
         <w:tc>
           <w:tcPr>
-            <w:tcW w:w="2561" w:type="dxa"/>
+            <w:tcW w:w="2562" w:type="dxa"/>
             <w:tcBorders/>
           </w:tcPr>
           <w:p>
@@ -4389,7 +4371,7 @@
         </w:tc>
         <w:tc>
           <w:tcPr>
-            <w:tcW w:w="5403" w:type="dxa"/>
+            <w:tcW w:w="5402" w:type="dxa"/>
             <w:tcBorders/>
           </w:tcPr>
           <w:p>
@@ -4416,7 +4398,7 @@
         </w:tc>
         <w:tc>
           <w:tcPr>
-            <w:tcW w:w="2561" w:type="dxa"/>
+            <w:tcW w:w="2562" w:type="dxa"/>
             <w:tcBorders/>
           </w:tcPr>
           <w:p>
@@ -4475,7 +4457,7 @@
         </w:tc>
         <w:tc>
           <w:tcPr>
-            <w:tcW w:w="5403" w:type="dxa"/>
+            <w:tcW w:w="5402" w:type="dxa"/>
             <w:tcBorders/>
           </w:tcPr>
           <w:p>
@@ -4502,7 +4484,7 @@
         </w:tc>
         <w:tc>
           <w:tcPr>
-            <w:tcW w:w="2561" w:type="dxa"/>
+            <w:tcW w:w="2562" w:type="dxa"/>
             <w:tcBorders/>
           </w:tcPr>
           <w:p>
@@ -4561,7 +4543,7 @@
         </w:tc>
         <w:tc>
           <w:tcPr>
-            <w:tcW w:w="5403" w:type="dxa"/>
+            <w:tcW w:w="5402" w:type="dxa"/>
             <w:tcBorders/>
           </w:tcPr>
           <w:p>
@@ -4588,7 +4570,7 @@
         </w:tc>
         <w:tc>
           <w:tcPr>
-            <w:tcW w:w="2561" w:type="dxa"/>
+            <w:tcW w:w="2562" w:type="dxa"/>
             <w:tcBorders/>
           </w:tcPr>
           <w:p>
@@ -4647,7 +4629,7 @@
         </w:tc>
         <w:tc>
           <w:tcPr>
-            <w:tcW w:w="5403" w:type="dxa"/>
+            <w:tcW w:w="5402" w:type="dxa"/>
             <w:tcBorders/>
           </w:tcPr>
           <w:p>
@@ -4674,7 +4656,7 @@
         </w:tc>
         <w:tc>
           <w:tcPr>
-            <w:tcW w:w="2561" w:type="dxa"/>
+            <w:tcW w:w="2562" w:type="dxa"/>
             <w:tcBorders/>
           </w:tcPr>
           <w:p>
@@ -4733,7 +4715,7 @@
         </w:tc>
         <w:tc>
           <w:tcPr>
-            <w:tcW w:w="5403" w:type="dxa"/>
+            <w:tcW w:w="5402" w:type="dxa"/>
             <w:tcBorders/>
           </w:tcPr>
           <w:p>
@@ -4760,7 +4742,7 @@
         </w:tc>
         <w:tc>
           <w:tcPr>
-            <w:tcW w:w="2561" w:type="dxa"/>
+            <w:tcW w:w="2562" w:type="dxa"/>
             <w:tcBorders/>
           </w:tcPr>
           <w:p>
@@ -4819,7 +4801,7 @@
         </w:tc>
         <w:tc>
           <w:tcPr>
-            <w:tcW w:w="5403" w:type="dxa"/>
+            <w:tcW w:w="5402" w:type="dxa"/>
             <w:tcBorders/>
           </w:tcPr>
           <w:p>
@@ -4846,7 +4828,7 @@
         </w:tc>
         <w:tc>
           <w:tcPr>
-            <w:tcW w:w="2561" w:type="dxa"/>
+            <w:tcW w:w="2562" w:type="dxa"/>
             <w:tcBorders/>
           </w:tcPr>
           <w:p>
@@ -4905,7 +4887,7 @@
         </w:tc>
         <w:tc>
           <w:tcPr>
-            <w:tcW w:w="5403" w:type="dxa"/>
+            <w:tcW w:w="5402" w:type="dxa"/>
             <w:tcBorders/>
           </w:tcPr>
           <w:p>
@@ -4932,7 +4914,7 @@
         </w:tc>
         <w:tc>
           <w:tcPr>
-            <w:tcW w:w="2561" w:type="dxa"/>
+            <w:tcW w:w="2562" w:type="dxa"/>
             <w:tcBorders/>
           </w:tcPr>
           <w:p>
@@ -4991,7 +4973,7 @@
         </w:tc>
         <w:tc>
           <w:tcPr>
-            <w:tcW w:w="5403" w:type="dxa"/>
+            <w:tcW w:w="5402" w:type="dxa"/>
             <w:tcBorders/>
           </w:tcPr>
           <w:p>
@@ -5018,7 +5000,7 @@
         </w:tc>
         <w:tc>
           <w:tcPr>
-            <w:tcW w:w="2561" w:type="dxa"/>
+            <w:tcW w:w="2562" w:type="dxa"/>
             <w:tcBorders/>
           </w:tcPr>
           <w:p>
@@ -5077,7 +5059,7 @@
         </w:tc>
         <w:tc>
           <w:tcPr>
-            <w:tcW w:w="5403" w:type="dxa"/>
+            <w:tcW w:w="5402" w:type="dxa"/>
             <w:tcBorders/>
           </w:tcPr>
           <w:p>
@@ -5104,7 +5086,7 @@
         </w:tc>
         <w:tc>
           <w:tcPr>
-            <w:tcW w:w="2561" w:type="dxa"/>
+            <w:tcW w:w="2562" w:type="dxa"/>
             <w:tcBorders/>
           </w:tcPr>
           <w:p>
@@ -7469,6 +7451,7 @@
                 <w:szCs w:val="24"/>
                 <w:lang w:val="ky-KG" w:eastAsia="en-US" w:bidi="ar-SA"/>
               </w:rPr>
+              <w:t>20.09.2020</w:t>
             </w:r>
           </w:p>
         </w:tc>
@@ -7484,8 +7467,12 @@
           <w:p>
             <w:pPr>
               <w:pStyle w:val="Normal"/>
-              <w:spacing w:before="0" w:after="200"/>
-              <w:jc w:val="center"/>
+              <w:numPr>
+                <w:ilvl w:val="0"/>
+                <w:numId w:val="6"/>
+              </w:numPr>
+              <w:spacing w:before="0" w:after="0"/>
+              <w:jc w:val="left"/>
               <w:rPr>
                 <w:rFonts w:ascii="Times New Roman" w:hAnsi="Times New Roman" w:eastAsia="Calibri" w:cs="Times New Roman" w:eastAsiaTheme="minorHAnsi"/>
                 <w:color w:val="auto"/>
@@ -7504,6 +7491,7 @@
                 <w:szCs w:val="24"/>
                 <w:lang w:val="ky-KG" w:eastAsia="en-US" w:bidi="ar-SA"/>
               </w:rPr>
+              <w:t>Create UI sketch in Balsamiq for program</w:t>
             </w:r>
           </w:p>
         </w:tc>
@@ -7576,6 +7564,7 @@
                 <w:szCs w:val="24"/>
                 <w:lang w:val="ky-KG" w:eastAsia="en-US" w:bidi="ar-SA"/>
               </w:rPr>
+              <w:t>22.09.2020</w:t>
             </w:r>
           </w:p>
         </w:tc>
@@ -7591,8 +7580,12 @@
           <w:p>
             <w:pPr>
               <w:pStyle w:val="Normal"/>
-              <w:spacing w:before="0" w:after="200"/>
-              <w:jc w:val="center"/>
+              <w:numPr>
+                <w:ilvl w:val="0"/>
+                <w:numId w:val="7"/>
+              </w:numPr>
+              <w:spacing w:before="0" w:after="0"/>
+              <w:jc w:val="left"/>
               <w:rPr>
                 <w:rFonts w:ascii="Times New Roman" w:hAnsi="Times New Roman" w:eastAsia="Calibri" w:cs="Times New Roman" w:eastAsiaTheme="minorHAnsi"/>
                 <w:color w:val="auto"/>
@@ -7611,6 +7604,37 @@
                 <w:szCs w:val="24"/>
                 <w:lang w:val="ky-KG" w:eastAsia="en-US" w:bidi="ar-SA"/>
               </w:rPr>
+              <w:t>Experiment with splitting netcdf files by variables</w:t>
+            </w:r>
+          </w:p>
+          <w:p>
+            <w:pPr>
+              <w:pStyle w:val="Normal"/>
+              <w:numPr>
+                <w:ilvl w:val="0"/>
+                <w:numId w:val="7"/>
+              </w:numPr>
+              <w:spacing w:before="0" w:after="0"/>
+              <w:jc w:val="left"/>
+              <w:rPr>
+                <w:rFonts w:ascii="Times New Roman" w:hAnsi="Times New Roman" w:eastAsia="Calibri" w:cs="Times New Roman" w:eastAsiaTheme="minorHAnsi"/>
+                <w:color w:val="auto"/>
+                <w:kern w:val="0"/>
+                <w:sz w:val="24"/>
+                <w:szCs w:val="24"/>
+                <w:lang w:val="ky-KG" w:eastAsia="en-US" w:bidi="ar-SA"/>
+              </w:rPr>
+            </w:pPr>
+            <w:r>
+              <w:rPr>
+                <w:rFonts w:eastAsia="Calibri" w:cs="Times New Roman" w:eastAsiaTheme="minorHAnsi" w:ascii="Times New Roman" w:hAnsi="Times New Roman"/>
+                <w:color w:val="auto"/>
+                <w:kern w:val="0"/>
+                <w:sz w:val="24"/>
+                <w:szCs w:val="24"/>
+                <w:lang w:val="ky-KG" w:eastAsia="en-US" w:bidi="ar-SA"/>
+              </w:rPr>
+              <w:t>make plan for meeting tomorrow</w:t>
             </w:r>
           </w:p>
         </w:tc>
@@ -7683,6 +7707,7 @@
                 <w:szCs w:val="24"/>
                 <w:lang w:val="ky-KG" w:eastAsia="en-US" w:bidi="ar-SA"/>
               </w:rPr>
+              <w:t>23.09.2020</w:t>
             </w:r>
           </w:p>
         </w:tc>
@@ -7698,8 +7723,12 @@
           <w:p>
             <w:pPr>
               <w:pStyle w:val="Normal"/>
-              <w:spacing w:before="0" w:after="200"/>
-              <w:jc w:val="center"/>
+              <w:numPr>
+                <w:ilvl w:val="0"/>
+                <w:numId w:val="8"/>
+              </w:numPr>
+              <w:spacing w:before="0" w:after="0"/>
+              <w:jc w:val="left"/>
               <w:rPr>
                 <w:rFonts w:ascii="Times New Roman" w:hAnsi="Times New Roman" w:eastAsia="Calibri" w:cs="Times New Roman" w:eastAsiaTheme="minorHAnsi"/>
                 <w:color w:val="auto"/>
@@ -7718,6 +7747,37 @@
                 <w:szCs w:val="24"/>
                 <w:lang w:val="ky-KG" w:eastAsia="en-US" w:bidi="ar-SA"/>
               </w:rPr>
+              <w:t>Join collaborative folder for development</w:t>
+            </w:r>
+          </w:p>
+          <w:p>
+            <w:pPr>
+              <w:pStyle w:val="Normal"/>
+              <w:numPr>
+                <w:ilvl w:val="0"/>
+                <w:numId w:val="8"/>
+              </w:numPr>
+              <w:spacing w:before="0" w:after="0"/>
+              <w:jc w:val="left"/>
+              <w:rPr>
+                <w:rFonts w:ascii="Times New Roman" w:hAnsi="Times New Roman" w:eastAsia="Calibri" w:cs="Times New Roman" w:eastAsiaTheme="minorHAnsi"/>
+                <w:color w:val="auto"/>
+                <w:kern w:val="0"/>
+                <w:sz w:val="24"/>
+                <w:szCs w:val="24"/>
+                <w:lang w:val="ky-KG" w:eastAsia="en-US" w:bidi="ar-SA"/>
+              </w:rPr>
+            </w:pPr>
+            <w:r>
+              <w:rPr>
+                <w:rFonts w:eastAsia="Calibri" w:cs="Times New Roman" w:eastAsiaTheme="minorHAnsi" w:ascii="Times New Roman" w:hAnsi="Times New Roman"/>
+                <w:color w:val="auto"/>
+                <w:kern w:val="0"/>
+                <w:sz w:val="24"/>
+                <w:szCs w:val="24"/>
+                <w:lang w:val="ky-KG" w:eastAsia="en-US" w:bidi="ar-SA"/>
+              </w:rPr>
+              <w:t>meet with Akylbek to discuss planning and responsibilities</w:t>
             </w:r>
           </w:p>
         </w:tc>
@@ -11884,6 +11944,417 @@
   <w:abstractNum w:abstractNumId="6">
     <w:lvl w:ilvl="0">
       <w:start w:val="1"/>
+      <w:numFmt w:val="bullet"/>
+      <w:lvlText w:val=""/>
+      <w:lvlJc w:val="left"/>
+      <w:pPr>
+        <w:tabs>
+          <w:tab w:val="num" w:pos="720"/>
+        </w:tabs>
+        <w:ind w:left="720" w:hanging="360"/>
+      </w:pPr>
+      <w:rPr>
+        <w:rFonts w:ascii="Symbol" w:hAnsi="Symbol" w:cs="Symbol" w:hint="default"/>
+      </w:rPr>
+    </w:lvl>
+    <w:lvl w:ilvl="1">
+      <w:start w:val="1"/>
+      <w:numFmt w:val="bullet"/>
+      <w:lvlText w:val="◦"/>
+      <w:lvlJc w:val="left"/>
+      <w:pPr>
+        <w:tabs>
+          <w:tab w:val="num" w:pos="1080"/>
+        </w:tabs>
+        <w:ind w:left="1080" w:hanging="360"/>
+      </w:pPr>
+      <w:rPr>
+        <w:rFonts w:ascii="OpenSymbol" w:hAnsi="OpenSymbol" w:cs="OpenSymbol" w:hint="default"/>
+      </w:rPr>
+    </w:lvl>
+    <w:lvl w:ilvl="2">
+      <w:start w:val="1"/>
+      <w:numFmt w:val="bullet"/>
+      <w:lvlText w:val="▪"/>
+      <w:lvlJc w:val="left"/>
+      <w:pPr>
+        <w:tabs>
+          <w:tab w:val="num" w:pos="1440"/>
+        </w:tabs>
+        <w:ind w:left="1440" w:hanging="360"/>
+      </w:pPr>
+      <w:rPr>
+        <w:rFonts w:ascii="OpenSymbol" w:hAnsi="OpenSymbol" w:cs="OpenSymbol" w:hint="default"/>
+      </w:rPr>
+    </w:lvl>
+    <w:lvl w:ilvl="3">
+      <w:start w:val="1"/>
+      <w:numFmt w:val="bullet"/>
+      <w:lvlText w:val=""/>
+      <w:lvlJc w:val="left"/>
+      <w:pPr>
+        <w:tabs>
+          <w:tab w:val="num" w:pos="1800"/>
+        </w:tabs>
+        <w:ind w:left="1800" w:hanging="360"/>
+      </w:pPr>
+      <w:rPr>
+        <w:rFonts w:ascii="Symbol" w:hAnsi="Symbol" w:cs="Symbol" w:hint="default"/>
+      </w:rPr>
+    </w:lvl>
+    <w:lvl w:ilvl="4">
+      <w:start w:val="1"/>
+      <w:numFmt w:val="bullet"/>
+      <w:lvlText w:val="◦"/>
+      <w:lvlJc w:val="left"/>
+      <w:pPr>
+        <w:tabs>
+          <w:tab w:val="num" w:pos="2160"/>
+        </w:tabs>
+        <w:ind w:left="2160" w:hanging="360"/>
+      </w:pPr>
+      <w:rPr>
+        <w:rFonts w:ascii="OpenSymbol" w:hAnsi="OpenSymbol" w:cs="OpenSymbol" w:hint="default"/>
+      </w:rPr>
+    </w:lvl>
+    <w:lvl w:ilvl="5">
+      <w:start w:val="1"/>
+      <w:numFmt w:val="bullet"/>
+      <w:lvlText w:val="▪"/>
+      <w:lvlJc w:val="left"/>
+      <w:pPr>
+        <w:tabs>
+          <w:tab w:val="num" w:pos="2520"/>
+        </w:tabs>
+        <w:ind w:left="2520" w:hanging="360"/>
+      </w:pPr>
+      <w:rPr>
+        <w:rFonts w:ascii="OpenSymbol" w:hAnsi="OpenSymbol" w:cs="OpenSymbol" w:hint="default"/>
+      </w:rPr>
+    </w:lvl>
+    <w:lvl w:ilvl="6">
+      <w:start w:val="1"/>
+      <w:numFmt w:val="bullet"/>
+      <w:lvlText w:val=""/>
+      <w:lvlJc w:val="left"/>
+      <w:pPr>
+        <w:tabs>
+          <w:tab w:val="num" w:pos="2880"/>
+        </w:tabs>
+        <w:ind w:left="2880" w:hanging="360"/>
+      </w:pPr>
+      <w:rPr>
+        <w:rFonts w:ascii="Symbol" w:hAnsi="Symbol" w:cs="Symbol" w:hint="default"/>
+      </w:rPr>
+    </w:lvl>
+    <w:lvl w:ilvl="7">
+      <w:start w:val="1"/>
+      <w:numFmt w:val="bullet"/>
+      <w:lvlText w:val="◦"/>
+      <w:lvlJc w:val="left"/>
+      <w:pPr>
+        <w:tabs>
+          <w:tab w:val="num" w:pos="3240"/>
+        </w:tabs>
+        <w:ind w:left="3240" w:hanging="360"/>
+      </w:pPr>
+      <w:rPr>
+        <w:rFonts w:ascii="OpenSymbol" w:hAnsi="OpenSymbol" w:cs="OpenSymbol" w:hint="default"/>
+      </w:rPr>
+    </w:lvl>
+    <w:lvl w:ilvl="8">
+      <w:start w:val="1"/>
+      <w:numFmt w:val="bullet"/>
+      <w:lvlText w:val="▪"/>
+      <w:lvlJc w:val="left"/>
+      <w:pPr>
+        <w:tabs>
+          <w:tab w:val="num" w:pos="3600"/>
+        </w:tabs>
+        <w:ind w:left="3600" w:hanging="360"/>
+      </w:pPr>
+      <w:rPr>
+        <w:rFonts w:ascii="OpenSymbol" w:hAnsi="OpenSymbol" w:cs="OpenSymbol" w:hint="default"/>
+      </w:rPr>
+    </w:lvl>
+  </w:abstractNum>
+  <w:abstractNum w:abstractNumId="7">
+    <w:lvl w:ilvl="0">
+      <w:start w:val="1"/>
+      <w:numFmt w:val="bullet"/>
+      <w:lvlText w:val=""/>
+      <w:lvlJc w:val="left"/>
+      <w:pPr>
+        <w:tabs>
+          <w:tab w:val="num" w:pos="720"/>
+        </w:tabs>
+        <w:ind w:left="720" w:hanging="360"/>
+      </w:pPr>
+      <w:rPr>
+        <w:rFonts w:ascii="Symbol" w:hAnsi="Symbol" w:cs="Symbol" w:hint="default"/>
+      </w:rPr>
+    </w:lvl>
+    <w:lvl w:ilvl="1">
+      <w:start w:val="1"/>
+      <w:numFmt w:val="bullet"/>
+      <w:lvlText w:val="◦"/>
+      <w:lvlJc w:val="left"/>
+      <w:pPr>
+        <w:tabs>
+          <w:tab w:val="num" w:pos="1080"/>
+        </w:tabs>
+        <w:ind w:left="1080" w:hanging="360"/>
+      </w:pPr>
+      <w:rPr>
+        <w:rFonts w:ascii="OpenSymbol" w:hAnsi="OpenSymbol" w:cs="OpenSymbol" w:hint="default"/>
+      </w:rPr>
+    </w:lvl>
+    <w:lvl w:ilvl="2">
+      <w:start w:val="1"/>
+      <w:numFmt w:val="bullet"/>
+      <w:lvlText w:val="▪"/>
+      <w:lvlJc w:val="left"/>
+      <w:pPr>
+        <w:tabs>
+          <w:tab w:val="num" w:pos="1440"/>
+        </w:tabs>
+        <w:ind w:left="1440" w:hanging="360"/>
+      </w:pPr>
+      <w:rPr>
+        <w:rFonts w:ascii="OpenSymbol" w:hAnsi="OpenSymbol" w:cs="OpenSymbol" w:hint="default"/>
+      </w:rPr>
+    </w:lvl>
+    <w:lvl w:ilvl="3">
+      <w:start w:val="1"/>
+      <w:numFmt w:val="bullet"/>
+      <w:lvlText w:val=""/>
+      <w:lvlJc w:val="left"/>
+      <w:pPr>
+        <w:tabs>
+          <w:tab w:val="num" w:pos="1800"/>
+        </w:tabs>
+        <w:ind w:left="1800" w:hanging="360"/>
+      </w:pPr>
+      <w:rPr>
+        <w:rFonts w:ascii="Symbol" w:hAnsi="Symbol" w:cs="Symbol" w:hint="default"/>
+      </w:rPr>
+    </w:lvl>
+    <w:lvl w:ilvl="4">
+      <w:start w:val="1"/>
+      <w:numFmt w:val="bullet"/>
+      <w:lvlText w:val="◦"/>
+      <w:lvlJc w:val="left"/>
+      <w:pPr>
+        <w:tabs>
+          <w:tab w:val="num" w:pos="2160"/>
+        </w:tabs>
+        <w:ind w:left="2160" w:hanging="360"/>
+      </w:pPr>
+      <w:rPr>
+        <w:rFonts w:ascii="OpenSymbol" w:hAnsi="OpenSymbol" w:cs="OpenSymbol" w:hint="default"/>
+      </w:rPr>
+    </w:lvl>
+    <w:lvl w:ilvl="5">
+      <w:start w:val="1"/>
+      <w:numFmt w:val="bullet"/>
+      <w:lvlText w:val="▪"/>
+      <w:lvlJc w:val="left"/>
+      <w:pPr>
+        <w:tabs>
+          <w:tab w:val="num" w:pos="2520"/>
+        </w:tabs>
+        <w:ind w:left="2520" w:hanging="360"/>
+      </w:pPr>
+      <w:rPr>
+        <w:rFonts w:ascii="OpenSymbol" w:hAnsi="OpenSymbol" w:cs="OpenSymbol" w:hint="default"/>
+      </w:rPr>
+    </w:lvl>
+    <w:lvl w:ilvl="6">
+      <w:start w:val="1"/>
+      <w:numFmt w:val="bullet"/>
+      <w:lvlText w:val=""/>
+      <w:lvlJc w:val="left"/>
+      <w:pPr>
+        <w:tabs>
+          <w:tab w:val="num" w:pos="2880"/>
+        </w:tabs>
+        <w:ind w:left="2880" w:hanging="360"/>
+      </w:pPr>
+      <w:rPr>
+        <w:rFonts w:ascii="Symbol" w:hAnsi="Symbol" w:cs="Symbol" w:hint="default"/>
+      </w:rPr>
+    </w:lvl>
+    <w:lvl w:ilvl="7">
+      <w:start w:val="1"/>
+      <w:numFmt w:val="bullet"/>
+      <w:lvlText w:val="◦"/>
+      <w:lvlJc w:val="left"/>
+      <w:pPr>
+        <w:tabs>
+          <w:tab w:val="num" w:pos="3240"/>
+        </w:tabs>
+        <w:ind w:left="3240" w:hanging="360"/>
+      </w:pPr>
+      <w:rPr>
+        <w:rFonts w:ascii="OpenSymbol" w:hAnsi="OpenSymbol" w:cs="OpenSymbol" w:hint="default"/>
+      </w:rPr>
+    </w:lvl>
+    <w:lvl w:ilvl="8">
+      <w:start w:val="1"/>
+      <w:numFmt w:val="bullet"/>
+      <w:lvlText w:val="▪"/>
+      <w:lvlJc w:val="left"/>
+      <w:pPr>
+        <w:tabs>
+          <w:tab w:val="num" w:pos="3600"/>
+        </w:tabs>
+        <w:ind w:left="3600" w:hanging="360"/>
+      </w:pPr>
+      <w:rPr>
+        <w:rFonts w:ascii="OpenSymbol" w:hAnsi="OpenSymbol" w:cs="OpenSymbol" w:hint="default"/>
+      </w:rPr>
+    </w:lvl>
+  </w:abstractNum>
+  <w:abstractNum w:abstractNumId="8">
+    <w:lvl w:ilvl="0">
+      <w:start w:val="1"/>
+      <w:numFmt w:val="bullet"/>
+      <w:lvlText w:val=""/>
+      <w:lvlJc w:val="left"/>
+      <w:pPr>
+        <w:tabs>
+          <w:tab w:val="num" w:pos="720"/>
+        </w:tabs>
+        <w:ind w:left="720" w:hanging="360"/>
+      </w:pPr>
+      <w:rPr>
+        <w:rFonts w:ascii="Symbol" w:hAnsi="Symbol" w:cs="Symbol" w:hint="default"/>
+      </w:rPr>
+    </w:lvl>
+    <w:lvl w:ilvl="1">
+      <w:start w:val="1"/>
+      <w:numFmt w:val="bullet"/>
+      <w:lvlText w:val="◦"/>
+      <w:lvlJc w:val="left"/>
+      <w:pPr>
+        <w:tabs>
+          <w:tab w:val="num" w:pos="1080"/>
+        </w:tabs>
+        <w:ind w:left="1080" w:hanging="360"/>
+      </w:pPr>
+      <w:rPr>
+        <w:rFonts w:ascii="OpenSymbol" w:hAnsi="OpenSymbol" w:cs="OpenSymbol" w:hint="default"/>
+      </w:rPr>
+    </w:lvl>
+    <w:lvl w:ilvl="2">
+      <w:start w:val="1"/>
+      <w:numFmt w:val="bullet"/>
+      <w:lvlText w:val="▪"/>
+      <w:lvlJc w:val="left"/>
+      <w:pPr>
+        <w:tabs>
+          <w:tab w:val="num" w:pos="1440"/>
+        </w:tabs>
+        <w:ind w:left="1440" w:hanging="360"/>
+      </w:pPr>
+      <w:rPr>
+        <w:rFonts w:ascii="OpenSymbol" w:hAnsi="OpenSymbol" w:cs="OpenSymbol" w:hint="default"/>
+      </w:rPr>
+    </w:lvl>
+    <w:lvl w:ilvl="3">
+      <w:start w:val="1"/>
+      <w:numFmt w:val="bullet"/>
+      <w:lvlText w:val=""/>
+      <w:lvlJc w:val="left"/>
+      <w:pPr>
+        <w:tabs>
+          <w:tab w:val="num" w:pos="1800"/>
+        </w:tabs>
+        <w:ind w:left="1800" w:hanging="360"/>
+      </w:pPr>
+      <w:rPr>
+        <w:rFonts w:ascii="Symbol" w:hAnsi="Symbol" w:cs="Symbol" w:hint="default"/>
+      </w:rPr>
+    </w:lvl>
+    <w:lvl w:ilvl="4">
+      <w:start w:val="1"/>
+      <w:numFmt w:val="bullet"/>
+      <w:lvlText w:val="◦"/>
+      <w:lvlJc w:val="left"/>
+      <w:pPr>
+        <w:tabs>
+          <w:tab w:val="num" w:pos="2160"/>
+        </w:tabs>
+        <w:ind w:left="2160" w:hanging="360"/>
+      </w:pPr>
+      <w:rPr>
+        <w:rFonts w:ascii="OpenSymbol" w:hAnsi="OpenSymbol" w:cs="OpenSymbol" w:hint="default"/>
+      </w:rPr>
+    </w:lvl>
+    <w:lvl w:ilvl="5">
+      <w:start w:val="1"/>
+      <w:numFmt w:val="bullet"/>
+      <w:lvlText w:val="▪"/>
+      <w:lvlJc w:val="left"/>
+      <w:pPr>
+        <w:tabs>
+          <w:tab w:val="num" w:pos="2520"/>
+        </w:tabs>
+        <w:ind w:left="2520" w:hanging="360"/>
+      </w:pPr>
+      <w:rPr>
+        <w:rFonts w:ascii="OpenSymbol" w:hAnsi="OpenSymbol" w:cs="OpenSymbol" w:hint="default"/>
+      </w:rPr>
+    </w:lvl>
+    <w:lvl w:ilvl="6">
+      <w:start w:val="1"/>
+      <w:numFmt w:val="bullet"/>
+      <w:lvlText w:val=""/>
+      <w:lvlJc w:val="left"/>
+      <w:pPr>
+        <w:tabs>
+          <w:tab w:val="num" w:pos="2880"/>
+        </w:tabs>
+        <w:ind w:left="2880" w:hanging="360"/>
+      </w:pPr>
+      <w:rPr>
+        <w:rFonts w:ascii="Symbol" w:hAnsi="Symbol" w:cs="Symbol" w:hint="default"/>
+      </w:rPr>
+    </w:lvl>
+    <w:lvl w:ilvl="7">
+      <w:start w:val="1"/>
+      <w:numFmt w:val="bullet"/>
+      <w:lvlText w:val="◦"/>
+      <w:lvlJc w:val="left"/>
+      <w:pPr>
+        <w:tabs>
+          <w:tab w:val="num" w:pos="3240"/>
+        </w:tabs>
+        <w:ind w:left="3240" w:hanging="360"/>
+      </w:pPr>
+      <w:rPr>
+        <w:rFonts w:ascii="OpenSymbol" w:hAnsi="OpenSymbol" w:cs="OpenSymbol" w:hint="default"/>
+      </w:rPr>
+    </w:lvl>
+    <w:lvl w:ilvl="8">
+      <w:start w:val="1"/>
+      <w:numFmt w:val="bullet"/>
+      <w:lvlText w:val="▪"/>
+      <w:lvlJc w:val="left"/>
+      <w:pPr>
+        <w:tabs>
+          <w:tab w:val="num" w:pos="3600"/>
+        </w:tabs>
+        <w:ind w:left="3600" w:hanging="360"/>
+      </w:pPr>
+      <w:rPr>
+        <w:rFonts w:ascii="OpenSymbol" w:hAnsi="OpenSymbol" w:cs="OpenSymbol" w:hint="default"/>
+      </w:rPr>
+    </w:lvl>
+  </w:abstractNum>
+  <w:abstractNum w:abstractNumId="9">
+    <w:lvl w:ilvl="0">
+      <w:start w:val="1"/>
       <w:numFmt w:val="none"/>
       <w:suff w:val="nothing"/>
       <w:lvlText w:val=""/>
@@ -12017,6 +12488,15 @@
   </w:num>
   <w:num w:numId="6">
     <w:abstractNumId w:val="6"/>
+  </w:num>
+  <w:num w:numId="7">
+    <w:abstractNumId w:val="7"/>
+  </w:num>
+  <w:num w:numId="8">
+    <w:abstractNumId w:val="8"/>
+  </w:num>
+  <w:num w:numId="9">
+    <w:abstractNumId w:val="9"/>
   </w:num>
 </w:numbering>
 </file>

</xml_diff>

<commit_message>
update todo, take coordination notes, add whole year url file, update diary
</commit_message>
<xml_diff>
--- a/diary/diary_2020.docx
+++ b/diary/diary_2020.docx
@@ -2286,8 +2286,8 @@
       </w:tblPr>
       <w:tblGrid>
         <w:gridCol w:w="1704"/>
-        <w:gridCol w:w="5402"/>
-        <w:gridCol w:w="2562"/>
+        <w:gridCol w:w="5401"/>
+        <w:gridCol w:w="2563"/>
       </w:tblGrid>
       <w:tr>
         <w:trPr>
@@ -2344,7 +2344,7 @@
         </w:tc>
         <w:tc>
           <w:tcPr>
-            <w:tcW w:w="5402" w:type="dxa"/>
+            <w:tcW w:w="5401" w:type="dxa"/>
             <w:tcBorders/>
           </w:tcPr>
           <w:p>
@@ -2415,7 +2415,7 @@
         </w:tc>
         <w:tc>
           <w:tcPr>
-            <w:tcW w:w="2562" w:type="dxa"/>
+            <w:tcW w:w="2563" w:type="dxa"/>
             <w:tcBorders/>
           </w:tcPr>
           <w:p>
@@ -2476,7 +2476,7 @@
         </w:tc>
         <w:tc>
           <w:tcPr>
-            <w:tcW w:w="5402" w:type="dxa"/>
+            <w:tcW w:w="5401" w:type="dxa"/>
             <w:tcBorders/>
           </w:tcPr>
           <w:p>
@@ -2504,7 +2504,7 @@
         </w:tc>
         <w:tc>
           <w:tcPr>
-            <w:tcW w:w="2562" w:type="dxa"/>
+            <w:tcW w:w="2563" w:type="dxa"/>
             <w:tcBorders/>
           </w:tcPr>
           <w:p>
@@ -2564,7 +2564,7 @@
         </w:tc>
         <w:tc>
           <w:tcPr>
-            <w:tcW w:w="5402" w:type="dxa"/>
+            <w:tcW w:w="5401" w:type="dxa"/>
             <w:tcBorders/>
           </w:tcPr>
           <w:p>
@@ -2592,7 +2592,7 @@
         </w:tc>
         <w:tc>
           <w:tcPr>
-            <w:tcW w:w="2562" w:type="dxa"/>
+            <w:tcW w:w="2563" w:type="dxa"/>
             <w:tcBorders/>
           </w:tcPr>
           <w:p>
@@ -2646,12 +2646,13 @@
                 <w:szCs w:val="32"/>
                 <w:lang w:val="ky-KG"/>
               </w:rPr>
-            </w:r>
-          </w:p>
-        </w:tc>
-        <w:tc>
-          <w:tcPr>
-            <w:tcW w:w="5402" w:type="dxa"/>
+              <w:t>23.09.2020</w:t>
+            </w:r>
+          </w:p>
+        </w:tc>
+        <w:tc>
+          <w:tcPr>
+            <w:tcW w:w="5401" w:type="dxa"/>
             <w:tcBorders/>
           </w:tcPr>
           <w:p>
@@ -2673,12 +2674,22 @@
                 <w:szCs w:val="32"/>
                 <w:lang w:val="ky-KG"/>
               </w:rPr>
-            </w:r>
-          </w:p>
-        </w:tc>
-        <w:tc>
-          <w:tcPr>
-            <w:tcW w:w="2562" w:type="dxa"/>
+              <w:t xml:space="preserve">Meeting with Imashev – </w:t>
+            </w:r>
+            <w:r>
+              <w:rPr>
+                <w:rFonts w:cs="Times New Roman" w:ascii="Times New Roman" w:hAnsi="Times New Roman"/>
+                <w:sz w:val="32"/>
+                <w:szCs w:val="32"/>
+                <w:lang w:val="ky-KG"/>
+              </w:rPr>
+              <w:t>finalize the distribution of tasks between the team members</w:t>
+            </w:r>
+          </w:p>
+        </w:tc>
+        <w:tc>
+          <w:tcPr>
+            <w:tcW w:w="2563" w:type="dxa"/>
             <w:tcBorders/>
           </w:tcPr>
           <w:p>
@@ -2737,7 +2748,7 @@
         </w:tc>
         <w:tc>
           <w:tcPr>
-            <w:tcW w:w="5402" w:type="dxa"/>
+            <w:tcW w:w="5401" w:type="dxa"/>
             <w:tcBorders/>
           </w:tcPr>
           <w:p>
@@ -2764,7 +2775,7 @@
         </w:tc>
         <w:tc>
           <w:tcPr>
-            <w:tcW w:w="2562" w:type="dxa"/>
+            <w:tcW w:w="2563" w:type="dxa"/>
             <w:tcBorders/>
           </w:tcPr>
           <w:p>
@@ -2823,7 +2834,7 @@
         </w:tc>
         <w:tc>
           <w:tcPr>
-            <w:tcW w:w="5402" w:type="dxa"/>
+            <w:tcW w:w="5401" w:type="dxa"/>
             <w:tcBorders/>
           </w:tcPr>
           <w:p>
@@ -2850,7 +2861,7 @@
         </w:tc>
         <w:tc>
           <w:tcPr>
-            <w:tcW w:w="2562" w:type="dxa"/>
+            <w:tcW w:w="2563" w:type="dxa"/>
             <w:tcBorders/>
           </w:tcPr>
           <w:p>
@@ -2909,7 +2920,7 @@
         </w:tc>
         <w:tc>
           <w:tcPr>
-            <w:tcW w:w="5402" w:type="dxa"/>
+            <w:tcW w:w="5401" w:type="dxa"/>
             <w:tcBorders/>
           </w:tcPr>
           <w:p>
@@ -2936,7 +2947,7 @@
         </w:tc>
         <w:tc>
           <w:tcPr>
-            <w:tcW w:w="2562" w:type="dxa"/>
+            <w:tcW w:w="2563" w:type="dxa"/>
             <w:tcBorders/>
           </w:tcPr>
           <w:p>
@@ -2995,7 +3006,7 @@
         </w:tc>
         <w:tc>
           <w:tcPr>
-            <w:tcW w:w="5402" w:type="dxa"/>
+            <w:tcW w:w="5401" w:type="dxa"/>
             <w:tcBorders/>
           </w:tcPr>
           <w:p>
@@ -3022,7 +3033,7 @@
         </w:tc>
         <w:tc>
           <w:tcPr>
-            <w:tcW w:w="2562" w:type="dxa"/>
+            <w:tcW w:w="2563" w:type="dxa"/>
             <w:tcBorders/>
           </w:tcPr>
           <w:p>
@@ -3081,7 +3092,7 @@
         </w:tc>
         <w:tc>
           <w:tcPr>
-            <w:tcW w:w="5402" w:type="dxa"/>
+            <w:tcW w:w="5401" w:type="dxa"/>
             <w:tcBorders/>
           </w:tcPr>
           <w:p>
@@ -3108,7 +3119,7 @@
         </w:tc>
         <w:tc>
           <w:tcPr>
-            <w:tcW w:w="2562" w:type="dxa"/>
+            <w:tcW w:w="2563" w:type="dxa"/>
             <w:tcBorders/>
           </w:tcPr>
           <w:p>
@@ -3167,7 +3178,7 @@
         </w:tc>
         <w:tc>
           <w:tcPr>
-            <w:tcW w:w="5402" w:type="dxa"/>
+            <w:tcW w:w="5401" w:type="dxa"/>
             <w:tcBorders/>
           </w:tcPr>
           <w:p>
@@ -3194,7 +3205,7 @@
         </w:tc>
         <w:tc>
           <w:tcPr>
-            <w:tcW w:w="2562" w:type="dxa"/>
+            <w:tcW w:w="2563" w:type="dxa"/>
             <w:tcBorders/>
           </w:tcPr>
           <w:p>
@@ -3253,7 +3264,7 @@
         </w:tc>
         <w:tc>
           <w:tcPr>
-            <w:tcW w:w="5402" w:type="dxa"/>
+            <w:tcW w:w="5401" w:type="dxa"/>
             <w:tcBorders/>
           </w:tcPr>
           <w:p>
@@ -3280,7 +3291,7 @@
         </w:tc>
         <w:tc>
           <w:tcPr>
-            <w:tcW w:w="2562" w:type="dxa"/>
+            <w:tcW w:w="2563" w:type="dxa"/>
             <w:tcBorders/>
           </w:tcPr>
           <w:p>
@@ -3339,7 +3350,7 @@
         </w:tc>
         <w:tc>
           <w:tcPr>
-            <w:tcW w:w="5402" w:type="dxa"/>
+            <w:tcW w:w="5401" w:type="dxa"/>
             <w:tcBorders/>
           </w:tcPr>
           <w:p>
@@ -3366,7 +3377,7 @@
         </w:tc>
         <w:tc>
           <w:tcPr>
-            <w:tcW w:w="2562" w:type="dxa"/>
+            <w:tcW w:w="2563" w:type="dxa"/>
             <w:tcBorders/>
           </w:tcPr>
           <w:p>
@@ -3425,7 +3436,7 @@
         </w:tc>
         <w:tc>
           <w:tcPr>
-            <w:tcW w:w="5402" w:type="dxa"/>
+            <w:tcW w:w="5401" w:type="dxa"/>
             <w:tcBorders/>
           </w:tcPr>
           <w:p>
@@ -3452,7 +3463,7 @@
         </w:tc>
         <w:tc>
           <w:tcPr>
-            <w:tcW w:w="2562" w:type="dxa"/>
+            <w:tcW w:w="2563" w:type="dxa"/>
             <w:tcBorders/>
           </w:tcPr>
           <w:p>
@@ -3511,7 +3522,7 @@
         </w:tc>
         <w:tc>
           <w:tcPr>
-            <w:tcW w:w="5402" w:type="dxa"/>
+            <w:tcW w:w="5401" w:type="dxa"/>
             <w:tcBorders/>
           </w:tcPr>
           <w:p>
@@ -3538,7 +3549,7 @@
         </w:tc>
         <w:tc>
           <w:tcPr>
-            <w:tcW w:w="2562" w:type="dxa"/>
+            <w:tcW w:w="2563" w:type="dxa"/>
             <w:tcBorders/>
           </w:tcPr>
           <w:p>
@@ -3597,7 +3608,7 @@
         </w:tc>
         <w:tc>
           <w:tcPr>
-            <w:tcW w:w="5402" w:type="dxa"/>
+            <w:tcW w:w="5401" w:type="dxa"/>
             <w:tcBorders/>
           </w:tcPr>
           <w:p>
@@ -3624,7 +3635,7 @@
         </w:tc>
         <w:tc>
           <w:tcPr>
-            <w:tcW w:w="2562" w:type="dxa"/>
+            <w:tcW w:w="2563" w:type="dxa"/>
             <w:tcBorders/>
           </w:tcPr>
           <w:p>
@@ -3683,7 +3694,7 @@
         </w:tc>
         <w:tc>
           <w:tcPr>
-            <w:tcW w:w="5402" w:type="dxa"/>
+            <w:tcW w:w="5401" w:type="dxa"/>
             <w:tcBorders/>
           </w:tcPr>
           <w:p>
@@ -3710,7 +3721,7 @@
         </w:tc>
         <w:tc>
           <w:tcPr>
-            <w:tcW w:w="2562" w:type="dxa"/>
+            <w:tcW w:w="2563" w:type="dxa"/>
             <w:tcBorders/>
           </w:tcPr>
           <w:p>
@@ -3769,7 +3780,7 @@
         </w:tc>
         <w:tc>
           <w:tcPr>
-            <w:tcW w:w="5402" w:type="dxa"/>
+            <w:tcW w:w="5401" w:type="dxa"/>
             <w:tcBorders/>
           </w:tcPr>
           <w:p>
@@ -3796,7 +3807,7 @@
         </w:tc>
         <w:tc>
           <w:tcPr>
-            <w:tcW w:w="2562" w:type="dxa"/>
+            <w:tcW w:w="2563" w:type="dxa"/>
             <w:tcBorders/>
           </w:tcPr>
           <w:p>
@@ -3855,7 +3866,7 @@
         </w:tc>
         <w:tc>
           <w:tcPr>
-            <w:tcW w:w="5402" w:type="dxa"/>
+            <w:tcW w:w="5401" w:type="dxa"/>
             <w:tcBorders/>
           </w:tcPr>
           <w:p>
@@ -3882,7 +3893,7 @@
         </w:tc>
         <w:tc>
           <w:tcPr>
-            <w:tcW w:w="2562" w:type="dxa"/>
+            <w:tcW w:w="2563" w:type="dxa"/>
             <w:tcBorders/>
           </w:tcPr>
           <w:p>
@@ -3941,7 +3952,7 @@
         </w:tc>
         <w:tc>
           <w:tcPr>
-            <w:tcW w:w="5402" w:type="dxa"/>
+            <w:tcW w:w="5401" w:type="dxa"/>
             <w:tcBorders/>
           </w:tcPr>
           <w:p>
@@ -3968,7 +3979,7 @@
         </w:tc>
         <w:tc>
           <w:tcPr>
-            <w:tcW w:w="2562" w:type="dxa"/>
+            <w:tcW w:w="2563" w:type="dxa"/>
             <w:tcBorders/>
           </w:tcPr>
           <w:p>
@@ -4027,7 +4038,7 @@
         </w:tc>
         <w:tc>
           <w:tcPr>
-            <w:tcW w:w="5402" w:type="dxa"/>
+            <w:tcW w:w="5401" w:type="dxa"/>
             <w:tcBorders/>
           </w:tcPr>
           <w:p>
@@ -4054,7 +4065,7 @@
         </w:tc>
         <w:tc>
           <w:tcPr>
-            <w:tcW w:w="2562" w:type="dxa"/>
+            <w:tcW w:w="2563" w:type="dxa"/>
             <w:tcBorders/>
           </w:tcPr>
           <w:p>
@@ -4113,7 +4124,7 @@
         </w:tc>
         <w:tc>
           <w:tcPr>
-            <w:tcW w:w="5402" w:type="dxa"/>
+            <w:tcW w:w="5401" w:type="dxa"/>
             <w:tcBorders/>
           </w:tcPr>
           <w:p>
@@ -4140,7 +4151,7 @@
         </w:tc>
         <w:tc>
           <w:tcPr>
-            <w:tcW w:w="2562" w:type="dxa"/>
+            <w:tcW w:w="2563" w:type="dxa"/>
             <w:tcBorders/>
           </w:tcPr>
           <w:p>
@@ -4199,7 +4210,7 @@
         </w:tc>
         <w:tc>
           <w:tcPr>
-            <w:tcW w:w="5402" w:type="dxa"/>
+            <w:tcW w:w="5401" w:type="dxa"/>
             <w:tcBorders/>
           </w:tcPr>
           <w:p>
@@ -4226,7 +4237,7 @@
         </w:tc>
         <w:tc>
           <w:tcPr>
-            <w:tcW w:w="2562" w:type="dxa"/>
+            <w:tcW w:w="2563" w:type="dxa"/>
             <w:tcBorders/>
           </w:tcPr>
           <w:p>
@@ -4285,7 +4296,7 @@
         </w:tc>
         <w:tc>
           <w:tcPr>
-            <w:tcW w:w="5402" w:type="dxa"/>
+            <w:tcW w:w="5401" w:type="dxa"/>
             <w:tcBorders/>
           </w:tcPr>
           <w:p>
@@ -4312,7 +4323,7 @@
         </w:tc>
         <w:tc>
           <w:tcPr>
-            <w:tcW w:w="2562" w:type="dxa"/>
+            <w:tcW w:w="2563" w:type="dxa"/>
             <w:tcBorders/>
           </w:tcPr>
           <w:p>
@@ -4371,7 +4382,7 @@
         </w:tc>
         <w:tc>
           <w:tcPr>
-            <w:tcW w:w="5402" w:type="dxa"/>
+            <w:tcW w:w="5401" w:type="dxa"/>
             <w:tcBorders/>
           </w:tcPr>
           <w:p>
@@ -4398,7 +4409,7 @@
         </w:tc>
         <w:tc>
           <w:tcPr>
-            <w:tcW w:w="2562" w:type="dxa"/>
+            <w:tcW w:w="2563" w:type="dxa"/>
             <w:tcBorders/>
           </w:tcPr>
           <w:p>
@@ -4457,7 +4468,7 @@
         </w:tc>
         <w:tc>
           <w:tcPr>
-            <w:tcW w:w="5402" w:type="dxa"/>
+            <w:tcW w:w="5401" w:type="dxa"/>
             <w:tcBorders/>
           </w:tcPr>
           <w:p>
@@ -4484,7 +4495,7 @@
         </w:tc>
         <w:tc>
           <w:tcPr>
-            <w:tcW w:w="2562" w:type="dxa"/>
+            <w:tcW w:w="2563" w:type="dxa"/>
             <w:tcBorders/>
           </w:tcPr>
           <w:p>
@@ -4543,7 +4554,7 @@
         </w:tc>
         <w:tc>
           <w:tcPr>
-            <w:tcW w:w="5402" w:type="dxa"/>
+            <w:tcW w:w="5401" w:type="dxa"/>
             <w:tcBorders/>
           </w:tcPr>
           <w:p>
@@ -4570,7 +4581,7 @@
         </w:tc>
         <w:tc>
           <w:tcPr>
-            <w:tcW w:w="2562" w:type="dxa"/>
+            <w:tcW w:w="2563" w:type="dxa"/>
             <w:tcBorders/>
           </w:tcPr>
           <w:p>
@@ -4629,7 +4640,7 @@
         </w:tc>
         <w:tc>
           <w:tcPr>
-            <w:tcW w:w="5402" w:type="dxa"/>
+            <w:tcW w:w="5401" w:type="dxa"/>
             <w:tcBorders/>
           </w:tcPr>
           <w:p>
@@ -4656,7 +4667,7 @@
         </w:tc>
         <w:tc>
           <w:tcPr>
-            <w:tcW w:w="2562" w:type="dxa"/>
+            <w:tcW w:w="2563" w:type="dxa"/>
             <w:tcBorders/>
           </w:tcPr>
           <w:p>
@@ -4715,7 +4726,7 @@
         </w:tc>
         <w:tc>
           <w:tcPr>
-            <w:tcW w:w="5402" w:type="dxa"/>
+            <w:tcW w:w="5401" w:type="dxa"/>
             <w:tcBorders/>
           </w:tcPr>
           <w:p>
@@ -4742,7 +4753,7 @@
         </w:tc>
         <w:tc>
           <w:tcPr>
-            <w:tcW w:w="2562" w:type="dxa"/>
+            <w:tcW w:w="2563" w:type="dxa"/>
             <w:tcBorders/>
           </w:tcPr>
           <w:p>
@@ -4801,7 +4812,7 @@
         </w:tc>
         <w:tc>
           <w:tcPr>
-            <w:tcW w:w="5402" w:type="dxa"/>
+            <w:tcW w:w="5401" w:type="dxa"/>
             <w:tcBorders/>
           </w:tcPr>
           <w:p>
@@ -4828,7 +4839,7 @@
         </w:tc>
         <w:tc>
           <w:tcPr>
-            <w:tcW w:w="2562" w:type="dxa"/>
+            <w:tcW w:w="2563" w:type="dxa"/>
             <w:tcBorders/>
           </w:tcPr>
           <w:p>
@@ -4887,7 +4898,7 @@
         </w:tc>
         <w:tc>
           <w:tcPr>
-            <w:tcW w:w="5402" w:type="dxa"/>
+            <w:tcW w:w="5401" w:type="dxa"/>
             <w:tcBorders/>
           </w:tcPr>
           <w:p>
@@ -4914,7 +4925,7 @@
         </w:tc>
         <w:tc>
           <w:tcPr>
-            <w:tcW w:w="2562" w:type="dxa"/>
+            <w:tcW w:w="2563" w:type="dxa"/>
             <w:tcBorders/>
           </w:tcPr>
           <w:p>
@@ -4973,7 +4984,7 @@
         </w:tc>
         <w:tc>
           <w:tcPr>
-            <w:tcW w:w="5402" w:type="dxa"/>
+            <w:tcW w:w="5401" w:type="dxa"/>
             <w:tcBorders/>
           </w:tcPr>
           <w:p>
@@ -5000,7 +5011,7 @@
         </w:tc>
         <w:tc>
           <w:tcPr>
-            <w:tcW w:w="2562" w:type="dxa"/>
+            <w:tcW w:w="2563" w:type="dxa"/>
             <w:tcBorders/>
           </w:tcPr>
           <w:p>
@@ -5059,7 +5070,7 @@
         </w:tc>
         <w:tc>
           <w:tcPr>
-            <w:tcW w:w="5402" w:type="dxa"/>
+            <w:tcW w:w="5401" w:type="dxa"/>
             <w:tcBorders/>
           </w:tcPr>
           <w:p>
@@ -5086,7 +5097,7 @@
         </w:tc>
         <w:tc>
           <w:tcPr>
-            <w:tcW w:w="2562" w:type="dxa"/>
+            <w:tcW w:w="2563" w:type="dxa"/>
             <w:tcBorders/>
           </w:tcPr>
           <w:p>
@@ -7444,7 +7455,7 @@
             </w:pPr>
             <w:r>
               <w:rPr>
-                <w:rFonts w:eastAsia="Calibri" w:cs="Times New Roman" w:eastAsiaTheme="minorHAnsi" w:ascii="Times New Roman" w:hAnsi="Times New Roman"/>
+                <w:rFonts w:eastAsia="Calibri" w:cs="Times New Roman" w:ascii="Times New Roman" w:hAnsi="Times New Roman" w:eastAsiaTheme="minorHAnsi"/>
                 <w:color w:val="auto"/>
                 <w:kern w:val="0"/>
                 <w:sz w:val="24"/>
@@ -7484,7 +7495,7 @@
             </w:pPr>
             <w:r>
               <w:rPr>
-                <w:rFonts w:eastAsia="Calibri" w:cs="Times New Roman" w:eastAsiaTheme="minorHAnsi" w:ascii="Times New Roman" w:hAnsi="Times New Roman"/>
+                <w:rFonts w:eastAsia="Calibri" w:cs="Times New Roman" w:ascii="Times New Roman" w:hAnsi="Times New Roman" w:eastAsiaTheme="minorHAnsi"/>
                 <w:color w:val="auto"/>
                 <w:kern w:val="0"/>
                 <w:sz w:val="24"/>
@@ -7557,7 +7568,7 @@
             </w:pPr>
             <w:r>
               <w:rPr>
-                <w:rFonts w:eastAsia="Calibri" w:cs="Times New Roman" w:eastAsiaTheme="minorHAnsi" w:ascii="Times New Roman" w:hAnsi="Times New Roman"/>
+                <w:rFonts w:eastAsia="Calibri" w:cs="Times New Roman" w:ascii="Times New Roman" w:hAnsi="Times New Roman" w:eastAsiaTheme="minorHAnsi"/>
                 <w:color w:val="auto"/>
                 <w:kern w:val="0"/>
                 <w:sz w:val="24"/>
@@ -7597,7 +7608,7 @@
             </w:pPr>
             <w:r>
               <w:rPr>
-                <w:rFonts w:eastAsia="Calibri" w:cs="Times New Roman" w:eastAsiaTheme="minorHAnsi" w:ascii="Times New Roman" w:hAnsi="Times New Roman"/>
+                <w:rFonts w:eastAsia="Calibri" w:cs="Times New Roman" w:ascii="Times New Roman" w:hAnsi="Times New Roman" w:eastAsiaTheme="minorHAnsi"/>
                 <w:color w:val="auto"/>
                 <w:kern w:val="0"/>
                 <w:sz w:val="24"/>
@@ -7627,7 +7638,7 @@
             </w:pPr>
             <w:r>
               <w:rPr>
-                <w:rFonts w:eastAsia="Calibri" w:cs="Times New Roman" w:eastAsiaTheme="minorHAnsi" w:ascii="Times New Roman" w:hAnsi="Times New Roman"/>
+                <w:rFonts w:eastAsia="Calibri" w:cs="Times New Roman" w:ascii="Times New Roman" w:hAnsi="Times New Roman" w:eastAsiaTheme="minorHAnsi"/>
                 <w:color w:val="auto"/>
                 <w:kern w:val="0"/>
                 <w:sz w:val="24"/>
@@ -7700,7 +7711,7 @@
             </w:pPr>
             <w:r>
               <w:rPr>
-                <w:rFonts w:eastAsia="Calibri" w:cs="Times New Roman" w:eastAsiaTheme="minorHAnsi" w:ascii="Times New Roman" w:hAnsi="Times New Roman"/>
+                <w:rFonts w:eastAsia="Calibri" w:cs="Times New Roman" w:ascii="Times New Roman" w:hAnsi="Times New Roman" w:eastAsiaTheme="minorHAnsi"/>
                 <w:color w:val="auto"/>
                 <w:kern w:val="0"/>
                 <w:sz w:val="24"/>
@@ -7740,7 +7751,7 @@
             </w:pPr>
             <w:r>
               <w:rPr>
-                <w:rFonts w:eastAsia="Calibri" w:cs="Times New Roman" w:eastAsiaTheme="minorHAnsi" w:ascii="Times New Roman" w:hAnsi="Times New Roman"/>
+                <w:rFonts w:eastAsia="Calibri" w:cs="Times New Roman" w:ascii="Times New Roman" w:hAnsi="Times New Roman" w:eastAsiaTheme="minorHAnsi"/>
                 <w:color w:val="auto"/>
                 <w:kern w:val="0"/>
                 <w:sz w:val="24"/>
@@ -7770,14 +7781,66 @@
             </w:pPr>
             <w:r>
               <w:rPr>
-                <w:rFonts w:eastAsia="Calibri" w:cs="Times New Roman" w:eastAsiaTheme="minorHAnsi" w:ascii="Times New Roman" w:hAnsi="Times New Roman"/>
-                <w:color w:val="auto"/>
-                <w:kern w:val="0"/>
-                <w:sz w:val="24"/>
-                <w:szCs w:val="24"/>
-                <w:lang w:val="ky-KG" w:eastAsia="en-US" w:bidi="ar-SA"/>
-              </w:rPr>
-              <w:t>meet with Akylbek to discuss planning and responsibilities</w:t>
+                <w:rFonts w:eastAsia="Calibri" w:cs="Times New Roman" w:ascii="Times New Roman" w:hAnsi="Times New Roman" w:eastAsiaTheme="minorHAnsi"/>
+                <w:color w:val="auto"/>
+                <w:kern w:val="0"/>
+                <w:sz w:val="24"/>
+                <w:szCs w:val="24"/>
+                <w:lang w:val="ky-KG" w:eastAsia="en-US" w:bidi="ar-SA"/>
+              </w:rPr>
+              <w:t xml:space="preserve">meet with Akylbek to discuss planning and responsibilities – </w:t>
+            </w:r>
+            <w:r>
+              <w:rPr>
+                <w:rFonts w:eastAsia="Calibri" w:cs="Times New Roman" w:ascii="Times New Roman" w:hAnsi="Times New Roman" w:eastAsiaTheme="minorHAnsi"/>
+                <w:color w:val="auto"/>
+                <w:kern w:val="0"/>
+                <w:sz w:val="24"/>
+                <w:szCs w:val="24"/>
+                <w:lang w:val="ky-KG" w:eastAsia="en-US" w:bidi="ar-SA"/>
+              </w:rPr>
+              <w:t>split the project into 3 parts</w:t>
+            </w:r>
+          </w:p>
+          <w:p>
+            <w:pPr>
+              <w:pStyle w:val="Normal"/>
+              <w:numPr>
+                <w:ilvl w:val="0"/>
+                <w:numId w:val="8"/>
+              </w:numPr>
+              <w:spacing w:before="0" w:after="0"/>
+              <w:jc w:val="left"/>
+              <w:rPr>
+                <w:rFonts w:ascii="Times New Roman" w:hAnsi="Times New Roman" w:eastAsia="Calibri" w:cs="Times New Roman" w:eastAsiaTheme="minorHAnsi"/>
+                <w:color w:val="auto"/>
+                <w:kern w:val="0"/>
+                <w:sz w:val="24"/>
+                <w:szCs w:val="24"/>
+                <w:lang w:val="ky-KG" w:eastAsia="en-US" w:bidi="ar-SA"/>
+              </w:rPr>
+            </w:pPr>
+            <w:r>
+              <w:rPr>
+                <w:rFonts w:eastAsia="Calibri" w:cs="Times New Roman" w:ascii="Times New Roman" w:hAnsi="Times New Roman" w:eastAsiaTheme="minorHAnsi"/>
+                <w:color w:val="auto"/>
+                <w:kern w:val="0"/>
+                <w:sz w:val="24"/>
+                <w:szCs w:val="24"/>
+                <w:lang w:val="ky-KG" w:eastAsia="en-US" w:bidi="ar-SA"/>
+              </w:rPr>
+              <w:t>m</w:t>
+            </w:r>
+            <w:r>
+              <w:rPr>
+                <w:rFonts w:eastAsia="Calibri" w:cs="Times New Roman" w:ascii="Times New Roman" w:hAnsi="Times New Roman" w:eastAsiaTheme="minorHAnsi"/>
+                <w:color w:val="auto"/>
+                <w:kern w:val="0"/>
+                <w:sz w:val="24"/>
+                <w:szCs w:val="24"/>
+                <w:lang w:val="ky-KG" w:eastAsia="en-US" w:bidi="ar-SA"/>
+              </w:rPr>
+              <w:t>eet with advisor to finalize distribution of responsibilties</w:t>
             </w:r>
           </w:p>
         </w:tc>

</xml_diff>

<commit_message>
reorganize repository delete various notes that are no longer needed. collect all important information in README.md. reorder program folder.
</commit_message>
<xml_diff>
--- a/diary/diary_2020.docx
+++ b/diary/diary_2020.docx
@@ -537,30 +537,6 @@
         <w:t xml:space="preserve">Студент </w:t>
         <w:br/>
         <w:t>Konarski, Moritz Macan</w:t>
-      </w:r>
-    </w:p>
-    <w:p>
-      <w:pPr>
-        <w:pStyle w:val="Normal"/>
-        <w:spacing w:lineRule="auto" w:line="240" w:before="0" w:after="0"/>
-        <w:jc w:val="center"/>
-        <w:rPr>
-          <w:rFonts w:ascii="Times New Roman" w:hAnsi="Times New Roman" w:cs="Times New Roman"/>
-          <w:b/>
-          <w:b/>
-          <w:sz w:val="36"/>
-          <w:szCs w:val="36"/>
-          <w:lang w:val="ky-KG"/>
-        </w:rPr>
-      </w:pPr>
-      <w:r>
-        <w:rPr>
-          <w:rFonts w:cs="Times New Roman" w:ascii="Times New Roman" w:hAnsi="Times New Roman"/>
-          <w:b/>
-          <w:sz w:val="36"/>
-          <w:szCs w:val="36"/>
-          <w:lang w:val="ky-KG"/>
-        </w:rPr>
       </w:r>
     </w:p>
     <w:p>
@@ -2276,6 +2252,7 @@
         <w:tblW w:w="9668" w:type="dxa"/>
         <w:jc w:val="left"/>
         <w:tblInd w:w="74" w:type="dxa"/>
+        <w:tblLayout w:type="fixed"/>
         <w:tblCellMar>
           <w:top w:w="0" w:type="dxa"/>
           <w:left w:w="108" w:type="dxa"/>
@@ -2301,6 +2278,7 @@
           <w:p>
             <w:pPr>
               <w:pStyle w:val="Normal"/>
+              <w:widowControl w:val="false"/>
               <w:spacing w:lineRule="auto" w:line="240" w:before="0" w:after="0"/>
               <w:jc w:val="center"/>
               <w:rPr>
@@ -2322,6 +2300,7 @@
           <w:p>
             <w:pPr>
               <w:pStyle w:val="Normal"/>
+              <w:widowControl w:val="false"/>
               <w:spacing w:lineRule="auto" w:line="240" w:before="0" w:after="0"/>
               <w:jc w:val="center"/>
               <w:rPr>
@@ -2350,6 +2329,7 @@
           <w:p>
             <w:pPr>
               <w:pStyle w:val="Normal"/>
+              <w:widowControl w:val="false"/>
               <w:spacing w:lineRule="auto" w:line="240" w:before="0" w:after="0"/>
               <w:jc w:val="center"/>
               <w:rPr>
@@ -2371,6 +2351,7 @@
           <w:p>
             <w:pPr>
               <w:pStyle w:val="Normal"/>
+              <w:widowControl w:val="false"/>
               <w:spacing w:lineRule="auto" w:line="240" w:before="0" w:after="0"/>
               <w:jc w:val="center"/>
               <w:rPr>
@@ -2393,6 +2374,7 @@
           <w:p>
             <w:pPr>
               <w:pStyle w:val="Normal"/>
+              <w:widowControl w:val="false"/>
               <w:spacing w:lineRule="auto" w:line="240" w:before="0" w:after="0"/>
               <w:jc w:val="center"/>
               <w:rPr>
@@ -2421,6 +2403,7 @@
           <w:p>
             <w:pPr>
               <w:pStyle w:val="Normal"/>
+              <w:widowControl w:val="false"/>
               <w:spacing w:lineRule="auto" w:line="240" w:before="0" w:after="0"/>
               <w:jc w:val="center"/>
               <w:rPr>
@@ -2454,6 +2437,7 @@
           <w:p>
             <w:pPr>
               <w:pStyle w:val="Normal"/>
+              <w:widowControl w:val="false"/>
               <w:spacing w:lineRule="auto" w:line="240" w:before="0" w:after="0"/>
               <w:jc w:val="center"/>
               <w:rPr>
@@ -2482,6 +2466,7 @@
           <w:p>
             <w:pPr>
               <w:pStyle w:val="Normal"/>
+              <w:widowControl w:val="false"/>
               <w:spacing w:lineRule="auto" w:line="240" w:before="0" w:after="0"/>
               <w:jc w:val="center"/>
               <w:rPr>
@@ -2510,6 +2495,7 @@
           <w:p>
             <w:pPr>
               <w:pStyle w:val="Normal"/>
+              <w:widowControl w:val="false"/>
               <w:spacing w:lineRule="auto" w:line="240" w:before="0" w:after="0"/>
               <w:jc w:val="center"/>
               <w:rPr>
@@ -2542,6 +2528,7 @@
           <w:p>
             <w:pPr>
               <w:pStyle w:val="Normal"/>
+              <w:widowControl w:val="false"/>
               <w:spacing w:lineRule="auto" w:line="240" w:before="0" w:after="0"/>
               <w:jc w:val="center"/>
               <w:rPr>
@@ -2570,6 +2557,7 @@
           <w:p>
             <w:pPr>
               <w:pStyle w:val="Normal"/>
+              <w:widowControl w:val="false"/>
               <w:spacing w:lineRule="auto" w:line="240" w:before="0" w:after="0"/>
               <w:jc w:val="center"/>
               <w:rPr>
@@ -2598,6 +2586,7 @@
           <w:p>
             <w:pPr>
               <w:pStyle w:val="Normal"/>
+              <w:widowControl w:val="false"/>
               <w:spacing w:lineRule="auto" w:line="240" w:before="0" w:after="0"/>
               <w:jc w:val="center"/>
               <w:rPr>
@@ -2630,6 +2619,7 @@
           <w:p>
             <w:pPr>
               <w:pStyle w:val="Normal"/>
+              <w:widowControl w:val="false"/>
               <w:spacing w:lineRule="auto" w:line="240" w:before="0" w:after="0"/>
               <w:jc w:val="center"/>
               <w:rPr>
@@ -2658,6 +2648,7 @@
           <w:p>
             <w:pPr>
               <w:pStyle w:val="Normal"/>
+              <w:widowControl w:val="false"/>
               <w:spacing w:lineRule="auto" w:line="240" w:before="0" w:after="0"/>
               <w:jc w:val="center"/>
               <w:rPr>
@@ -2686,6 +2677,7 @@
           <w:p>
             <w:pPr>
               <w:pStyle w:val="Normal"/>
+              <w:widowControl w:val="false"/>
               <w:spacing w:lineRule="auto" w:line="240" w:before="0" w:after="0"/>
               <w:jc w:val="center"/>
               <w:rPr>
@@ -2718,6 +2710,7 @@
           <w:p>
             <w:pPr>
               <w:pStyle w:val="Normal"/>
+              <w:widowControl w:val="false"/>
               <w:spacing w:lineRule="auto" w:line="240" w:before="0" w:after="0"/>
               <w:jc w:val="center"/>
               <w:rPr>
@@ -2745,6 +2738,7 @@
           <w:p>
             <w:pPr>
               <w:pStyle w:val="Normal"/>
+              <w:widowControl w:val="false"/>
               <w:spacing w:lineRule="auto" w:line="240" w:before="0" w:after="0"/>
               <w:jc w:val="center"/>
               <w:rPr>
@@ -2772,6 +2766,7 @@
           <w:p>
             <w:pPr>
               <w:pStyle w:val="Normal"/>
+              <w:widowControl w:val="false"/>
               <w:spacing w:lineRule="auto" w:line="240" w:before="0" w:after="0"/>
               <w:jc w:val="center"/>
               <w:rPr>
@@ -2804,6 +2799,7 @@
           <w:p>
             <w:pPr>
               <w:pStyle w:val="Normal"/>
+              <w:widowControl w:val="false"/>
               <w:spacing w:lineRule="auto" w:line="240" w:before="0" w:after="0"/>
               <w:jc w:val="center"/>
               <w:rPr>
@@ -2831,6 +2827,7 @@
           <w:p>
             <w:pPr>
               <w:pStyle w:val="Normal"/>
+              <w:widowControl w:val="false"/>
               <w:spacing w:lineRule="auto" w:line="240" w:before="0" w:after="0"/>
               <w:jc w:val="center"/>
               <w:rPr>
@@ -2858,6 +2855,7 @@
           <w:p>
             <w:pPr>
               <w:pStyle w:val="Normal"/>
+              <w:widowControl w:val="false"/>
               <w:spacing w:lineRule="auto" w:line="240" w:before="0" w:after="0"/>
               <w:jc w:val="center"/>
               <w:rPr>
@@ -2890,6 +2888,7 @@
           <w:p>
             <w:pPr>
               <w:pStyle w:val="Normal"/>
+              <w:widowControl w:val="false"/>
               <w:spacing w:lineRule="auto" w:line="240" w:before="0" w:after="0"/>
               <w:jc w:val="center"/>
               <w:rPr>
@@ -2917,6 +2916,7 @@
           <w:p>
             <w:pPr>
               <w:pStyle w:val="Normal"/>
+              <w:widowControl w:val="false"/>
               <w:spacing w:lineRule="auto" w:line="240" w:before="0" w:after="0"/>
               <w:jc w:val="center"/>
               <w:rPr>
@@ -2944,6 +2944,7 @@
           <w:p>
             <w:pPr>
               <w:pStyle w:val="Normal"/>
+              <w:widowControl w:val="false"/>
               <w:spacing w:lineRule="auto" w:line="240" w:before="0" w:after="0"/>
               <w:jc w:val="center"/>
               <w:rPr>
@@ -2976,6 +2977,7 @@
           <w:p>
             <w:pPr>
               <w:pStyle w:val="Normal"/>
+              <w:widowControl w:val="false"/>
               <w:spacing w:lineRule="auto" w:line="240" w:before="0" w:after="0"/>
               <w:jc w:val="center"/>
               <w:rPr>
@@ -3003,6 +3005,7 @@
           <w:p>
             <w:pPr>
               <w:pStyle w:val="Normal"/>
+              <w:widowControl w:val="false"/>
               <w:spacing w:lineRule="auto" w:line="240" w:before="0" w:after="0"/>
               <w:jc w:val="center"/>
               <w:rPr>
@@ -3030,6 +3033,7 @@
           <w:p>
             <w:pPr>
               <w:pStyle w:val="Normal"/>
+              <w:widowControl w:val="false"/>
               <w:spacing w:lineRule="auto" w:line="240" w:before="0" w:after="0"/>
               <w:jc w:val="center"/>
               <w:rPr>
@@ -3062,6 +3066,7 @@
           <w:p>
             <w:pPr>
               <w:pStyle w:val="Normal"/>
+              <w:widowControl w:val="false"/>
               <w:spacing w:lineRule="auto" w:line="240" w:before="0" w:after="0"/>
               <w:jc w:val="center"/>
               <w:rPr>
@@ -3089,6 +3094,7 @@
           <w:p>
             <w:pPr>
               <w:pStyle w:val="Normal"/>
+              <w:widowControl w:val="false"/>
               <w:spacing w:lineRule="auto" w:line="240" w:before="0" w:after="0"/>
               <w:jc w:val="center"/>
               <w:rPr>
@@ -3116,6 +3122,7 @@
           <w:p>
             <w:pPr>
               <w:pStyle w:val="Normal"/>
+              <w:widowControl w:val="false"/>
               <w:spacing w:lineRule="auto" w:line="240" w:before="0" w:after="0"/>
               <w:jc w:val="center"/>
               <w:rPr>
@@ -3148,6 +3155,7 @@
           <w:p>
             <w:pPr>
               <w:pStyle w:val="Normal"/>
+              <w:widowControl w:val="false"/>
               <w:spacing w:lineRule="auto" w:line="240" w:before="0" w:after="0"/>
               <w:jc w:val="center"/>
               <w:rPr>
@@ -3175,6 +3183,7 @@
           <w:p>
             <w:pPr>
               <w:pStyle w:val="Normal"/>
+              <w:widowControl w:val="false"/>
               <w:spacing w:lineRule="auto" w:line="240" w:before="0" w:after="0"/>
               <w:jc w:val="center"/>
               <w:rPr>
@@ -3202,6 +3211,7 @@
           <w:p>
             <w:pPr>
               <w:pStyle w:val="Normal"/>
+              <w:widowControl w:val="false"/>
               <w:spacing w:lineRule="auto" w:line="240" w:before="0" w:after="0"/>
               <w:jc w:val="center"/>
               <w:rPr>
@@ -3234,6 +3244,7 @@
           <w:p>
             <w:pPr>
               <w:pStyle w:val="Normal"/>
+              <w:widowControl w:val="false"/>
               <w:spacing w:lineRule="auto" w:line="240" w:before="0" w:after="0"/>
               <w:jc w:val="center"/>
               <w:rPr>
@@ -3261,6 +3272,7 @@
           <w:p>
             <w:pPr>
               <w:pStyle w:val="Normal"/>
+              <w:widowControl w:val="false"/>
               <w:spacing w:lineRule="auto" w:line="240" w:before="0" w:after="0"/>
               <w:jc w:val="center"/>
               <w:rPr>
@@ -3288,6 +3300,7 @@
           <w:p>
             <w:pPr>
               <w:pStyle w:val="Normal"/>
+              <w:widowControl w:val="false"/>
               <w:spacing w:lineRule="auto" w:line="240" w:before="0" w:after="0"/>
               <w:jc w:val="center"/>
               <w:rPr>
@@ -3320,6 +3333,7 @@
           <w:p>
             <w:pPr>
               <w:pStyle w:val="Normal"/>
+              <w:widowControl w:val="false"/>
               <w:spacing w:lineRule="auto" w:line="240" w:before="0" w:after="0"/>
               <w:jc w:val="center"/>
               <w:rPr>
@@ -3347,6 +3361,7 @@
           <w:p>
             <w:pPr>
               <w:pStyle w:val="Normal"/>
+              <w:widowControl w:val="false"/>
               <w:spacing w:lineRule="auto" w:line="240" w:before="0" w:after="0"/>
               <w:jc w:val="center"/>
               <w:rPr>
@@ -3374,6 +3389,7 @@
           <w:p>
             <w:pPr>
               <w:pStyle w:val="Normal"/>
+              <w:widowControl w:val="false"/>
               <w:spacing w:lineRule="auto" w:line="240" w:before="0" w:after="0"/>
               <w:jc w:val="center"/>
               <w:rPr>
@@ -3406,6 +3422,7 @@
           <w:p>
             <w:pPr>
               <w:pStyle w:val="Normal"/>
+              <w:widowControl w:val="false"/>
               <w:spacing w:lineRule="auto" w:line="240" w:before="0" w:after="0"/>
               <w:jc w:val="center"/>
               <w:rPr>
@@ -3433,6 +3450,7 @@
           <w:p>
             <w:pPr>
               <w:pStyle w:val="Normal"/>
+              <w:widowControl w:val="false"/>
               <w:spacing w:lineRule="auto" w:line="240" w:before="0" w:after="0"/>
               <w:jc w:val="center"/>
               <w:rPr>
@@ -3460,6 +3478,7 @@
           <w:p>
             <w:pPr>
               <w:pStyle w:val="Normal"/>
+              <w:widowControl w:val="false"/>
               <w:spacing w:lineRule="auto" w:line="240" w:before="0" w:after="0"/>
               <w:jc w:val="center"/>
               <w:rPr>
@@ -3492,6 +3511,7 @@
           <w:p>
             <w:pPr>
               <w:pStyle w:val="Normal"/>
+              <w:widowControl w:val="false"/>
               <w:spacing w:lineRule="auto" w:line="240" w:before="0" w:after="0"/>
               <w:jc w:val="center"/>
               <w:rPr>
@@ -3519,6 +3539,7 @@
           <w:p>
             <w:pPr>
               <w:pStyle w:val="Normal"/>
+              <w:widowControl w:val="false"/>
               <w:spacing w:lineRule="auto" w:line="240" w:before="0" w:after="0"/>
               <w:jc w:val="center"/>
               <w:rPr>
@@ -3546,6 +3567,7 @@
           <w:p>
             <w:pPr>
               <w:pStyle w:val="Normal"/>
+              <w:widowControl w:val="false"/>
               <w:spacing w:lineRule="auto" w:line="240" w:before="0" w:after="0"/>
               <w:jc w:val="center"/>
               <w:rPr>
@@ -3578,6 +3600,7 @@
           <w:p>
             <w:pPr>
               <w:pStyle w:val="Normal"/>
+              <w:widowControl w:val="false"/>
               <w:spacing w:lineRule="auto" w:line="240" w:before="0" w:after="0"/>
               <w:jc w:val="center"/>
               <w:rPr>
@@ -3605,6 +3628,7 @@
           <w:p>
             <w:pPr>
               <w:pStyle w:val="Normal"/>
+              <w:widowControl w:val="false"/>
               <w:spacing w:lineRule="auto" w:line="240" w:before="0" w:after="0"/>
               <w:jc w:val="center"/>
               <w:rPr>
@@ -3632,6 +3656,7 @@
           <w:p>
             <w:pPr>
               <w:pStyle w:val="Normal"/>
+              <w:widowControl w:val="false"/>
               <w:spacing w:lineRule="auto" w:line="240" w:before="0" w:after="0"/>
               <w:jc w:val="center"/>
               <w:rPr>
@@ -3664,6 +3689,7 @@
           <w:p>
             <w:pPr>
               <w:pStyle w:val="Normal"/>
+              <w:widowControl w:val="false"/>
               <w:spacing w:lineRule="auto" w:line="240" w:before="0" w:after="0"/>
               <w:jc w:val="center"/>
               <w:rPr>
@@ -3691,6 +3717,7 @@
           <w:p>
             <w:pPr>
               <w:pStyle w:val="Normal"/>
+              <w:widowControl w:val="false"/>
               <w:spacing w:lineRule="auto" w:line="240" w:before="0" w:after="0"/>
               <w:jc w:val="center"/>
               <w:rPr>
@@ -3718,6 +3745,7 @@
           <w:p>
             <w:pPr>
               <w:pStyle w:val="Normal"/>
+              <w:widowControl w:val="false"/>
               <w:spacing w:lineRule="auto" w:line="240" w:before="0" w:after="0"/>
               <w:jc w:val="center"/>
               <w:rPr>
@@ -3750,6 +3778,7 @@
           <w:p>
             <w:pPr>
               <w:pStyle w:val="Normal"/>
+              <w:widowControl w:val="false"/>
               <w:spacing w:lineRule="auto" w:line="240" w:before="0" w:after="0"/>
               <w:jc w:val="center"/>
               <w:rPr>
@@ -3777,6 +3806,7 @@
           <w:p>
             <w:pPr>
               <w:pStyle w:val="Normal"/>
+              <w:widowControl w:val="false"/>
               <w:spacing w:lineRule="auto" w:line="240" w:before="0" w:after="0"/>
               <w:jc w:val="center"/>
               <w:rPr>
@@ -3804,6 +3834,7 @@
           <w:p>
             <w:pPr>
               <w:pStyle w:val="Normal"/>
+              <w:widowControl w:val="false"/>
               <w:spacing w:lineRule="auto" w:line="240" w:before="0" w:after="0"/>
               <w:jc w:val="center"/>
               <w:rPr>
@@ -3836,6 +3867,7 @@
           <w:p>
             <w:pPr>
               <w:pStyle w:val="Normal"/>
+              <w:widowControl w:val="false"/>
               <w:spacing w:lineRule="auto" w:line="240" w:before="0" w:after="0"/>
               <w:jc w:val="center"/>
               <w:rPr>
@@ -3863,6 +3895,7 @@
           <w:p>
             <w:pPr>
               <w:pStyle w:val="Normal"/>
+              <w:widowControl w:val="false"/>
               <w:spacing w:lineRule="auto" w:line="240" w:before="0" w:after="0"/>
               <w:jc w:val="center"/>
               <w:rPr>
@@ -3890,6 +3923,7 @@
           <w:p>
             <w:pPr>
               <w:pStyle w:val="Normal"/>
+              <w:widowControl w:val="false"/>
               <w:spacing w:lineRule="auto" w:line="240" w:before="0" w:after="0"/>
               <w:jc w:val="center"/>
               <w:rPr>
@@ -3922,6 +3956,7 @@
           <w:p>
             <w:pPr>
               <w:pStyle w:val="Normal"/>
+              <w:widowControl w:val="false"/>
               <w:spacing w:lineRule="auto" w:line="240" w:before="0" w:after="0"/>
               <w:jc w:val="center"/>
               <w:rPr>
@@ -3949,6 +3984,7 @@
           <w:p>
             <w:pPr>
               <w:pStyle w:val="Normal"/>
+              <w:widowControl w:val="false"/>
               <w:spacing w:lineRule="auto" w:line="240" w:before="0" w:after="0"/>
               <w:jc w:val="center"/>
               <w:rPr>
@@ -3976,6 +4012,7 @@
           <w:p>
             <w:pPr>
               <w:pStyle w:val="Normal"/>
+              <w:widowControl w:val="false"/>
               <w:spacing w:lineRule="auto" w:line="240" w:before="0" w:after="0"/>
               <w:jc w:val="center"/>
               <w:rPr>
@@ -4008,6 +4045,7 @@
           <w:p>
             <w:pPr>
               <w:pStyle w:val="Normal"/>
+              <w:widowControl w:val="false"/>
               <w:spacing w:lineRule="auto" w:line="240" w:before="0" w:after="0"/>
               <w:jc w:val="center"/>
               <w:rPr>
@@ -4035,6 +4073,7 @@
           <w:p>
             <w:pPr>
               <w:pStyle w:val="Normal"/>
+              <w:widowControl w:val="false"/>
               <w:spacing w:lineRule="auto" w:line="240" w:before="0" w:after="0"/>
               <w:jc w:val="center"/>
               <w:rPr>
@@ -4062,6 +4101,7 @@
           <w:p>
             <w:pPr>
               <w:pStyle w:val="Normal"/>
+              <w:widowControl w:val="false"/>
               <w:spacing w:lineRule="auto" w:line="240" w:before="0" w:after="0"/>
               <w:jc w:val="center"/>
               <w:rPr>
@@ -4094,6 +4134,7 @@
           <w:p>
             <w:pPr>
               <w:pStyle w:val="Normal"/>
+              <w:widowControl w:val="false"/>
               <w:spacing w:lineRule="auto" w:line="240" w:before="0" w:after="0"/>
               <w:jc w:val="center"/>
               <w:rPr>
@@ -4121,6 +4162,7 @@
           <w:p>
             <w:pPr>
               <w:pStyle w:val="Normal"/>
+              <w:widowControl w:val="false"/>
               <w:spacing w:lineRule="auto" w:line="240" w:before="0" w:after="0"/>
               <w:jc w:val="center"/>
               <w:rPr>
@@ -4148,6 +4190,7 @@
           <w:p>
             <w:pPr>
               <w:pStyle w:val="Normal"/>
+              <w:widowControl w:val="false"/>
               <w:spacing w:lineRule="auto" w:line="240" w:before="0" w:after="0"/>
               <w:jc w:val="center"/>
               <w:rPr>
@@ -4180,6 +4223,7 @@
           <w:p>
             <w:pPr>
               <w:pStyle w:val="Normal"/>
+              <w:widowControl w:val="false"/>
               <w:spacing w:lineRule="auto" w:line="240" w:before="0" w:after="0"/>
               <w:jc w:val="center"/>
               <w:rPr>
@@ -4207,6 +4251,7 @@
           <w:p>
             <w:pPr>
               <w:pStyle w:val="Normal"/>
+              <w:widowControl w:val="false"/>
               <w:spacing w:lineRule="auto" w:line="240" w:before="0" w:after="0"/>
               <w:jc w:val="center"/>
               <w:rPr>
@@ -4234,6 +4279,7 @@
           <w:p>
             <w:pPr>
               <w:pStyle w:val="Normal"/>
+              <w:widowControl w:val="false"/>
               <w:spacing w:lineRule="auto" w:line="240" w:before="0" w:after="0"/>
               <w:jc w:val="center"/>
               <w:rPr>
@@ -4266,6 +4312,7 @@
           <w:p>
             <w:pPr>
               <w:pStyle w:val="Normal"/>
+              <w:widowControl w:val="false"/>
               <w:spacing w:lineRule="auto" w:line="240" w:before="0" w:after="0"/>
               <w:jc w:val="center"/>
               <w:rPr>
@@ -4293,6 +4340,7 @@
           <w:p>
             <w:pPr>
               <w:pStyle w:val="Normal"/>
+              <w:widowControl w:val="false"/>
               <w:spacing w:lineRule="auto" w:line="240" w:before="0" w:after="0"/>
               <w:jc w:val="center"/>
               <w:rPr>
@@ -4320,6 +4368,7 @@
           <w:p>
             <w:pPr>
               <w:pStyle w:val="Normal"/>
+              <w:widowControl w:val="false"/>
               <w:spacing w:lineRule="auto" w:line="240" w:before="0" w:after="0"/>
               <w:jc w:val="center"/>
               <w:rPr>
@@ -4352,6 +4401,7 @@
           <w:p>
             <w:pPr>
               <w:pStyle w:val="Normal"/>
+              <w:widowControl w:val="false"/>
               <w:spacing w:lineRule="auto" w:line="240" w:before="0" w:after="0"/>
               <w:jc w:val="center"/>
               <w:rPr>
@@ -4379,6 +4429,7 @@
           <w:p>
             <w:pPr>
               <w:pStyle w:val="Normal"/>
+              <w:widowControl w:val="false"/>
               <w:spacing w:lineRule="auto" w:line="240" w:before="0" w:after="0"/>
               <w:jc w:val="center"/>
               <w:rPr>
@@ -4406,6 +4457,7 @@
           <w:p>
             <w:pPr>
               <w:pStyle w:val="Normal"/>
+              <w:widowControl w:val="false"/>
               <w:spacing w:lineRule="auto" w:line="240" w:before="0" w:after="0"/>
               <w:jc w:val="center"/>
               <w:rPr>
@@ -4438,6 +4490,7 @@
           <w:p>
             <w:pPr>
               <w:pStyle w:val="Normal"/>
+              <w:widowControl w:val="false"/>
               <w:spacing w:lineRule="auto" w:line="240" w:before="0" w:after="0"/>
               <w:jc w:val="center"/>
               <w:rPr>
@@ -4465,6 +4518,7 @@
           <w:p>
             <w:pPr>
               <w:pStyle w:val="Normal"/>
+              <w:widowControl w:val="false"/>
               <w:spacing w:lineRule="auto" w:line="240" w:before="0" w:after="0"/>
               <w:jc w:val="center"/>
               <w:rPr>
@@ -4492,6 +4546,7 @@
           <w:p>
             <w:pPr>
               <w:pStyle w:val="Normal"/>
+              <w:widowControl w:val="false"/>
               <w:spacing w:lineRule="auto" w:line="240" w:before="0" w:after="0"/>
               <w:jc w:val="center"/>
               <w:rPr>
@@ -4524,6 +4579,7 @@
           <w:p>
             <w:pPr>
               <w:pStyle w:val="Normal"/>
+              <w:widowControl w:val="false"/>
               <w:spacing w:lineRule="auto" w:line="240" w:before="0" w:after="0"/>
               <w:jc w:val="center"/>
               <w:rPr>
@@ -4551,6 +4607,7 @@
           <w:p>
             <w:pPr>
               <w:pStyle w:val="Normal"/>
+              <w:widowControl w:val="false"/>
               <w:spacing w:lineRule="auto" w:line="240" w:before="0" w:after="0"/>
               <w:jc w:val="center"/>
               <w:rPr>
@@ -4578,6 +4635,7 @@
           <w:p>
             <w:pPr>
               <w:pStyle w:val="Normal"/>
+              <w:widowControl w:val="false"/>
               <w:spacing w:lineRule="auto" w:line="240" w:before="0" w:after="0"/>
               <w:jc w:val="center"/>
               <w:rPr>
@@ -4610,6 +4668,7 @@
           <w:p>
             <w:pPr>
               <w:pStyle w:val="Normal"/>
+              <w:widowControl w:val="false"/>
               <w:spacing w:lineRule="auto" w:line="240" w:before="0" w:after="0"/>
               <w:jc w:val="center"/>
               <w:rPr>
@@ -4637,6 +4696,7 @@
           <w:p>
             <w:pPr>
               <w:pStyle w:val="Normal"/>
+              <w:widowControl w:val="false"/>
               <w:spacing w:lineRule="auto" w:line="240" w:before="0" w:after="0"/>
               <w:jc w:val="center"/>
               <w:rPr>
@@ -4664,6 +4724,7 @@
           <w:p>
             <w:pPr>
               <w:pStyle w:val="Normal"/>
+              <w:widowControl w:val="false"/>
               <w:spacing w:lineRule="auto" w:line="240" w:before="0" w:after="0"/>
               <w:jc w:val="center"/>
               <w:rPr>
@@ -4696,6 +4757,7 @@
           <w:p>
             <w:pPr>
               <w:pStyle w:val="Normal"/>
+              <w:widowControl w:val="false"/>
               <w:spacing w:lineRule="auto" w:line="240" w:before="0" w:after="0"/>
               <w:jc w:val="center"/>
               <w:rPr>
@@ -4723,6 +4785,7 @@
           <w:p>
             <w:pPr>
               <w:pStyle w:val="Normal"/>
+              <w:widowControl w:val="false"/>
               <w:spacing w:lineRule="auto" w:line="240" w:before="0" w:after="0"/>
               <w:jc w:val="center"/>
               <w:rPr>
@@ -4750,6 +4813,7 @@
           <w:p>
             <w:pPr>
               <w:pStyle w:val="Normal"/>
+              <w:widowControl w:val="false"/>
               <w:spacing w:lineRule="auto" w:line="240" w:before="0" w:after="0"/>
               <w:jc w:val="center"/>
               <w:rPr>
@@ -4782,6 +4846,7 @@
           <w:p>
             <w:pPr>
               <w:pStyle w:val="Normal"/>
+              <w:widowControl w:val="false"/>
               <w:spacing w:lineRule="auto" w:line="240" w:before="0" w:after="0"/>
               <w:jc w:val="center"/>
               <w:rPr>
@@ -4809,6 +4874,7 @@
           <w:p>
             <w:pPr>
               <w:pStyle w:val="Normal"/>
+              <w:widowControl w:val="false"/>
               <w:spacing w:lineRule="auto" w:line="240" w:before="0" w:after="0"/>
               <w:jc w:val="center"/>
               <w:rPr>
@@ -4836,6 +4902,7 @@
           <w:p>
             <w:pPr>
               <w:pStyle w:val="Normal"/>
+              <w:widowControl w:val="false"/>
               <w:spacing w:lineRule="auto" w:line="240" w:before="0" w:after="0"/>
               <w:jc w:val="center"/>
               <w:rPr>
@@ -4868,6 +4935,7 @@
           <w:p>
             <w:pPr>
               <w:pStyle w:val="Normal"/>
+              <w:widowControl w:val="false"/>
               <w:spacing w:lineRule="auto" w:line="240" w:before="0" w:after="0"/>
               <w:jc w:val="center"/>
               <w:rPr>
@@ -4895,6 +4963,7 @@
           <w:p>
             <w:pPr>
               <w:pStyle w:val="Normal"/>
+              <w:widowControl w:val="false"/>
               <w:spacing w:lineRule="auto" w:line="240" w:before="0" w:after="0"/>
               <w:jc w:val="center"/>
               <w:rPr>
@@ -4922,6 +4991,7 @@
           <w:p>
             <w:pPr>
               <w:pStyle w:val="Normal"/>
+              <w:widowControl w:val="false"/>
               <w:spacing w:lineRule="auto" w:line="240" w:before="0" w:after="0"/>
               <w:jc w:val="center"/>
               <w:rPr>
@@ -4954,6 +5024,7 @@
           <w:p>
             <w:pPr>
               <w:pStyle w:val="Normal"/>
+              <w:widowControl w:val="false"/>
               <w:spacing w:lineRule="auto" w:line="240" w:before="0" w:after="0"/>
               <w:jc w:val="center"/>
               <w:rPr>
@@ -4981,6 +5052,7 @@
           <w:p>
             <w:pPr>
               <w:pStyle w:val="Normal"/>
+              <w:widowControl w:val="false"/>
               <w:spacing w:lineRule="auto" w:line="240" w:before="0" w:after="0"/>
               <w:jc w:val="center"/>
               <w:rPr>
@@ -5008,6 +5080,7 @@
           <w:p>
             <w:pPr>
               <w:pStyle w:val="Normal"/>
+              <w:widowControl w:val="false"/>
               <w:spacing w:lineRule="auto" w:line="240" w:before="0" w:after="0"/>
               <w:jc w:val="center"/>
               <w:rPr>
@@ -5040,6 +5113,7 @@
           <w:p>
             <w:pPr>
               <w:pStyle w:val="Normal"/>
+              <w:widowControl w:val="false"/>
               <w:spacing w:lineRule="auto" w:line="240" w:before="0" w:after="0"/>
               <w:jc w:val="center"/>
               <w:rPr>
@@ -5067,6 +5141,7 @@
           <w:p>
             <w:pPr>
               <w:pStyle w:val="Normal"/>
+              <w:widowControl w:val="false"/>
               <w:spacing w:lineRule="auto" w:line="240" w:before="0" w:after="0"/>
               <w:jc w:val="center"/>
               <w:rPr>
@@ -5094,6 +5169,7 @@
           <w:p>
             <w:pPr>
               <w:pStyle w:val="Normal"/>
+              <w:widowControl w:val="false"/>
               <w:spacing w:lineRule="auto" w:line="240" w:before="0" w:after="0"/>
               <w:jc w:val="center"/>
               <w:rPr>
@@ -6463,6 +6539,7 @@
         <w:tblW w:w="9776" w:type="dxa"/>
         <w:jc w:val="left"/>
         <w:tblInd w:w="108" w:type="dxa"/>
+        <w:tblLayout w:type="fixed"/>
         <w:tblCellMar>
           <w:top w:w="0" w:type="dxa"/>
           <w:left w:w="108" w:type="dxa"/>
@@ -6489,6 +6566,7 @@
           <w:p>
             <w:pPr>
               <w:pStyle w:val="Normal"/>
+              <w:widowControl w:val="false"/>
               <w:spacing w:before="0" w:after="200"/>
               <w:jc w:val="center"/>
               <w:rPr>
@@ -6524,6 +6602,7 @@
           <w:p>
             <w:pPr>
               <w:pStyle w:val="Normal"/>
+              <w:widowControl w:val="false"/>
               <w:spacing w:before="120" w:after="200"/>
               <w:jc w:val="center"/>
               <w:rPr>
@@ -6558,6 +6637,7 @@
           <w:p>
             <w:pPr>
               <w:pStyle w:val="Normal"/>
+              <w:widowControl w:val="false"/>
               <w:spacing w:before="0" w:after="200"/>
               <w:jc w:val="center"/>
               <w:rPr>
@@ -6597,6 +6677,7 @@
           <w:p>
             <w:pPr>
               <w:pStyle w:val="Normal"/>
+              <w:widowControl w:val="false"/>
               <w:spacing w:before="0" w:after="200"/>
               <w:jc w:val="center"/>
               <w:rPr>
@@ -6633,7 +6714,7 @@
           <w:p>
             <w:pPr>
               <w:pStyle w:val="Normal"/>
-              <w:widowControl/>
+              <w:widowControl w:val="false"/>
               <w:numPr>
                 <w:ilvl w:val="0"/>
                 <w:numId w:val="1"/>
@@ -6667,7 +6748,7 @@
           <w:p>
             <w:pPr>
               <w:pStyle w:val="Normal"/>
-              <w:widowControl/>
+              <w:widowControl w:val="false"/>
               <w:numPr>
                 <w:ilvl w:val="0"/>
                 <w:numId w:val="1"/>
@@ -6701,7 +6782,7 @@
           <w:p>
             <w:pPr>
               <w:pStyle w:val="Normal"/>
-              <w:widowControl/>
+              <w:widowControl w:val="false"/>
               <w:numPr>
                 <w:ilvl w:val="0"/>
                 <w:numId w:val="1"/>
@@ -6735,7 +6816,7 @@
           <w:p>
             <w:pPr>
               <w:pStyle w:val="Normal"/>
-              <w:widowControl/>
+              <w:widowControl w:val="false"/>
               <w:numPr>
                 <w:ilvl w:val="0"/>
                 <w:numId w:val="1"/>
@@ -6769,7 +6850,7 @@
           <w:p>
             <w:pPr>
               <w:pStyle w:val="Normal"/>
-              <w:widowControl/>
+              <w:widowControl w:val="false"/>
               <w:numPr>
                 <w:ilvl w:val="0"/>
                 <w:numId w:val="1"/>
@@ -6812,6 +6893,7 @@
           <w:p>
             <w:pPr>
               <w:pStyle w:val="Normal"/>
+              <w:widowControl w:val="false"/>
               <w:spacing w:before="0" w:after="200"/>
               <w:jc w:val="center"/>
               <w:rPr>
@@ -6850,6 +6932,7 @@
           <w:p>
             <w:pPr>
               <w:pStyle w:val="Normal"/>
+              <w:widowControl w:val="false"/>
               <w:spacing w:before="0" w:after="200"/>
               <w:jc w:val="center"/>
               <w:rPr>
@@ -6886,6 +6969,7 @@
           <w:p>
             <w:pPr>
               <w:pStyle w:val="Normal"/>
+              <w:widowControl w:val="false"/>
               <w:numPr>
                 <w:ilvl w:val="0"/>
                 <w:numId w:val="2"/>
@@ -6925,6 +7009,7 @@
           <w:p>
             <w:pPr>
               <w:pStyle w:val="Normal"/>
+              <w:widowControl w:val="false"/>
               <w:numPr>
                 <w:ilvl w:val="0"/>
                 <w:numId w:val="2"/>
@@ -6966,6 +7051,7 @@
           <w:p>
             <w:pPr>
               <w:pStyle w:val="Normal"/>
+              <w:widowControl w:val="false"/>
               <w:spacing w:before="0" w:after="200"/>
               <w:jc w:val="center"/>
               <w:rPr>
@@ -7004,6 +7090,7 @@
           <w:p>
             <w:pPr>
               <w:pStyle w:val="Normal"/>
+              <w:widowControl w:val="false"/>
               <w:spacing w:before="0" w:after="200"/>
               <w:jc w:val="center"/>
               <w:rPr>
@@ -7040,6 +7127,7 @@
           <w:p>
             <w:pPr>
               <w:pStyle w:val="Normal"/>
+              <w:widowControl w:val="false"/>
               <w:numPr>
                 <w:ilvl w:val="0"/>
                 <w:numId w:val="3"/>
@@ -7079,6 +7167,7 @@
           <w:p>
             <w:pPr>
               <w:pStyle w:val="Normal"/>
+              <w:widowControl w:val="false"/>
               <w:spacing w:before="0" w:after="200"/>
               <w:jc w:val="center"/>
               <w:rPr>
@@ -7117,6 +7206,7 @@
           <w:p>
             <w:pPr>
               <w:pStyle w:val="Normal"/>
+              <w:widowControl w:val="false"/>
               <w:spacing w:before="0" w:after="200"/>
               <w:jc w:val="center"/>
               <w:rPr>
@@ -7153,6 +7243,7 @@
           <w:p>
             <w:pPr>
               <w:pStyle w:val="Normal"/>
+              <w:widowControl w:val="false"/>
               <w:numPr>
                 <w:ilvl w:val="0"/>
                 <w:numId w:val="4"/>
@@ -7183,6 +7274,7 @@
           <w:p>
             <w:pPr>
               <w:pStyle w:val="Normal"/>
+              <w:widowControl w:val="false"/>
               <w:numPr>
                 <w:ilvl w:val="0"/>
                 <w:numId w:val="4"/>
@@ -7222,6 +7314,7 @@
           <w:p>
             <w:pPr>
               <w:pStyle w:val="Normal"/>
+              <w:widowControl w:val="false"/>
               <w:spacing w:before="0" w:after="200"/>
               <w:jc w:val="center"/>
               <w:rPr>
@@ -7260,6 +7353,7 @@
           <w:p>
             <w:pPr>
               <w:pStyle w:val="Normal"/>
+              <w:widowControl w:val="false"/>
               <w:spacing w:before="0" w:after="200"/>
               <w:jc w:val="center"/>
               <w:rPr>
@@ -7296,6 +7390,7 @@
           <w:p>
             <w:pPr>
               <w:pStyle w:val="Normal"/>
+              <w:widowControl w:val="false"/>
               <w:numPr>
                 <w:ilvl w:val="0"/>
                 <w:numId w:val="5"/>
@@ -7326,6 +7421,7 @@
           <w:p>
             <w:pPr>
               <w:pStyle w:val="Normal"/>
+              <w:widowControl w:val="false"/>
               <w:numPr>
                 <w:ilvl w:val="0"/>
                 <w:numId w:val="5"/>
@@ -7356,6 +7452,7 @@
           <w:p>
             <w:pPr>
               <w:pStyle w:val="Normal"/>
+              <w:widowControl w:val="false"/>
               <w:numPr>
                 <w:ilvl w:val="0"/>
                 <w:numId w:val="5"/>
@@ -7395,6 +7492,7 @@
           <w:p>
             <w:pPr>
               <w:pStyle w:val="Normal"/>
+              <w:widowControl w:val="false"/>
               <w:spacing w:before="0" w:after="200"/>
               <w:jc w:val="center"/>
               <w:rPr>
@@ -7433,6 +7531,7 @@
           <w:p>
             <w:pPr>
               <w:pStyle w:val="Normal"/>
+              <w:widowControl w:val="false"/>
               <w:spacing w:before="0" w:after="200"/>
               <w:jc w:val="center"/>
               <w:rPr>
@@ -7469,6 +7568,7 @@
           <w:p>
             <w:pPr>
               <w:pStyle w:val="Normal"/>
+              <w:widowControl w:val="false"/>
               <w:numPr>
                 <w:ilvl w:val="0"/>
                 <w:numId w:val="6"/>
@@ -7508,6 +7608,7 @@
           <w:p>
             <w:pPr>
               <w:pStyle w:val="Normal"/>
+              <w:widowControl w:val="false"/>
               <w:spacing w:before="0" w:after="200"/>
               <w:jc w:val="center"/>
               <w:rPr>
@@ -7546,6 +7647,7 @@
           <w:p>
             <w:pPr>
               <w:pStyle w:val="Normal"/>
+              <w:widowControl w:val="false"/>
               <w:spacing w:before="0" w:after="200"/>
               <w:jc w:val="center"/>
               <w:rPr>
@@ -7582,6 +7684,7 @@
           <w:p>
             <w:pPr>
               <w:pStyle w:val="Normal"/>
+              <w:widowControl w:val="false"/>
               <w:numPr>
                 <w:ilvl w:val="0"/>
                 <w:numId w:val="7"/>
@@ -7612,6 +7715,7 @@
           <w:p>
             <w:pPr>
               <w:pStyle w:val="Normal"/>
+              <w:widowControl w:val="false"/>
               <w:numPr>
                 <w:ilvl w:val="0"/>
                 <w:numId w:val="7"/>
@@ -7651,6 +7755,7 @@
           <w:p>
             <w:pPr>
               <w:pStyle w:val="Normal"/>
+              <w:widowControl w:val="false"/>
               <w:spacing w:before="0" w:after="200"/>
               <w:jc w:val="center"/>
               <w:rPr>
@@ -7689,6 +7794,7 @@
           <w:p>
             <w:pPr>
               <w:pStyle w:val="Normal"/>
+              <w:widowControl w:val="false"/>
               <w:spacing w:before="0" w:after="200"/>
               <w:jc w:val="center"/>
               <w:rPr>
@@ -7725,6 +7831,7 @@
           <w:p>
             <w:pPr>
               <w:pStyle w:val="Normal"/>
+              <w:widowControl w:val="false"/>
               <w:numPr>
                 <w:ilvl w:val="0"/>
                 <w:numId w:val="8"/>
@@ -7755,6 +7862,7 @@
           <w:p>
             <w:pPr>
               <w:pStyle w:val="Normal"/>
+              <w:widowControl w:val="false"/>
               <w:numPr>
                 <w:ilvl w:val="0"/>
                 <w:numId w:val="8"/>
@@ -7785,6 +7893,7 @@
           <w:p>
             <w:pPr>
               <w:pStyle w:val="Normal"/>
+              <w:widowControl w:val="false"/>
               <w:numPr>
                 <w:ilvl w:val="0"/>
                 <w:numId w:val="8"/>
@@ -7824,6 +7933,7 @@
           <w:p>
             <w:pPr>
               <w:pStyle w:val="Normal"/>
+              <w:widowControl w:val="false"/>
               <w:spacing w:before="0" w:after="200"/>
               <w:jc w:val="center"/>
               <w:rPr>
@@ -7862,6 +7972,7 @@
           <w:p>
             <w:pPr>
               <w:pStyle w:val="Normal"/>
+              <w:widowControl w:val="false"/>
               <w:spacing w:before="0" w:after="200"/>
               <w:jc w:val="center"/>
               <w:rPr>
@@ -7875,7 +7986,7 @@
             </w:pPr>
             <w:r>
               <w:rPr>
-                <w:rFonts w:eastAsia="Calibri" w:cs="Times New Roman" w:eastAsiaTheme="minorHAnsi" w:ascii="Times New Roman" w:hAnsi="Times New Roman"/>
+                <w:rFonts w:eastAsia="Calibri" w:cs="Times New Roman" w:ascii="Times New Roman" w:hAnsi="Times New Roman" w:eastAsiaTheme="minorHAnsi"/>
                 <w:color w:val="auto"/>
                 <w:kern w:val="0"/>
                 <w:sz w:val="24"/>
@@ -7898,6 +8009,7 @@
           <w:p>
             <w:pPr>
               <w:pStyle w:val="Normal"/>
+              <w:widowControl w:val="false"/>
               <w:numPr>
                 <w:ilvl w:val="0"/>
                 <w:numId w:val="9"/>
@@ -7915,7 +8027,7 @@
             </w:pPr>
             <w:r>
               <w:rPr>
-                <w:rFonts w:eastAsia="Calibri" w:cs="Times New Roman" w:eastAsiaTheme="minorHAnsi" w:ascii="Times New Roman" w:hAnsi="Times New Roman"/>
+                <w:rFonts w:eastAsia="Calibri" w:cs="Times New Roman" w:ascii="Times New Roman" w:hAnsi="Times New Roman" w:eastAsiaTheme="minorHAnsi"/>
                 <w:color w:val="auto"/>
                 <w:kern w:val="0"/>
                 <w:sz w:val="24"/>
@@ -7923,36 +8035,6 @@
                 <w:lang w:val="ky-KG" w:eastAsia="en-US" w:bidi="ar-SA"/>
               </w:rPr>
               <w:t>Investigate possible file formats for data storage</w:t>
-            </w:r>
-          </w:p>
-          <w:p>
-            <w:pPr>
-              <w:pStyle w:val="Normal"/>
-              <w:numPr>
-                <w:ilvl w:val="0"/>
-                <w:numId w:val="9"/>
-              </w:numPr>
-              <w:spacing w:before="0" w:after="29"/>
-              <w:jc w:val="left"/>
-              <w:rPr>
-                <w:rFonts w:ascii="Times New Roman" w:hAnsi="Times New Roman" w:eastAsia="Calibri" w:cs="Times New Roman" w:eastAsiaTheme="minorHAnsi"/>
-                <w:color w:val="auto"/>
-                <w:kern w:val="0"/>
-                <w:sz w:val="24"/>
-                <w:szCs w:val="24"/>
-                <w:lang w:val="ky-KG" w:eastAsia="en-US" w:bidi="ar-SA"/>
-              </w:rPr>
-            </w:pPr>
-            <w:r>
-              <w:rPr>
-                <w:rFonts w:eastAsia="Calibri" w:cs="Times New Roman" w:eastAsiaTheme="minorHAnsi" w:ascii="Times New Roman" w:hAnsi="Times New Roman"/>
-                <w:color w:val="auto"/>
-                <w:kern w:val="0"/>
-                <w:sz w:val="24"/>
-                <w:szCs w:val="24"/>
-                <w:lang w:val="ky-KG" w:eastAsia="en-US" w:bidi="ar-SA"/>
-              </w:rPr>
-              <w:t>decide on netcdf</w:t>
             </w:r>
           </w:p>
         </w:tc>
@@ -7967,6 +8049,7 @@
           <w:p>
             <w:pPr>
               <w:pStyle w:val="Normal"/>
+              <w:widowControl w:val="false"/>
               <w:spacing w:before="0" w:after="200"/>
               <w:jc w:val="center"/>
               <w:rPr>
@@ -8005,6 +8088,7 @@
           <w:p>
             <w:pPr>
               <w:pStyle w:val="Normal"/>
+              <w:widowControl w:val="false"/>
               <w:spacing w:before="0" w:after="200"/>
               <w:jc w:val="center"/>
               <w:rPr>
@@ -8018,7 +8102,7 @@
             </w:pPr>
             <w:r>
               <w:rPr>
-                <w:rFonts w:eastAsia="Calibri" w:cs="Times New Roman" w:eastAsiaTheme="minorHAnsi" w:ascii="Times New Roman" w:hAnsi="Times New Roman"/>
+                <w:rFonts w:eastAsia="Calibri" w:cs="Times New Roman" w:ascii="Times New Roman" w:hAnsi="Times New Roman" w:eastAsiaTheme="minorHAnsi"/>
                 <w:color w:val="auto"/>
                 <w:kern w:val="0"/>
                 <w:sz w:val="24"/>
@@ -8041,6 +8125,7 @@
           <w:p>
             <w:pPr>
               <w:pStyle w:val="Normal"/>
+              <w:widowControl w:val="false"/>
               <w:numPr>
                 <w:ilvl w:val="0"/>
                 <w:numId w:val="10"/>
@@ -8058,14 +8143,47 @@
             </w:pPr>
             <w:r>
               <w:rPr>
-                <w:rFonts w:eastAsia="Calibri" w:cs="Times New Roman" w:eastAsiaTheme="minorHAnsi" w:ascii="Times New Roman" w:hAnsi="Times New Roman"/>
-                <w:color w:val="auto"/>
-                <w:kern w:val="0"/>
-                <w:sz w:val="24"/>
-                <w:szCs w:val="24"/>
-                <w:lang w:val="ky-KG" w:eastAsia="en-US" w:bidi="ar-SA"/>
-              </w:rPr>
-              <w:t>Share decisions with advisor, wait for response</w:t>
+                <w:rFonts w:eastAsia="Calibri" w:cs="Times New Roman" w:ascii="Times New Roman" w:hAnsi="Times New Roman" w:eastAsiaTheme="minorHAnsi"/>
+                <w:color w:val="auto"/>
+                <w:kern w:val="0"/>
+                <w:sz w:val="24"/>
+                <w:szCs w:val="24"/>
+                <w:lang w:val="ky-KG" w:eastAsia="en-US" w:bidi="ar-SA"/>
+              </w:rPr>
+              <w:t xml:space="preserve">Share </w:t>
+            </w:r>
+            <w:r>
+              <w:rPr>
+                <w:rFonts w:eastAsia="Calibri" w:cs="Times New Roman" w:ascii="Times New Roman" w:hAnsi="Times New Roman" w:eastAsiaTheme="minorHAnsi"/>
+                <w:color w:val="auto"/>
+                <w:kern w:val="0"/>
+                <w:sz w:val="24"/>
+                <w:szCs w:val="24"/>
+                <w:lang w:val="ky-KG" w:eastAsia="en-US" w:bidi="ar-SA"/>
+              </w:rPr>
+              <w:t>opinion</w:t>
+            </w:r>
+            <w:r>
+              <w:rPr>
+                <w:rFonts w:eastAsia="Calibri" w:cs="Times New Roman" w:ascii="Times New Roman" w:hAnsi="Times New Roman" w:eastAsiaTheme="minorHAnsi"/>
+                <w:color w:val="auto"/>
+                <w:kern w:val="0"/>
+                <w:sz w:val="24"/>
+                <w:szCs w:val="24"/>
+                <w:lang w:val="ky-KG" w:eastAsia="en-US" w:bidi="ar-SA"/>
+              </w:rPr>
+              <w:t xml:space="preserve"> with advisor, </w:t>
+            </w:r>
+            <w:r>
+              <w:rPr>
+                <w:rFonts w:eastAsia="Calibri" w:cs="Times New Roman" w:ascii="Times New Roman" w:hAnsi="Times New Roman" w:eastAsiaTheme="minorHAnsi"/>
+                <w:color w:val="auto"/>
+                <w:kern w:val="0"/>
+                <w:sz w:val="24"/>
+                <w:szCs w:val="24"/>
+                <w:lang w:val="ky-KG" w:eastAsia="en-US" w:bidi="ar-SA"/>
+              </w:rPr>
+              <w:t>discuss merits of our ideas</w:t>
             </w:r>
           </w:p>
         </w:tc>
@@ -8080,6 +8198,7 @@
           <w:p>
             <w:pPr>
               <w:pStyle w:val="Normal"/>
+              <w:widowControl w:val="false"/>
               <w:spacing w:before="0" w:after="200"/>
               <w:jc w:val="center"/>
               <w:rPr>
@@ -8118,6 +8237,7 @@
           <w:p>
             <w:pPr>
               <w:pStyle w:val="Normal"/>
+              <w:widowControl w:val="false"/>
               <w:spacing w:before="0" w:after="200"/>
               <w:jc w:val="center"/>
               <w:rPr>
@@ -8138,6 +8258,7 @@
                 <w:szCs w:val="24"/>
                 <w:lang w:val="ky-KG" w:eastAsia="en-US" w:bidi="ar-SA"/>
               </w:rPr>
+              <w:t>26.09.2020</w:t>
             </w:r>
           </w:p>
         </w:tc>
@@ -8153,8 +8274,13 @@
           <w:p>
             <w:pPr>
               <w:pStyle w:val="Normal"/>
+              <w:widowControl w:val="false"/>
+              <w:numPr>
+                <w:ilvl w:val="0"/>
+                <w:numId w:val="11"/>
+              </w:numPr>
               <w:spacing w:before="0" w:after="200"/>
-              <w:jc w:val="center"/>
+              <w:jc w:val="left"/>
               <w:rPr>
                 <w:rFonts w:ascii="Times New Roman" w:hAnsi="Times New Roman" w:eastAsia="Calibri" w:cs="Times New Roman" w:eastAsiaTheme="minorHAnsi"/>
                 <w:color w:val="auto"/>
@@ -8173,6 +8299,7 @@
                 <w:szCs w:val="24"/>
                 <w:lang w:val="ky-KG" w:eastAsia="en-US" w:bidi="ar-SA"/>
               </w:rPr>
+              <w:t>decide on *.npy files for data storage and then *.json for the metadata</w:t>
             </w:r>
           </w:p>
         </w:tc>
@@ -8187,6 +8314,7 @@
           <w:p>
             <w:pPr>
               <w:pStyle w:val="Normal"/>
+              <w:widowControl w:val="false"/>
               <w:spacing w:before="0" w:after="200"/>
               <w:jc w:val="center"/>
               <w:rPr>
@@ -8225,6 +8353,7 @@
           <w:p>
             <w:pPr>
               <w:pStyle w:val="Normal"/>
+              <w:widowControl w:val="false"/>
               <w:spacing w:before="0" w:after="200"/>
               <w:jc w:val="center"/>
               <w:rPr>
@@ -8260,6 +8389,7 @@
           <w:p>
             <w:pPr>
               <w:pStyle w:val="Normal"/>
+              <w:widowControl w:val="false"/>
               <w:spacing w:before="0" w:after="200"/>
               <w:jc w:val="center"/>
               <w:rPr>
@@ -8294,6 +8424,7 @@
           <w:p>
             <w:pPr>
               <w:pStyle w:val="Normal"/>
+              <w:widowControl w:val="false"/>
               <w:spacing w:before="0" w:after="200"/>
               <w:jc w:val="center"/>
               <w:rPr>
@@ -8332,6 +8463,7 @@
           <w:p>
             <w:pPr>
               <w:pStyle w:val="Normal"/>
+              <w:widowControl w:val="false"/>
               <w:spacing w:before="0" w:after="200"/>
               <w:jc w:val="center"/>
               <w:rPr>
@@ -8367,6 +8499,7 @@
           <w:p>
             <w:pPr>
               <w:pStyle w:val="Normal"/>
+              <w:widowControl w:val="false"/>
               <w:spacing w:before="0" w:after="200"/>
               <w:jc w:val="center"/>
               <w:rPr>
@@ -8401,6 +8534,7 @@
           <w:p>
             <w:pPr>
               <w:pStyle w:val="Normal"/>
+              <w:widowControl w:val="false"/>
               <w:spacing w:before="0" w:after="200"/>
               <w:jc w:val="center"/>
               <w:rPr>
@@ -8439,6 +8573,7 @@
           <w:p>
             <w:pPr>
               <w:pStyle w:val="Normal"/>
+              <w:widowControl w:val="false"/>
               <w:spacing w:before="0" w:after="200"/>
               <w:jc w:val="center"/>
               <w:rPr>
@@ -8474,6 +8609,7 @@
           <w:p>
             <w:pPr>
               <w:pStyle w:val="Normal"/>
+              <w:widowControl w:val="false"/>
               <w:spacing w:before="120" w:after="200"/>
               <w:jc w:val="center"/>
               <w:rPr>
@@ -8508,6 +8644,7 @@
           <w:p>
             <w:pPr>
               <w:pStyle w:val="Normal"/>
+              <w:widowControl w:val="false"/>
               <w:spacing w:before="0" w:after="200"/>
               <w:jc w:val="center"/>
               <w:rPr>
@@ -8546,6 +8683,7 @@
           <w:p>
             <w:pPr>
               <w:pStyle w:val="Normal"/>
+              <w:widowControl w:val="false"/>
               <w:spacing w:before="0" w:after="200"/>
               <w:jc w:val="center"/>
               <w:rPr>
@@ -8584,6 +8722,7 @@
           <w:p>
             <w:pPr>
               <w:pStyle w:val="Normal"/>
+              <w:widowControl w:val="false"/>
               <w:spacing w:before="0" w:after="200"/>
               <w:jc w:val="center"/>
               <w:rPr>
@@ -8621,6 +8760,7 @@
           <w:p>
             <w:pPr>
               <w:pStyle w:val="Normal"/>
+              <w:widowControl w:val="false"/>
               <w:spacing w:before="0" w:after="200"/>
               <w:jc w:val="center"/>
               <w:rPr>
@@ -8662,6 +8802,7 @@
           <w:p>
             <w:pPr>
               <w:pStyle w:val="Normal"/>
+              <w:widowControl w:val="false"/>
               <w:spacing w:before="0" w:after="200"/>
               <w:jc w:val="center"/>
               <w:rPr>
@@ -8700,6 +8841,7 @@
           <w:p>
             <w:pPr>
               <w:pStyle w:val="Normal"/>
+              <w:widowControl w:val="false"/>
               <w:spacing w:before="0" w:after="200"/>
               <w:jc w:val="center"/>
               <w:rPr>
@@ -8737,6 +8879,7 @@
           <w:p>
             <w:pPr>
               <w:pStyle w:val="Normal"/>
+              <w:widowControl w:val="false"/>
               <w:spacing w:before="0" w:after="200"/>
               <w:jc w:val="center"/>
               <w:rPr>
@@ -8778,6 +8921,7 @@
           <w:p>
             <w:pPr>
               <w:pStyle w:val="Normal"/>
+              <w:widowControl w:val="false"/>
               <w:spacing w:before="0" w:after="200"/>
               <w:jc w:val="center"/>
               <w:rPr>
@@ -8816,6 +8960,7 @@
           <w:p>
             <w:pPr>
               <w:pStyle w:val="Normal"/>
+              <w:widowControl w:val="false"/>
               <w:spacing w:before="0" w:after="200"/>
               <w:jc w:val="center"/>
               <w:rPr>
@@ -8853,6 +8998,7 @@
           <w:p>
             <w:pPr>
               <w:pStyle w:val="Normal"/>
+              <w:widowControl w:val="false"/>
               <w:spacing w:before="0" w:after="200"/>
               <w:jc w:val="center"/>
               <w:rPr>
@@ -8894,6 +9040,7 @@
           <w:p>
             <w:pPr>
               <w:pStyle w:val="Normal"/>
+              <w:widowControl w:val="false"/>
               <w:spacing w:before="0" w:after="200"/>
               <w:jc w:val="center"/>
               <w:rPr>
@@ -8932,6 +9079,7 @@
           <w:p>
             <w:pPr>
               <w:pStyle w:val="Normal"/>
+              <w:widowControl w:val="false"/>
               <w:spacing w:before="0" w:after="200"/>
               <w:jc w:val="center"/>
               <w:rPr>
@@ -8969,6 +9117,7 @@
           <w:p>
             <w:pPr>
               <w:pStyle w:val="Normal"/>
+              <w:widowControl w:val="false"/>
               <w:spacing w:before="0" w:after="200"/>
               <w:jc w:val="center"/>
               <w:rPr>
@@ -9010,6 +9159,7 @@
           <w:p>
             <w:pPr>
               <w:pStyle w:val="Normal"/>
+              <w:widowControl w:val="false"/>
               <w:spacing w:before="0" w:after="200"/>
               <w:jc w:val="center"/>
               <w:rPr>
@@ -9046,6 +9196,7 @@
           <w:p>
             <w:pPr>
               <w:pStyle w:val="Normal"/>
+              <w:widowControl w:val="false"/>
               <w:spacing w:before="120" w:after="200"/>
               <w:jc w:val="center"/>
               <w:rPr>
@@ -9081,6 +9232,7 @@
           <w:p>
             <w:pPr>
               <w:pStyle w:val="Normal"/>
+              <w:widowControl w:val="false"/>
               <w:spacing w:before="0" w:after="200"/>
               <w:jc w:val="center"/>
               <w:rPr>
@@ -9120,6 +9272,7 @@
           <w:p>
             <w:pPr>
               <w:pStyle w:val="Normal"/>
+              <w:widowControl w:val="false"/>
               <w:spacing w:before="0" w:after="200"/>
               <w:jc w:val="center"/>
               <w:rPr>
@@ -9158,6 +9311,7 @@
           <w:p>
             <w:pPr>
               <w:pStyle w:val="Normal"/>
+              <w:widowControl w:val="false"/>
               <w:spacing w:before="0" w:after="200"/>
               <w:jc w:val="center"/>
               <w:rPr>
@@ -9195,6 +9349,7 @@
           <w:p>
             <w:pPr>
               <w:pStyle w:val="Normal"/>
+              <w:widowControl w:val="false"/>
               <w:spacing w:before="0" w:after="200"/>
               <w:jc w:val="center"/>
               <w:rPr>
@@ -9236,6 +9391,7 @@
           <w:p>
             <w:pPr>
               <w:pStyle w:val="Normal"/>
+              <w:widowControl w:val="false"/>
               <w:spacing w:before="0" w:after="200"/>
               <w:jc w:val="center"/>
               <w:rPr>
@@ -9274,6 +9430,7 @@
           <w:p>
             <w:pPr>
               <w:pStyle w:val="Normal"/>
+              <w:widowControl w:val="false"/>
               <w:spacing w:before="0" w:after="200"/>
               <w:jc w:val="center"/>
               <w:rPr>
@@ -9311,6 +9468,7 @@
           <w:p>
             <w:pPr>
               <w:pStyle w:val="Normal"/>
+              <w:widowControl w:val="false"/>
               <w:spacing w:before="0" w:after="200"/>
               <w:jc w:val="center"/>
               <w:rPr>
@@ -9352,6 +9510,7 @@
           <w:p>
             <w:pPr>
               <w:pStyle w:val="Normal"/>
+              <w:widowControl w:val="false"/>
               <w:spacing w:before="0" w:after="200"/>
               <w:jc w:val="center"/>
               <w:rPr>
@@ -9390,6 +9549,7 @@
           <w:p>
             <w:pPr>
               <w:pStyle w:val="Normal"/>
+              <w:widowControl w:val="false"/>
               <w:spacing w:before="0" w:after="200"/>
               <w:jc w:val="center"/>
               <w:rPr>
@@ -9427,6 +9587,7 @@
           <w:p>
             <w:pPr>
               <w:pStyle w:val="Normal"/>
+              <w:widowControl w:val="false"/>
               <w:spacing w:before="0" w:after="200"/>
               <w:jc w:val="center"/>
               <w:rPr>
@@ -9468,6 +9629,7 @@
           <w:p>
             <w:pPr>
               <w:pStyle w:val="Normal"/>
+              <w:widowControl w:val="false"/>
               <w:spacing w:before="0" w:after="200"/>
               <w:jc w:val="center"/>
               <w:rPr>
@@ -9506,6 +9668,7 @@
           <w:p>
             <w:pPr>
               <w:pStyle w:val="Normal"/>
+              <w:widowControl w:val="false"/>
               <w:spacing w:before="0" w:after="200"/>
               <w:jc w:val="center"/>
               <w:rPr>
@@ -9543,6 +9706,7 @@
           <w:p>
             <w:pPr>
               <w:pStyle w:val="Normal"/>
+              <w:widowControl w:val="false"/>
               <w:spacing w:before="0" w:after="200"/>
               <w:jc w:val="center"/>
               <w:rPr>
@@ -9584,6 +9748,7 @@
           <w:p>
             <w:pPr>
               <w:pStyle w:val="Normal"/>
+              <w:widowControl w:val="false"/>
               <w:spacing w:before="0" w:after="200"/>
               <w:jc w:val="center"/>
               <w:rPr>
@@ -9622,6 +9787,7 @@
           <w:p>
             <w:pPr>
               <w:pStyle w:val="Normal"/>
+              <w:widowControl w:val="false"/>
               <w:spacing w:before="0" w:after="200"/>
               <w:jc w:val="center"/>
               <w:rPr>
@@ -9659,6 +9825,7 @@
           <w:p>
             <w:pPr>
               <w:pStyle w:val="Normal"/>
+              <w:widowControl w:val="false"/>
               <w:spacing w:before="0" w:after="200"/>
               <w:jc w:val="center"/>
               <w:rPr>
@@ -9700,6 +9867,7 @@
           <w:p>
             <w:pPr>
               <w:pStyle w:val="Normal"/>
+              <w:widowControl w:val="false"/>
               <w:spacing w:before="0" w:after="200"/>
               <w:jc w:val="center"/>
               <w:rPr>
@@ -9738,6 +9906,7 @@
           <w:p>
             <w:pPr>
               <w:pStyle w:val="Normal"/>
+              <w:widowControl w:val="false"/>
               <w:spacing w:before="0" w:after="200"/>
               <w:jc w:val="center"/>
               <w:rPr>
@@ -9775,6 +9944,7 @@
           <w:p>
             <w:pPr>
               <w:pStyle w:val="Normal"/>
+              <w:widowControl w:val="false"/>
               <w:spacing w:before="0" w:after="200"/>
               <w:jc w:val="center"/>
               <w:rPr>
@@ -9816,6 +9986,7 @@
           <w:p>
             <w:pPr>
               <w:pStyle w:val="Normal"/>
+              <w:widowControl w:val="false"/>
               <w:spacing w:before="0" w:after="200"/>
               <w:jc w:val="center"/>
               <w:rPr>
@@ -9854,6 +10025,7 @@
           <w:p>
             <w:pPr>
               <w:pStyle w:val="Normal"/>
+              <w:widowControl w:val="false"/>
               <w:spacing w:before="0" w:after="200"/>
               <w:jc w:val="center"/>
               <w:rPr>
@@ -9891,6 +10063,7 @@
           <w:p>
             <w:pPr>
               <w:pStyle w:val="Normal"/>
+              <w:widowControl w:val="false"/>
               <w:spacing w:before="0" w:after="200"/>
               <w:jc w:val="center"/>
               <w:rPr>
@@ -9932,6 +10105,7 @@
           <w:p>
             <w:pPr>
               <w:pStyle w:val="Normal"/>
+              <w:widowControl w:val="false"/>
               <w:spacing w:before="0" w:after="200"/>
               <w:jc w:val="center"/>
               <w:rPr>
@@ -9970,6 +10144,7 @@
           <w:p>
             <w:pPr>
               <w:pStyle w:val="Normal"/>
+              <w:widowControl w:val="false"/>
               <w:spacing w:before="0" w:after="200"/>
               <w:jc w:val="center"/>
               <w:rPr>
@@ -10007,6 +10182,7 @@
           <w:p>
             <w:pPr>
               <w:pStyle w:val="Normal"/>
+              <w:widowControl w:val="false"/>
               <w:spacing w:before="0" w:after="200"/>
               <w:jc w:val="center"/>
               <w:rPr>
@@ -10048,6 +10224,7 @@
           <w:p>
             <w:pPr>
               <w:pStyle w:val="Normal"/>
+              <w:widowControl w:val="false"/>
               <w:spacing w:before="0" w:after="200"/>
               <w:jc w:val="center"/>
               <w:rPr>
@@ -10086,6 +10263,7 @@
           <w:p>
             <w:pPr>
               <w:pStyle w:val="Normal"/>
+              <w:widowControl w:val="false"/>
               <w:spacing w:before="0" w:after="200"/>
               <w:jc w:val="center"/>
               <w:rPr>
@@ -10123,6 +10301,7 @@
           <w:p>
             <w:pPr>
               <w:pStyle w:val="Normal"/>
+              <w:widowControl w:val="false"/>
               <w:spacing w:before="0" w:after="200"/>
               <w:jc w:val="center"/>
               <w:rPr>
@@ -10164,6 +10343,7 @@
           <w:p>
             <w:pPr>
               <w:pStyle w:val="Normal"/>
+              <w:widowControl w:val="false"/>
               <w:spacing w:before="0" w:after="200"/>
               <w:jc w:val="center"/>
               <w:rPr>
@@ -10199,6 +10379,7 @@
           <w:p>
             <w:pPr>
               <w:pStyle w:val="Normal"/>
+              <w:widowControl w:val="false"/>
               <w:spacing w:before="120" w:after="200"/>
               <w:jc w:val="center"/>
               <w:rPr>
@@ -10233,6 +10414,7 @@
           <w:p>
             <w:pPr>
               <w:pStyle w:val="Normal"/>
+              <w:widowControl w:val="false"/>
               <w:spacing w:before="0" w:after="200"/>
               <w:jc w:val="center"/>
               <w:rPr>
@@ -10271,6 +10453,7 @@
           <w:p>
             <w:pPr>
               <w:pStyle w:val="Normal"/>
+              <w:widowControl w:val="false"/>
               <w:spacing w:before="0" w:after="200"/>
               <w:jc w:val="center"/>
               <w:rPr>
@@ -10309,6 +10492,7 @@
           <w:p>
             <w:pPr>
               <w:pStyle w:val="Normal"/>
+              <w:widowControl w:val="false"/>
               <w:spacing w:before="0" w:after="200"/>
               <w:jc w:val="center"/>
               <w:rPr>
@@ -10346,6 +10530,7 @@
           <w:p>
             <w:pPr>
               <w:pStyle w:val="Normal"/>
+              <w:widowControl w:val="false"/>
               <w:spacing w:before="0" w:after="200"/>
               <w:jc w:val="center"/>
               <w:rPr>
@@ -10387,6 +10572,7 @@
           <w:p>
             <w:pPr>
               <w:pStyle w:val="Normal"/>
+              <w:widowControl w:val="false"/>
               <w:spacing w:before="0" w:after="200"/>
               <w:jc w:val="center"/>
               <w:rPr>
@@ -10425,6 +10611,7 @@
           <w:p>
             <w:pPr>
               <w:pStyle w:val="Normal"/>
+              <w:widowControl w:val="false"/>
               <w:spacing w:before="0" w:after="200"/>
               <w:jc w:val="center"/>
               <w:rPr>
@@ -10462,6 +10649,7 @@
           <w:p>
             <w:pPr>
               <w:pStyle w:val="Normal"/>
+              <w:widowControl w:val="false"/>
               <w:spacing w:before="0" w:after="200"/>
               <w:jc w:val="center"/>
               <w:rPr>
@@ -10503,6 +10691,7 @@
           <w:p>
             <w:pPr>
               <w:pStyle w:val="Normal"/>
+              <w:widowControl w:val="false"/>
               <w:spacing w:before="0" w:after="200"/>
               <w:jc w:val="center"/>
               <w:rPr>
@@ -10541,6 +10730,7 @@
           <w:p>
             <w:pPr>
               <w:pStyle w:val="Normal"/>
+              <w:widowControl w:val="false"/>
               <w:spacing w:before="0" w:after="200"/>
               <w:jc w:val="center"/>
               <w:rPr>
@@ -10578,6 +10768,7 @@
           <w:p>
             <w:pPr>
               <w:pStyle w:val="Normal"/>
+              <w:widowControl w:val="false"/>
               <w:spacing w:before="0" w:after="200"/>
               <w:jc w:val="center"/>
               <w:rPr>
@@ -10619,6 +10810,7 @@
           <w:p>
             <w:pPr>
               <w:pStyle w:val="Normal"/>
+              <w:widowControl w:val="false"/>
               <w:spacing w:before="0" w:after="200"/>
               <w:jc w:val="center"/>
               <w:rPr>
@@ -10657,6 +10849,7 @@
           <w:p>
             <w:pPr>
               <w:pStyle w:val="Normal"/>
+              <w:widowControl w:val="false"/>
               <w:spacing w:before="0" w:after="200"/>
               <w:jc w:val="center"/>
               <w:rPr>
@@ -10694,6 +10887,7 @@
           <w:p>
             <w:pPr>
               <w:pStyle w:val="Normal"/>
+              <w:widowControl w:val="false"/>
               <w:spacing w:before="0" w:after="200"/>
               <w:jc w:val="center"/>
               <w:rPr>
@@ -10735,6 +10929,7 @@
           <w:p>
             <w:pPr>
               <w:pStyle w:val="Normal"/>
+              <w:widowControl w:val="false"/>
               <w:spacing w:before="0" w:after="200"/>
               <w:jc w:val="center"/>
               <w:rPr>
@@ -10773,6 +10968,7 @@
           <w:p>
             <w:pPr>
               <w:pStyle w:val="Normal"/>
+              <w:widowControl w:val="false"/>
               <w:spacing w:before="0" w:after="200"/>
               <w:jc w:val="center"/>
               <w:rPr>
@@ -10810,6 +11006,7 @@
           <w:p>
             <w:pPr>
               <w:pStyle w:val="Normal"/>
+              <w:widowControl w:val="false"/>
               <w:spacing w:before="0" w:after="200"/>
               <w:jc w:val="center"/>
               <w:rPr>
@@ -10851,6 +11048,7 @@
           <w:p>
             <w:pPr>
               <w:pStyle w:val="Normal"/>
+              <w:widowControl w:val="false"/>
               <w:spacing w:before="0" w:after="200"/>
               <w:jc w:val="center"/>
               <w:rPr>
@@ -10889,6 +11087,7 @@
           <w:p>
             <w:pPr>
               <w:pStyle w:val="Normal"/>
+              <w:widowControl w:val="false"/>
               <w:spacing w:before="0" w:after="200"/>
               <w:jc w:val="center"/>
               <w:rPr>
@@ -10926,6 +11125,7 @@
           <w:p>
             <w:pPr>
               <w:pStyle w:val="Normal"/>
+              <w:widowControl w:val="false"/>
               <w:spacing w:before="0" w:after="200"/>
               <w:jc w:val="center"/>
               <w:rPr>
@@ -10967,6 +11167,7 @@
           <w:p>
             <w:pPr>
               <w:pStyle w:val="Normal"/>
+              <w:widowControl w:val="false"/>
               <w:spacing w:before="0" w:after="200"/>
               <w:jc w:val="center"/>
               <w:rPr>
@@ -11005,6 +11206,7 @@
           <w:p>
             <w:pPr>
               <w:pStyle w:val="Normal"/>
+              <w:widowControl w:val="false"/>
               <w:spacing w:before="0" w:after="200"/>
               <w:jc w:val="center"/>
               <w:rPr>
@@ -11042,6 +11244,7 @@
           <w:p>
             <w:pPr>
               <w:pStyle w:val="Normal"/>
+              <w:widowControl w:val="false"/>
               <w:spacing w:before="0" w:after="200"/>
               <w:jc w:val="center"/>
               <w:rPr>
@@ -11083,6 +11286,7 @@
           <w:p>
             <w:pPr>
               <w:pStyle w:val="Normal"/>
+              <w:widowControl w:val="false"/>
               <w:spacing w:before="0" w:after="200"/>
               <w:jc w:val="center"/>
               <w:rPr>
@@ -11121,6 +11325,7 @@
           <w:p>
             <w:pPr>
               <w:pStyle w:val="Normal"/>
+              <w:widowControl w:val="false"/>
               <w:spacing w:before="0" w:after="200"/>
               <w:jc w:val="center"/>
               <w:rPr>
@@ -11158,6 +11363,7 @@
           <w:p>
             <w:pPr>
               <w:pStyle w:val="Normal"/>
+              <w:widowControl w:val="false"/>
               <w:spacing w:before="0" w:after="200"/>
               <w:jc w:val="center"/>
               <w:rPr>
@@ -11198,6 +11404,7 @@
           <w:p>
             <w:pPr>
               <w:pStyle w:val="Normal"/>
+              <w:widowControl w:val="false"/>
               <w:spacing w:before="0" w:after="200"/>
               <w:jc w:val="center"/>
               <w:rPr>
@@ -11235,6 +11442,7 @@
           <w:p>
             <w:pPr>
               <w:pStyle w:val="Normal"/>
+              <w:widowControl w:val="false"/>
               <w:spacing w:before="0" w:after="200"/>
               <w:jc w:val="center"/>
               <w:rPr>
@@ -11271,6 +11479,7 @@
           <w:p>
             <w:pPr>
               <w:pStyle w:val="Normal"/>
+              <w:widowControl w:val="false"/>
               <w:spacing w:before="0" w:after="200"/>
               <w:jc w:val="center"/>
               <w:rPr>
@@ -11329,7 +11538,7 @@
 </file>
 
 <file path=word/numbering.xml><?xml version="1.0" encoding="utf-8"?>
-<w:numbering xmlns:w="http://schemas.openxmlformats.org/wordprocessingml/2006/main" xmlns:o="urn:schemas-microsoft-com:office:office" xmlns:r="http://schemas.openxmlformats.org/officeDocument/2006/relationships" xmlns:v="urn:schemas-microsoft-com:vml">
+<w:numbering xmlns:w="http://schemas.openxmlformats.org/wordprocessingml/2006/main" xmlns:o="urn:schemas-microsoft-com:office:office" xmlns:r="http://schemas.openxmlformats.org/officeDocument/2006/relationships" xmlns:v="urn:schemas-microsoft-com:vml" xmlns:mc="http://schemas.openxmlformats.org/markup-compatibility/2006" xmlns:w14="http://schemas.microsoft.com/office/word/2010/wordml" mc:Ignorable="w14">
   <w:abstractNum w:abstractNumId="1">
     <w:lvl w:ilvl="0">
       <w:start w:val="1"/>
@@ -12701,6 +12910,143 @@
     </w:lvl>
   </w:abstractNum>
   <w:abstractNum w:abstractNumId="11">
+    <w:lvl w:ilvl="0">
+      <w:start w:val="1"/>
+      <w:numFmt w:val="bullet"/>
+      <w:lvlText w:val=""/>
+      <w:lvlJc w:val="left"/>
+      <w:pPr>
+        <w:tabs>
+          <w:tab w:val="num" w:pos="720"/>
+        </w:tabs>
+        <w:ind w:left="720" w:hanging="360"/>
+      </w:pPr>
+      <w:rPr>
+        <w:rFonts w:ascii="Symbol" w:hAnsi="Symbol" w:cs="Symbol" w:hint="default"/>
+      </w:rPr>
+    </w:lvl>
+    <w:lvl w:ilvl="1">
+      <w:start w:val="1"/>
+      <w:numFmt w:val="bullet"/>
+      <w:lvlText w:val="◦"/>
+      <w:lvlJc w:val="left"/>
+      <w:pPr>
+        <w:tabs>
+          <w:tab w:val="num" w:pos="1080"/>
+        </w:tabs>
+        <w:ind w:left="1080" w:hanging="360"/>
+      </w:pPr>
+      <w:rPr>
+        <w:rFonts w:ascii="OpenSymbol" w:hAnsi="OpenSymbol" w:cs="OpenSymbol" w:hint="default"/>
+      </w:rPr>
+    </w:lvl>
+    <w:lvl w:ilvl="2">
+      <w:start w:val="1"/>
+      <w:numFmt w:val="bullet"/>
+      <w:lvlText w:val="▪"/>
+      <w:lvlJc w:val="left"/>
+      <w:pPr>
+        <w:tabs>
+          <w:tab w:val="num" w:pos="1440"/>
+        </w:tabs>
+        <w:ind w:left="1440" w:hanging="360"/>
+      </w:pPr>
+      <w:rPr>
+        <w:rFonts w:ascii="OpenSymbol" w:hAnsi="OpenSymbol" w:cs="OpenSymbol" w:hint="default"/>
+      </w:rPr>
+    </w:lvl>
+    <w:lvl w:ilvl="3">
+      <w:start w:val="1"/>
+      <w:numFmt w:val="bullet"/>
+      <w:lvlText w:val=""/>
+      <w:lvlJc w:val="left"/>
+      <w:pPr>
+        <w:tabs>
+          <w:tab w:val="num" w:pos="1800"/>
+        </w:tabs>
+        <w:ind w:left="1800" w:hanging="360"/>
+      </w:pPr>
+      <w:rPr>
+        <w:rFonts w:ascii="Symbol" w:hAnsi="Symbol" w:cs="Symbol" w:hint="default"/>
+      </w:rPr>
+    </w:lvl>
+    <w:lvl w:ilvl="4">
+      <w:start w:val="1"/>
+      <w:numFmt w:val="bullet"/>
+      <w:lvlText w:val="◦"/>
+      <w:lvlJc w:val="left"/>
+      <w:pPr>
+        <w:tabs>
+          <w:tab w:val="num" w:pos="2160"/>
+        </w:tabs>
+        <w:ind w:left="2160" w:hanging="360"/>
+      </w:pPr>
+      <w:rPr>
+        <w:rFonts w:ascii="OpenSymbol" w:hAnsi="OpenSymbol" w:cs="OpenSymbol" w:hint="default"/>
+      </w:rPr>
+    </w:lvl>
+    <w:lvl w:ilvl="5">
+      <w:start w:val="1"/>
+      <w:numFmt w:val="bullet"/>
+      <w:lvlText w:val="▪"/>
+      <w:lvlJc w:val="left"/>
+      <w:pPr>
+        <w:tabs>
+          <w:tab w:val="num" w:pos="2520"/>
+        </w:tabs>
+        <w:ind w:left="2520" w:hanging="360"/>
+      </w:pPr>
+      <w:rPr>
+        <w:rFonts w:ascii="OpenSymbol" w:hAnsi="OpenSymbol" w:cs="OpenSymbol" w:hint="default"/>
+      </w:rPr>
+    </w:lvl>
+    <w:lvl w:ilvl="6">
+      <w:start w:val="1"/>
+      <w:numFmt w:val="bullet"/>
+      <w:lvlText w:val=""/>
+      <w:lvlJc w:val="left"/>
+      <w:pPr>
+        <w:tabs>
+          <w:tab w:val="num" w:pos="2880"/>
+        </w:tabs>
+        <w:ind w:left="2880" w:hanging="360"/>
+      </w:pPr>
+      <w:rPr>
+        <w:rFonts w:ascii="Symbol" w:hAnsi="Symbol" w:cs="Symbol" w:hint="default"/>
+      </w:rPr>
+    </w:lvl>
+    <w:lvl w:ilvl="7">
+      <w:start w:val="1"/>
+      <w:numFmt w:val="bullet"/>
+      <w:lvlText w:val="◦"/>
+      <w:lvlJc w:val="left"/>
+      <w:pPr>
+        <w:tabs>
+          <w:tab w:val="num" w:pos="3240"/>
+        </w:tabs>
+        <w:ind w:left="3240" w:hanging="360"/>
+      </w:pPr>
+      <w:rPr>
+        <w:rFonts w:ascii="OpenSymbol" w:hAnsi="OpenSymbol" w:cs="OpenSymbol" w:hint="default"/>
+      </w:rPr>
+    </w:lvl>
+    <w:lvl w:ilvl="8">
+      <w:start w:val="1"/>
+      <w:numFmt w:val="bullet"/>
+      <w:lvlText w:val="▪"/>
+      <w:lvlJc w:val="left"/>
+      <w:pPr>
+        <w:tabs>
+          <w:tab w:val="num" w:pos="3600"/>
+        </w:tabs>
+        <w:ind w:left="3600" w:hanging="360"/>
+      </w:pPr>
+      <w:rPr>
+        <w:rFonts w:ascii="OpenSymbol" w:hAnsi="OpenSymbol" w:cs="OpenSymbol" w:hint="default"/>
+      </w:rPr>
+    </w:lvl>
+  </w:abstractNum>
+  <w:abstractNum w:abstractNumId="12">
     <w:lvl w:ilvl="0">
       <w:start w:val="1"/>
       <w:numFmt w:val="none"/>
@@ -12851,6 +13197,9 @@
   </w:num>
   <w:num w:numId="11">
     <w:abstractNumId w:val="11"/>
+  </w:num>
+  <w:num w:numId="12">
+    <w:abstractNumId w:val="12"/>
   </w:num>
 </w:numbering>
 </file>
@@ -13375,7 +13724,6 @@
     <w:semiHidden/>
     <w:unhideWhenUsed/>
     <w:tblPr>
-      <w:tblInd w:w="0" w:type="dxa"/>
       <w:tblCellMar>
         <w:top w:w="0" w:type="dxa"/>
         <w:left w:w="108" w:type="dxa"/>

</xml_diff>